<commit_message>
v1 Aplha playercontroller animation sync
First try at playercontroller animation syncing, looking is 100% done,
now working on turning the player
</commit_message>
<xml_diff>
--- a/Paperwork/QA Reports.docx
+++ b/Paperwork/QA Reports.docx
@@ -2,61 +2,357 @@
 <file path=word/document.xml><?xml version="1.0" encoding="utf-8"?>
 <w:document xmlns:wpc="http://schemas.microsoft.com/office/word/2010/wordprocessingCanvas" xmlns:mc="http://schemas.openxmlformats.org/markup-compatibility/2006" xmlns:o="urn:schemas-microsoft-com:office:office" xmlns:r="http://schemas.openxmlformats.org/officeDocument/2006/relationships" xmlns:m="http://schemas.openxmlformats.org/officeDocument/2006/math" xmlns:v="urn:schemas-microsoft-com:vml" xmlns:wp14="http://schemas.microsoft.com/office/word/2010/wordprocessingDrawing" xmlns:wp="http://schemas.openxmlformats.org/drawingml/2006/wordprocessingDrawing" xmlns:w10="urn:schemas-microsoft-com:office:word" xmlns:w="http://schemas.openxmlformats.org/wordprocessingml/2006/main" xmlns:w14="http://schemas.microsoft.com/office/word/2010/wordml" xmlns:w15="http://schemas.microsoft.com/office/word/2012/wordml" xmlns:wpg="http://schemas.microsoft.com/office/word/2010/wordprocessingGroup" xmlns:wpi="http://schemas.microsoft.com/office/word/2010/wordprocessingInk" xmlns:wne="http://schemas.microsoft.com/office/word/2006/wordml" xmlns:wps="http://schemas.microsoft.com/office/word/2010/wordprocessingShape" mc:Ignorable="w14 w15 wp14">
   <w:body>
+    <w:p>
+      <w:bookmarkStart w:id="0" w:name="_GoBack"/>
+      <w:bookmarkEnd w:id="0"/>
+    </w:p>
     <w:tbl>
       <w:tblPr>
-        <w:tblStyle w:val="Tabelraster"/>
+        <w:tblStyle w:val="Lichtearcering"/>
         <w:tblW w:w="0" w:type="auto"/>
         <w:tblLook w:val="04A0" w:firstRow="1" w:lastRow="0" w:firstColumn="1" w:lastColumn="0" w:noHBand="0" w:noVBand="1"/>
       </w:tblPr>
       <w:tblGrid>
-        <w:gridCol w:w="1555"/>
-        <w:gridCol w:w="7507"/>
+        <w:gridCol w:w="1483"/>
+        <w:gridCol w:w="1149"/>
+        <w:gridCol w:w="1405"/>
+        <w:gridCol w:w="1386"/>
+        <w:gridCol w:w="1177"/>
+        <w:gridCol w:w="1367"/>
+        <w:gridCol w:w="1105"/>
       </w:tblGrid>
       <w:tr>
-        <w:tc>
-          <w:tcPr>
-            <w:tcW w:w="1555" w:type="dxa"/>
-          </w:tcPr>
-          <w:p>
-            <w:r>
-              <w:t>QA Report No.</w:t>
-            </w:r>
-          </w:p>
-        </w:tc>
-        <w:tc>
-          <w:tcPr>
-            <w:tcW w:w="7507" w:type="dxa"/>
-          </w:tcPr>
-          <w:p>
-            <w:r>
-              <w:t>000001</w:t>
+        <w:trPr>
+          <w:cnfStyle w:val="100000000000" w:firstRow="1" w:lastRow="0" w:firstColumn="0" w:lastColumn="0" w:oddVBand="0" w:evenVBand="0" w:oddHBand="0" w:evenHBand="0" w:firstRowFirstColumn="0" w:firstRowLastColumn="0" w:lastRowFirstColumn="0" w:lastRowLastColumn="0"/>
+        </w:trPr>
+        <w:tc>
+          <w:tcPr>
+            <w:cnfStyle w:val="001000000000" w:firstRow="0" w:lastRow="0" w:firstColumn="1" w:lastColumn="0" w:oddVBand="0" w:evenVBand="0" w:oddHBand="0" w:evenHBand="0" w:firstRowFirstColumn="0" w:firstRowLastColumn="0" w:lastRowFirstColumn="0" w:lastRowLastColumn="0"/>
+            <w:tcW w:w="1526" w:type="dxa"/>
+          </w:tcPr>
+          <w:p>
+            <w:pPr>
+              <w:rPr>
+                <w:sz w:val="20"/>
+                <w:szCs w:val="20"/>
+                <w:lang w:val="en-US"/>
+              </w:rPr>
+            </w:pPr>
+            <w:r>
+              <w:rPr>
+                <w:sz w:val="20"/>
+                <w:szCs w:val="20"/>
+                <w:lang w:val="en-US"/>
+              </w:rPr>
+              <w:t xml:space="preserve">Bug </w:t>
+            </w:r>
+            <w:proofErr w:type="spellStart"/>
+            <w:r>
+              <w:rPr>
+                <w:sz w:val="20"/>
+                <w:szCs w:val="20"/>
+                <w:lang w:val="en-US"/>
+              </w:rPr>
+              <w:t>nr</w:t>
+            </w:r>
+            <w:proofErr w:type="spellEnd"/>
+            <w:r>
+              <w:rPr>
+                <w:sz w:val="20"/>
+                <w:szCs w:val="20"/>
+                <w:lang w:val="en-US"/>
+              </w:rPr>
+              <w:t xml:space="preserve">: </w:t>
+            </w:r>
+          </w:p>
+        </w:tc>
+        <w:tc>
+          <w:tcPr>
+            <w:tcW w:w="1166" w:type="dxa"/>
+          </w:tcPr>
+          <w:p>
+            <w:pPr>
+              <w:cnfStyle w:val="100000000000" w:firstRow="1" w:lastRow="0" w:firstColumn="0" w:lastColumn="0" w:oddVBand="0" w:evenVBand="0" w:oddHBand="0" w:evenHBand="0" w:firstRowFirstColumn="0" w:firstRowLastColumn="0" w:lastRowFirstColumn="0" w:lastRowLastColumn="0"/>
+              <w:rPr>
+                <w:sz w:val="20"/>
+                <w:szCs w:val="20"/>
+                <w:lang w:val="en-US"/>
+              </w:rPr>
+            </w:pPr>
+            <w:r>
+              <w:rPr>
+                <w:sz w:val="20"/>
+                <w:szCs w:val="20"/>
+                <w:lang w:val="en-US"/>
+              </w:rPr>
+              <w:t>Version</w:t>
+            </w:r>
+          </w:p>
+        </w:tc>
+        <w:tc>
+          <w:tcPr>
+            <w:tcW w:w="1470" w:type="dxa"/>
+          </w:tcPr>
+          <w:p>
+            <w:pPr>
+              <w:cnfStyle w:val="100000000000" w:firstRow="1" w:lastRow="0" w:firstColumn="0" w:lastColumn="0" w:oddVBand="0" w:evenVBand="0" w:oddHBand="0" w:evenHBand="0" w:firstRowFirstColumn="0" w:firstRowLastColumn="0" w:lastRowFirstColumn="0" w:lastRowLastColumn="0"/>
+              <w:rPr>
+                <w:sz w:val="20"/>
+                <w:szCs w:val="20"/>
+                <w:lang w:val="en-US"/>
+              </w:rPr>
+            </w:pPr>
+          </w:p>
+        </w:tc>
+        <w:tc>
+          <w:tcPr>
+            <w:tcW w:w="1416" w:type="dxa"/>
+          </w:tcPr>
+          <w:p>
+            <w:pPr>
+              <w:cnfStyle w:val="100000000000" w:firstRow="1" w:lastRow="0" w:firstColumn="0" w:lastColumn="0" w:oddVBand="0" w:evenVBand="0" w:oddHBand="0" w:evenHBand="0" w:firstRowFirstColumn="0" w:firstRowLastColumn="0" w:lastRowFirstColumn="0" w:lastRowLastColumn="0"/>
+              <w:rPr>
+                <w:sz w:val="20"/>
+                <w:szCs w:val="20"/>
+                <w:lang w:val="en-US"/>
+              </w:rPr>
+            </w:pPr>
+            <w:r>
+              <w:rPr>
+                <w:sz w:val="20"/>
+                <w:szCs w:val="20"/>
+                <w:lang w:val="en-US"/>
+              </w:rPr>
+              <w:t>Priority</w:t>
+            </w:r>
+          </w:p>
+        </w:tc>
+        <w:tc>
+          <w:tcPr>
+            <w:tcW w:w="1193" w:type="dxa"/>
+          </w:tcPr>
+          <w:p>
+            <w:pPr>
+              <w:cnfStyle w:val="100000000000" w:firstRow="1" w:lastRow="0" w:firstColumn="0" w:lastColumn="0" w:oddVBand="0" w:evenVBand="0" w:oddHBand="0" w:evenHBand="0" w:firstRowFirstColumn="0" w:firstRowLastColumn="0" w:lastRowFirstColumn="0" w:lastRowLastColumn="0"/>
+              <w:rPr>
+                <w:sz w:val="20"/>
+                <w:szCs w:val="20"/>
+                <w:lang w:val="en-US"/>
+              </w:rPr>
+            </w:pPr>
+            <w:r>
+              <w:rPr>
+                <w:sz w:val="20"/>
+                <w:szCs w:val="20"/>
+                <w:lang w:val="en-US"/>
+              </w:rPr>
+              <w:t>Severity</w:t>
+            </w:r>
+          </w:p>
+        </w:tc>
+        <w:tc>
+          <w:tcPr>
+            <w:tcW w:w="1399" w:type="dxa"/>
+          </w:tcPr>
+          <w:p>
+            <w:pPr>
+              <w:cnfStyle w:val="100000000000" w:firstRow="1" w:lastRow="0" w:firstColumn="0" w:lastColumn="0" w:oddVBand="0" w:evenVBand="0" w:oddHBand="0" w:evenHBand="0" w:firstRowFirstColumn="0" w:firstRowLastColumn="0" w:lastRowFirstColumn="0" w:lastRowLastColumn="0"/>
+              <w:rPr>
+                <w:sz w:val="20"/>
+                <w:szCs w:val="20"/>
+                <w:lang w:val="en-US"/>
+              </w:rPr>
+            </w:pPr>
+            <w:r>
+              <w:rPr>
+                <w:sz w:val="20"/>
+                <w:szCs w:val="20"/>
+                <w:lang w:val="en-US"/>
+              </w:rPr>
+              <w:t>Type</w:t>
+            </w:r>
+          </w:p>
+        </w:tc>
+        <w:tc>
+          <w:tcPr>
+            <w:tcW w:w="1118" w:type="dxa"/>
+          </w:tcPr>
+          <w:p>
+            <w:pPr>
+              <w:cnfStyle w:val="100000000000" w:firstRow="1" w:lastRow="0" w:firstColumn="0" w:lastColumn="0" w:oddVBand="0" w:evenVBand="0" w:oddHBand="0" w:evenHBand="0" w:firstRowFirstColumn="0" w:firstRowLastColumn="0" w:lastRowFirstColumn="0" w:lastRowLastColumn="0"/>
+              <w:rPr>
+                <w:sz w:val="20"/>
+                <w:szCs w:val="20"/>
+                <w:lang w:val="en-US"/>
+              </w:rPr>
+            </w:pPr>
+            <w:r>
+              <w:rPr>
+                <w:sz w:val="20"/>
+                <w:szCs w:val="20"/>
+                <w:lang w:val="en-US"/>
+              </w:rPr>
+              <w:t>Assign to</w:t>
             </w:r>
           </w:p>
         </w:tc>
       </w:tr>
       <w:tr>
-        <w:tc>
-          <w:tcPr>
-            <w:tcW w:w="1555" w:type="dxa"/>
-          </w:tcPr>
-          <w:p>
-            <w:proofErr w:type="spellStart"/>
-            <w:r>
-              <w:t>Bugg</w:t>
-            </w:r>
-            <w:proofErr w:type="spellEnd"/>
-            <w:r>
-              <w:t>:</w:t>
-            </w:r>
-          </w:p>
-        </w:tc>
-        <w:tc>
-          <w:tcPr>
-            <w:tcW w:w="7507" w:type="dxa"/>
-          </w:tcPr>
-          <w:p>
-            <w:r>
-              <w:t>Archer &amp; Assassin stop walking when player walks into a room.</w:t>
+        <w:trPr>
+          <w:cnfStyle w:val="000000100000" w:firstRow="0" w:lastRow="0" w:firstColumn="0" w:lastColumn="0" w:oddVBand="0" w:evenVBand="0" w:oddHBand="1" w:evenHBand="0" w:firstRowFirstColumn="0" w:firstRowLastColumn="0" w:lastRowFirstColumn="0" w:lastRowLastColumn="0"/>
+        </w:trPr>
+        <w:tc>
+          <w:tcPr>
+            <w:cnfStyle w:val="001000000000" w:firstRow="0" w:lastRow="0" w:firstColumn="1" w:lastColumn="0" w:oddVBand="0" w:evenVBand="0" w:oddHBand="0" w:evenHBand="0" w:firstRowFirstColumn="0" w:firstRowLastColumn="0" w:lastRowFirstColumn="0" w:lastRowLastColumn="0"/>
+            <w:tcW w:w="1526" w:type="dxa"/>
+          </w:tcPr>
+          <w:p>
+            <w:pPr>
+              <w:rPr>
+                <w:b w:val="0"/>
+                <w:sz w:val="20"/>
+                <w:szCs w:val="20"/>
+                <w:lang w:val="en-US"/>
+              </w:rPr>
+            </w:pPr>
+            <w:r>
+              <w:rPr>
+                <w:b w:val="0"/>
+                <w:sz w:val="20"/>
+                <w:szCs w:val="20"/>
+                <w:lang w:val="en-US"/>
+              </w:rPr>
+              <w:t>00001</w:t>
+            </w:r>
+          </w:p>
+        </w:tc>
+        <w:tc>
+          <w:tcPr>
+            <w:tcW w:w="1166" w:type="dxa"/>
+          </w:tcPr>
+          <w:p>
+            <w:pPr>
+              <w:cnfStyle w:val="000000100000" w:firstRow="0" w:lastRow="0" w:firstColumn="0" w:lastColumn="0" w:oddVBand="0" w:evenVBand="0" w:oddHBand="1" w:evenHBand="0" w:firstRowFirstColumn="0" w:firstRowLastColumn="0" w:lastRowFirstColumn="0" w:lastRowLastColumn="0"/>
+              <w:rPr>
+                <w:sz w:val="20"/>
+                <w:szCs w:val="20"/>
+                <w:lang w:val="en-US"/>
+              </w:rPr>
+            </w:pPr>
+            <w:r>
+              <w:rPr>
+                <w:sz w:val="20"/>
+                <w:szCs w:val="20"/>
+                <w:lang w:val="en-US"/>
+              </w:rPr>
+              <w:t>0.2</w:t>
+            </w:r>
+          </w:p>
+        </w:tc>
+        <w:tc>
+          <w:tcPr>
+            <w:tcW w:w="1470" w:type="dxa"/>
+          </w:tcPr>
+          <w:p>
+            <w:pPr>
+              <w:cnfStyle w:val="000000100000" w:firstRow="0" w:lastRow="0" w:firstColumn="0" w:lastColumn="0" w:oddVBand="0" w:evenVBand="0" w:oddHBand="1" w:evenHBand="0" w:firstRowFirstColumn="0" w:firstRowLastColumn="0" w:lastRowFirstColumn="0" w:lastRowLastColumn="0"/>
+              <w:rPr>
+                <w:sz w:val="20"/>
+                <w:szCs w:val="20"/>
+                <w:lang w:val="en-US"/>
+              </w:rPr>
+            </w:pPr>
+          </w:p>
+        </w:tc>
+        <w:tc>
+          <w:tcPr>
+            <w:tcW w:w="1416" w:type="dxa"/>
+          </w:tcPr>
+          <w:p>
+            <w:pPr>
+              <w:cnfStyle w:val="000000100000" w:firstRow="0" w:lastRow="0" w:firstColumn="0" w:lastColumn="0" w:oddVBand="0" w:evenVBand="0" w:oddHBand="1" w:evenHBand="0" w:firstRowFirstColumn="0" w:firstRowLastColumn="0" w:lastRowFirstColumn="0" w:lastRowLastColumn="0"/>
+              <w:rPr>
+                <w:sz w:val="20"/>
+                <w:szCs w:val="20"/>
+                <w:lang w:val="en-US"/>
+              </w:rPr>
+            </w:pPr>
+            <w:r>
+              <w:rPr>
+                <w:sz w:val="20"/>
+                <w:szCs w:val="20"/>
+                <w:lang w:val="en-US"/>
+              </w:rPr>
+              <w:t>P2</w:t>
+            </w:r>
+          </w:p>
+        </w:tc>
+        <w:tc>
+          <w:tcPr>
+            <w:tcW w:w="1193" w:type="dxa"/>
+          </w:tcPr>
+          <w:p>
+            <w:pPr>
+              <w:cnfStyle w:val="000000100000" w:firstRow="0" w:lastRow="0" w:firstColumn="0" w:lastColumn="0" w:oddVBand="0" w:evenVBand="0" w:oddHBand="1" w:evenHBand="0" w:firstRowFirstColumn="0" w:firstRowLastColumn="0" w:lastRowFirstColumn="0" w:lastRowLastColumn="0"/>
+              <w:rPr>
+                <w:sz w:val="20"/>
+                <w:szCs w:val="20"/>
+                <w:lang w:val="en-US"/>
+              </w:rPr>
+            </w:pPr>
+            <w:r>
+              <w:rPr>
+                <w:sz w:val="20"/>
+                <w:szCs w:val="20"/>
+                <w:lang w:val="en-US"/>
+              </w:rPr>
+              <w:t>Minor</w:t>
+            </w:r>
+          </w:p>
+        </w:tc>
+        <w:tc>
+          <w:tcPr>
+            <w:tcW w:w="1399" w:type="dxa"/>
+          </w:tcPr>
+          <w:p>
+            <w:pPr>
+              <w:cnfStyle w:val="000000100000" w:firstRow="0" w:lastRow="0" w:firstColumn="0" w:lastColumn="0" w:oddVBand="0" w:evenVBand="0" w:oddHBand="1" w:evenHBand="0" w:firstRowFirstColumn="0" w:firstRowLastColumn="0" w:lastRowFirstColumn="0" w:lastRowLastColumn="0"/>
+              <w:rPr>
+                <w:sz w:val="20"/>
+                <w:szCs w:val="20"/>
+                <w:lang w:val="en-US"/>
+              </w:rPr>
+            </w:pPr>
+            <w:r>
+              <w:rPr>
+                <w:sz w:val="20"/>
+                <w:szCs w:val="20"/>
+                <w:lang w:val="en-US"/>
+              </w:rPr>
+              <w:t>Coding error</w:t>
+            </w:r>
+          </w:p>
+        </w:tc>
+        <w:tc>
+          <w:tcPr>
+            <w:tcW w:w="1118" w:type="dxa"/>
+          </w:tcPr>
+          <w:p>
+            <w:pPr>
+              <w:cnfStyle w:val="000000100000" w:firstRow="0" w:lastRow="0" w:firstColumn="0" w:lastColumn="0" w:oddVBand="0" w:evenVBand="0" w:oddHBand="1" w:evenHBand="0" w:firstRowFirstColumn="0" w:firstRowLastColumn="0" w:lastRowFirstColumn="0" w:lastRowLastColumn="0"/>
+              <w:rPr>
+                <w:sz w:val="20"/>
+                <w:szCs w:val="20"/>
+                <w:lang w:val="en-US"/>
+              </w:rPr>
+            </w:pPr>
+            <w:r>
+              <w:rPr>
+                <w:sz w:val="20"/>
+                <w:szCs w:val="20"/>
+                <w:lang w:val="en-US"/>
+              </w:rPr>
+              <w:t>Wybren</w:t>
             </w:r>
           </w:p>
         </w:tc>
@@ -64,146 +360,1442 @@
       <w:tr>
         <w:tc>
           <w:tcPr>
-            <w:tcW w:w="1555" w:type="dxa"/>
-          </w:tcPr>
-          <w:p>
-            <w:r>
-              <w:t>How to recreate:</w:t>
-            </w:r>
-          </w:p>
-        </w:tc>
-        <w:tc>
-          <w:tcPr>
-            <w:tcW w:w="7507" w:type="dxa"/>
-          </w:tcPr>
-          <w:p>
-            <w:r>
-              <w:t>Have an archer or assassin be in combat with you, and walk into any small room. Make sure that the player is near a wall on all axis.</w:t>
+            <w:cnfStyle w:val="001000000000" w:firstRow="0" w:lastRow="0" w:firstColumn="1" w:lastColumn="0" w:oddVBand="0" w:evenVBand="0" w:oddHBand="0" w:evenHBand="0" w:firstRowFirstColumn="0" w:firstRowLastColumn="0" w:lastRowFirstColumn="0" w:lastRowLastColumn="0"/>
+            <w:tcW w:w="4162" w:type="dxa"/>
+            <w:gridSpan w:val="3"/>
+          </w:tcPr>
+          <w:p>
+            <w:pPr>
+              <w:rPr>
+                <w:sz w:val="20"/>
+                <w:szCs w:val="20"/>
+                <w:lang w:val="en-US"/>
+              </w:rPr>
+            </w:pPr>
+            <w:r>
+              <w:rPr>
+                <w:sz w:val="20"/>
+                <w:szCs w:val="20"/>
+                <w:lang w:val="en-US"/>
+              </w:rPr>
+              <w:t>Problem</w:t>
+            </w:r>
+          </w:p>
+        </w:tc>
+        <w:tc>
+          <w:tcPr>
+            <w:tcW w:w="5126" w:type="dxa"/>
+            <w:gridSpan w:val="4"/>
+          </w:tcPr>
+          <w:p>
+            <w:pPr>
+              <w:cnfStyle w:val="000000000000" w:firstRow="0" w:lastRow="0" w:firstColumn="0" w:lastColumn="0" w:oddVBand="0" w:evenVBand="0" w:oddHBand="0" w:evenHBand="0" w:firstRowFirstColumn="0" w:firstRowLastColumn="0" w:lastRowFirstColumn="0" w:lastRowLastColumn="0"/>
+              <w:rPr>
+                <w:b/>
+                <w:sz w:val="20"/>
+                <w:szCs w:val="20"/>
+                <w:lang w:val="en-US"/>
+              </w:rPr>
+            </w:pPr>
+            <w:r>
+              <w:rPr>
+                <w:b/>
+                <w:sz w:val="20"/>
+                <w:szCs w:val="20"/>
+                <w:lang w:val="en-US"/>
+              </w:rPr>
+              <w:t>How to reproduce</w:t>
             </w:r>
           </w:p>
         </w:tc>
       </w:tr>
       <w:tr>
-        <w:tc>
-          <w:tcPr>
-            <w:tcW w:w="1555" w:type="dxa"/>
-          </w:tcPr>
-          <w:p>
-            <w:r>
-              <w:t>Solution:</w:t>
-            </w:r>
-          </w:p>
-        </w:tc>
-        <w:tc>
-          <w:tcPr>
-            <w:tcW w:w="7507" w:type="dxa"/>
-          </w:tcPr>
-          <w:p>
-            <w:r>
-              <w:t>When this occurs, the Archer or Assassin instead walks to his target, and engages in melee combat.</w:t>
-            </w:r>
+        <w:trPr>
+          <w:cnfStyle w:val="000000100000" w:firstRow="0" w:lastRow="0" w:firstColumn="0" w:lastColumn="0" w:oddVBand="0" w:evenVBand="0" w:oddHBand="1" w:evenHBand="0" w:firstRowFirstColumn="0" w:firstRowLastColumn="0" w:lastRowFirstColumn="0" w:lastRowLastColumn="0"/>
+        </w:trPr>
+        <w:tc>
+          <w:tcPr>
+            <w:cnfStyle w:val="001000000000" w:firstRow="0" w:lastRow="0" w:firstColumn="1" w:lastColumn="0" w:oddVBand="0" w:evenVBand="0" w:oddHBand="0" w:evenHBand="0" w:firstRowFirstColumn="0" w:firstRowLastColumn="0" w:lastRowFirstColumn="0" w:lastRowLastColumn="0"/>
+            <w:tcW w:w="4162" w:type="dxa"/>
+            <w:gridSpan w:val="3"/>
+          </w:tcPr>
+          <w:p>
+            <w:pPr>
+              <w:rPr>
+                <w:b w:val="0"/>
+                <w:sz w:val="20"/>
+                <w:szCs w:val="20"/>
+                <w:lang w:val="en-GB"/>
+              </w:rPr>
+            </w:pPr>
+            <w:r>
+              <w:rPr>
+                <w:b w:val="0"/>
+                <w:lang w:val="en-GB"/>
+              </w:rPr>
+              <w:t>Archer &amp; Assassin stop walking when player walks into a room.</w:t>
+            </w:r>
+          </w:p>
+          <w:p>
+            <w:pPr>
+              <w:rPr>
+                <w:b w:val="0"/>
+                <w:sz w:val="20"/>
+                <w:szCs w:val="20"/>
+                <w:lang w:val="en-GB"/>
+              </w:rPr>
+            </w:pPr>
+          </w:p>
+          <w:p>
+            <w:pPr>
+              <w:rPr>
+                <w:b w:val="0"/>
+                <w:sz w:val="20"/>
+                <w:szCs w:val="20"/>
+                <w:lang w:val="en-GB"/>
+              </w:rPr>
+            </w:pPr>
+            <w:r>
+              <w:rPr>
+                <w:sz w:val="20"/>
+                <w:szCs w:val="20"/>
+                <w:lang w:val="en-GB"/>
+              </w:rPr>
+              <w:t>Expected result:</w:t>
+            </w:r>
+            <w:r>
+              <w:rPr>
+                <w:sz w:val="20"/>
+                <w:szCs w:val="20"/>
+                <w:lang w:val="en-GB"/>
+              </w:rPr>
+              <w:br/>
+            </w:r>
+            <w:r>
+              <w:rPr>
+                <w:b w:val="0"/>
+                <w:sz w:val="20"/>
+                <w:szCs w:val="20"/>
+                <w:lang w:val="en-GB"/>
+              </w:rPr>
+              <w:t xml:space="preserve">Archer or assassin </w:t>
+            </w:r>
+            <w:proofErr w:type="spellStart"/>
+            <w:r>
+              <w:rPr>
+                <w:b w:val="0"/>
+                <w:sz w:val="20"/>
+                <w:szCs w:val="20"/>
+                <w:lang w:val="en-GB"/>
+              </w:rPr>
+              <w:t>aqquires</w:t>
+            </w:r>
+            <w:proofErr w:type="spellEnd"/>
+            <w:r>
+              <w:rPr>
+                <w:b w:val="0"/>
+                <w:sz w:val="20"/>
+                <w:szCs w:val="20"/>
+                <w:lang w:val="en-GB"/>
+              </w:rPr>
+              <w:t xml:space="preserve"> new line of sight</w:t>
+            </w:r>
+            <w:r>
+              <w:rPr>
+                <w:b w:val="0"/>
+                <w:sz w:val="20"/>
+                <w:szCs w:val="20"/>
+                <w:lang w:val="en-GB"/>
+              </w:rPr>
+              <w:br/>
+            </w:r>
+            <w:r>
+              <w:rPr>
+                <w:sz w:val="20"/>
+                <w:szCs w:val="20"/>
+                <w:lang w:val="en-GB"/>
+              </w:rPr>
+              <w:t>Actual result:</w:t>
+            </w:r>
+            <w:r>
+              <w:rPr>
+                <w:sz w:val="20"/>
+                <w:szCs w:val="20"/>
+                <w:lang w:val="en-GB"/>
+              </w:rPr>
+              <w:br/>
+            </w:r>
+            <w:r>
+              <w:rPr>
+                <w:b w:val="0"/>
+                <w:sz w:val="20"/>
+                <w:szCs w:val="20"/>
+                <w:lang w:val="en-GB"/>
+              </w:rPr>
+              <w:t>Archer of assassin stops moving.</w:t>
+            </w:r>
+          </w:p>
+        </w:tc>
+        <w:tc>
+          <w:tcPr>
+            <w:tcW w:w="5126" w:type="dxa"/>
+            <w:gridSpan w:val="4"/>
+          </w:tcPr>
+          <w:p>
+            <w:pPr>
+              <w:cnfStyle w:val="000000100000" w:firstRow="0" w:lastRow="0" w:firstColumn="0" w:lastColumn="0" w:oddVBand="0" w:evenVBand="0" w:oddHBand="1" w:evenHBand="0" w:firstRowFirstColumn="0" w:firstRowLastColumn="0" w:lastRowFirstColumn="0" w:lastRowLastColumn="0"/>
+              <w:rPr>
+                <w:sz w:val="20"/>
+                <w:szCs w:val="20"/>
+                <w:lang w:val="en-GB"/>
+              </w:rPr>
+            </w:pPr>
+            <w:r>
+              <w:rPr>
+                <w:sz w:val="20"/>
+                <w:szCs w:val="20"/>
+                <w:lang w:val="en-GB"/>
+              </w:rPr>
+              <w:t xml:space="preserve">1: </w:t>
+            </w:r>
+            <w:r>
+              <w:rPr>
+                <w:sz w:val="20"/>
+                <w:szCs w:val="20"/>
+                <w:lang w:val="en-GB"/>
+              </w:rPr>
+              <w:t>Walk into a small room, and make sure you have a wall on each axis of the player.</w:t>
+            </w:r>
+            <w:r>
+              <w:rPr>
+                <w:sz w:val="20"/>
+                <w:szCs w:val="20"/>
+                <w:lang w:val="en-GB"/>
+              </w:rPr>
+              <w:br/>
+            </w:r>
+          </w:p>
+          <w:p>
+            <w:pPr>
+              <w:cnfStyle w:val="000000100000" w:firstRow="0" w:lastRow="0" w:firstColumn="0" w:lastColumn="0" w:oddVBand="0" w:evenVBand="0" w:oddHBand="1" w:evenHBand="0" w:firstRowFirstColumn="0" w:firstRowLastColumn="0" w:lastRowFirstColumn="0" w:lastRowLastColumn="0"/>
+              <w:rPr>
+                <w:sz w:val="20"/>
+                <w:szCs w:val="20"/>
+                <w:lang w:val="en-GB"/>
+              </w:rPr>
+            </w:pPr>
           </w:p>
         </w:tc>
       </w:tr>
     </w:tbl>
-    <w:p/>
-    <w:p/>
+    <w:p>
+      <w:r>
+        <w:br/>
+      </w:r>
+    </w:p>
     <w:tbl>
       <w:tblPr>
-        <w:tblStyle w:val="Tabelraster"/>
+        <w:tblStyle w:val="Lichtearcering"/>
         <w:tblW w:w="0" w:type="auto"/>
         <w:tblLook w:val="04A0" w:firstRow="1" w:lastRow="0" w:firstColumn="1" w:lastColumn="0" w:noHBand="0" w:noVBand="1"/>
       </w:tblPr>
       <w:tblGrid>
-        <w:gridCol w:w="1555"/>
-        <w:gridCol w:w="7507"/>
+        <w:gridCol w:w="1483"/>
+        <w:gridCol w:w="1149"/>
+        <w:gridCol w:w="1405"/>
+        <w:gridCol w:w="1386"/>
+        <w:gridCol w:w="1177"/>
+        <w:gridCol w:w="1367"/>
+        <w:gridCol w:w="1105"/>
       </w:tblGrid>
       <w:tr>
-        <w:tc>
-          <w:tcPr>
-            <w:tcW w:w="1555" w:type="dxa"/>
-          </w:tcPr>
-          <w:p>
-            <w:r>
-              <w:t>QA Report No.</w:t>
-            </w:r>
-          </w:p>
-        </w:tc>
-        <w:tc>
-          <w:tcPr>
-            <w:tcW w:w="7507" w:type="dxa"/>
-          </w:tcPr>
-          <w:p>
-            <w:r>
-              <w:t>000002</w:t>
+        <w:trPr>
+          <w:cnfStyle w:val="100000000000" w:firstRow="1" w:lastRow="0" w:firstColumn="0" w:lastColumn="0" w:oddVBand="0" w:evenVBand="0" w:oddHBand="0" w:evenHBand="0" w:firstRowFirstColumn="0" w:firstRowLastColumn="0" w:lastRowFirstColumn="0" w:lastRowLastColumn="0"/>
+        </w:trPr>
+        <w:tc>
+          <w:tcPr>
+            <w:cnfStyle w:val="001000000000" w:firstRow="0" w:lastRow="0" w:firstColumn="1" w:lastColumn="0" w:oddVBand="0" w:evenVBand="0" w:oddHBand="0" w:evenHBand="0" w:firstRowFirstColumn="0" w:firstRowLastColumn="0" w:lastRowFirstColumn="0" w:lastRowLastColumn="0"/>
+            <w:tcW w:w="1526" w:type="dxa"/>
+          </w:tcPr>
+          <w:p>
+            <w:pPr>
+              <w:rPr>
+                <w:sz w:val="20"/>
+                <w:szCs w:val="20"/>
+                <w:lang w:val="en-US"/>
+              </w:rPr>
+            </w:pPr>
+            <w:r>
+              <w:rPr>
+                <w:sz w:val="20"/>
+                <w:szCs w:val="20"/>
+                <w:lang w:val="en-US"/>
+              </w:rPr>
+              <w:t xml:space="preserve">Bug </w:t>
+            </w:r>
+            <w:proofErr w:type="spellStart"/>
+            <w:r>
+              <w:rPr>
+                <w:sz w:val="20"/>
+                <w:szCs w:val="20"/>
+                <w:lang w:val="en-US"/>
+              </w:rPr>
+              <w:t>nr</w:t>
+            </w:r>
+            <w:proofErr w:type="spellEnd"/>
+            <w:r>
+              <w:rPr>
+                <w:sz w:val="20"/>
+                <w:szCs w:val="20"/>
+                <w:lang w:val="en-US"/>
+              </w:rPr>
+              <w:t xml:space="preserve">: </w:t>
+            </w:r>
+          </w:p>
+        </w:tc>
+        <w:tc>
+          <w:tcPr>
+            <w:tcW w:w="1166" w:type="dxa"/>
+          </w:tcPr>
+          <w:p>
+            <w:pPr>
+              <w:cnfStyle w:val="100000000000" w:firstRow="1" w:lastRow="0" w:firstColumn="0" w:lastColumn="0" w:oddVBand="0" w:evenVBand="0" w:oddHBand="0" w:evenHBand="0" w:firstRowFirstColumn="0" w:firstRowLastColumn="0" w:lastRowFirstColumn="0" w:lastRowLastColumn="0"/>
+              <w:rPr>
+                <w:sz w:val="20"/>
+                <w:szCs w:val="20"/>
+                <w:lang w:val="en-US"/>
+              </w:rPr>
+            </w:pPr>
+            <w:r>
+              <w:rPr>
+                <w:sz w:val="20"/>
+                <w:szCs w:val="20"/>
+                <w:lang w:val="en-US"/>
+              </w:rPr>
+              <w:t>Version</w:t>
+            </w:r>
+          </w:p>
+        </w:tc>
+        <w:tc>
+          <w:tcPr>
+            <w:tcW w:w="1470" w:type="dxa"/>
+          </w:tcPr>
+          <w:p>
+            <w:pPr>
+              <w:cnfStyle w:val="100000000000" w:firstRow="1" w:lastRow="0" w:firstColumn="0" w:lastColumn="0" w:oddVBand="0" w:evenVBand="0" w:oddHBand="0" w:evenHBand="0" w:firstRowFirstColumn="0" w:firstRowLastColumn="0" w:lastRowFirstColumn="0" w:lastRowLastColumn="0"/>
+              <w:rPr>
+                <w:sz w:val="20"/>
+                <w:szCs w:val="20"/>
+                <w:lang w:val="en-US"/>
+              </w:rPr>
+            </w:pPr>
+          </w:p>
+        </w:tc>
+        <w:tc>
+          <w:tcPr>
+            <w:tcW w:w="1416" w:type="dxa"/>
+          </w:tcPr>
+          <w:p>
+            <w:pPr>
+              <w:cnfStyle w:val="100000000000" w:firstRow="1" w:lastRow="0" w:firstColumn="0" w:lastColumn="0" w:oddVBand="0" w:evenVBand="0" w:oddHBand="0" w:evenHBand="0" w:firstRowFirstColumn="0" w:firstRowLastColumn="0" w:lastRowFirstColumn="0" w:lastRowLastColumn="0"/>
+              <w:rPr>
+                <w:sz w:val="20"/>
+                <w:szCs w:val="20"/>
+                <w:lang w:val="en-US"/>
+              </w:rPr>
+            </w:pPr>
+            <w:r>
+              <w:rPr>
+                <w:sz w:val="20"/>
+                <w:szCs w:val="20"/>
+                <w:lang w:val="en-US"/>
+              </w:rPr>
+              <w:t>Priority</w:t>
+            </w:r>
+          </w:p>
+        </w:tc>
+        <w:tc>
+          <w:tcPr>
+            <w:tcW w:w="1193" w:type="dxa"/>
+          </w:tcPr>
+          <w:p>
+            <w:pPr>
+              <w:cnfStyle w:val="100000000000" w:firstRow="1" w:lastRow="0" w:firstColumn="0" w:lastColumn="0" w:oddVBand="0" w:evenVBand="0" w:oddHBand="0" w:evenHBand="0" w:firstRowFirstColumn="0" w:firstRowLastColumn="0" w:lastRowFirstColumn="0" w:lastRowLastColumn="0"/>
+              <w:rPr>
+                <w:sz w:val="20"/>
+                <w:szCs w:val="20"/>
+                <w:lang w:val="en-US"/>
+              </w:rPr>
+            </w:pPr>
+            <w:r>
+              <w:rPr>
+                <w:sz w:val="20"/>
+                <w:szCs w:val="20"/>
+                <w:lang w:val="en-US"/>
+              </w:rPr>
+              <w:t>Severity</w:t>
+            </w:r>
+          </w:p>
+        </w:tc>
+        <w:tc>
+          <w:tcPr>
+            <w:tcW w:w="1399" w:type="dxa"/>
+          </w:tcPr>
+          <w:p>
+            <w:pPr>
+              <w:cnfStyle w:val="100000000000" w:firstRow="1" w:lastRow="0" w:firstColumn="0" w:lastColumn="0" w:oddVBand="0" w:evenVBand="0" w:oddHBand="0" w:evenHBand="0" w:firstRowFirstColumn="0" w:firstRowLastColumn="0" w:lastRowFirstColumn="0" w:lastRowLastColumn="0"/>
+              <w:rPr>
+                <w:sz w:val="20"/>
+                <w:szCs w:val="20"/>
+                <w:lang w:val="en-US"/>
+              </w:rPr>
+            </w:pPr>
+            <w:r>
+              <w:rPr>
+                <w:sz w:val="20"/>
+                <w:szCs w:val="20"/>
+                <w:lang w:val="en-US"/>
+              </w:rPr>
+              <w:t>Type</w:t>
+            </w:r>
+          </w:p>
+        </w:tc>
+        <w:tc>
+          <w:tcPr>
+            <w:tcW w:w="1118" w:type="dxa"/>
+          </w:tcPr>
+          <w:p>
+            <w:pPr>
+              <w:cnfStyle w:val="100000000000" w:firstRow="1" w:lastRow="0" w:firstColumn="0" w:lastColumn="0" w:oddVBand="0" w:evenVBand="0" w:oddHBand="0" w:evenHBand="0" w:firstRowFirstColumn="0" w:firstRowLastColumn="0" w:lastRowFirstColumn="0" w:lastRowLastColumn="0"/>
+              <w:rPr>
+                <w:sz w:val="20"/>
+                <w:szCs w:val="20"/>
+                <w:lang w:val="en-US"/>
+              </w:rPr>
+            </w:pPr>
+            <w:r>
+              <w:rPr>
+                <w:sz w:val="20"/>
+                <w:szCs w:val="20"/>
+                <w:lang w:val="en-US"/>
+              </w:rPr>
+              <w:t>Assign to</w:t>
             </w:r>
           </w:p>
         </w:tc>
       </w:tr>
       <w:tr>
-        <w:tc>
-          <w:tcPr>
-            <w:tcW w:w="1555" w:type="dxa"/>
-          </w:tcPr>
-          <w:p>
-            <w:proofErr w:type="spellStart"/>
-            <w:r>
-              <w:t>Bugg</w:t>
-            </w:r>
-            <w:proofErr w:type="spellEnd"/>
-            <w:r>
-              <w:t>:</w:t>
-            </w:r>
-          </w:p>
-        </w:tc>
-        <w:tc>
-          <w:tcPr>
-            <w:tcW w:w="7507" w:type="dxa"/>
-          </w:tcPr>
-          <w:p/>
+        <w:trPr>
+          <w:cnfStyle w:val="000000100000" w:firstRow="0" w:lastRow="0" w:firstColumn="0" w:lastColumn="0" w:oddVBand="0" w:evenVBand="0" w:oddHBand="1" w:evenHBand="0" w:firstRowFirstColumn="0" w:firstRowLastColumn="0" w:lastRowFirstColumn="0" w:lastRowLastColumn="0"/>
+        </w:trPr>
+        <w:tc>
+          <w:tcPr>
+            <w:cnfStyle w:val="001000000000" w:firstRow="0" w:lastRow="0" w:firstColumn="1" w:lastColumn="0" w:oddVBand="0" w:evenVBand="0" w:oddHBand="0" w:evenHBand="0" w:firstRowFirstColumn="0" w:firstRowLastColumn="0" w:lastRowFirstColumn="0" w:lastRowLastColumn="0"/>
+            <w:tcW w:w="1526" w:type="dxa"/>
+          </w:tcPr>
+          <w:p>
+            <w:pPr>
+              <w:rPr>
+                <w:b w:val="0"/>
+                <w:sz w:val="20"/>
+                <w:szCs w:val="20"/>
+                <w:lang w:val="en-US"/>
+              </w:rPr>
+            </w:pPr>
+            <w:r>
+              <w:rPr>
+                <w:b w:val="0"/>
+                <w:sz w:val="20"/>
+                <w:szCs w:val="20"/>
+                <w:lang w:val="en-US"/>
+              </w:rPr>
+              <w:t>00002</w:t>
+            </w:r>
+          </w:p>
+        </w:tc>
+        <w:tc>
+          <w:tcPr>
+            <w:tcW w:w="1166" w:type="dxa"/>
+          </w:tcPr>
+          <w:p>
+            <w:pPr>
+              <w:cnfStyle w:val="000000100000" w:firstRow="0" w:lastRow="0" w:firstColumn="0" w:lastColumn="0" w:oddVBand="0" w:evenVBand="0" w:oddHBand="1" w:evenHBand="0" w:firstRowFirstColumn="0" w:firstRowLastColumn="0" w:lastRowFirstColumn="0" w:lastRowLastColumn="0"/>
+              <w:rPr>
+                <w:sz w:val="20"/>
+                <w:szCs w:val="20"/>
+                <w:lang w:val="en-US"/>
+              </w:rPr>
+            </w:pPr>
+            <w:r>
+              <w:rPr>
+                <w:sz w:val="20"/>
+                <w:szCs w:val="20"/>
+                <w:lang w:val="en-US"/>
+              </w:rPr>
+              <w:t>0.2</w:t>
+            </w:r>
+          </w:p>
+        </w:tc>
+        <w:tc>
+          <w:tcPr>
+            <w:tcW w:w="1470" w:type="dxa"/>
+          </w:tcPr>
+          <w:p>
+            <w:pPr>
+              <w:cnfStyle w:val="000000100000" w:firstRow="0" w:lastRow="0" w:firstColumn="0" w:lastColumn="0" w:oddVBand="0" w:evenVBand="0" w:oddHBand="1" w:evenHBand="0" w:firstRowFirstColumn="0" w:firstRowLastColumn="0" w:lastRowFirstColumn="0" w:lastRowLastColumn="0"/>
+              <w:rPr>
+                <w:sz w:val="20"/>
+                <w:szCs w:val="20"/>
+                <w:lang w:val="en-US"/>
+              </w:rPr>
+            </w:pPr>
+          </w:p>
+        </w:tc>
+        <w:tc>
+          <w:tcPr>
+            <w:tcW w:w="1416" w:type="dxa"/>
+          </w:tcPr>
+          <w:p>
+            <w:pPr>
+              <w:cnfStyle w:val="000000100000" w:firstRow="0" w:lastRow="0" w:firstColumn="0" w:lastColumn="0" w:oddVBand="0" w:evenVBand="0" w:oddHBand="1" w:evenHBand="0" w:firstRowFirstColumn="0" w:firstRowLastColumn="0" w:lastRowFirstColumn="0" w:lastRowLastColumn="0"/>
+              <w:rPr>
+                <w:sz w:val="20"/>
+                <w:szCs w:val="20"/>
+                <w:lang w:val="en-US"/>
+              </w:rPr>
+            </w:pPr>
+            <w:r>
+              <w:rPr>
+                <w:sz w:val="20"/>
+                <w:szCs w:val="20"/>
+                <w:lang w:val="en-US"/>
+              </w:rPr>
+              <w:t>P2</w:t>
+            </w:r>
+          </w:p>
+        </w:tc>
+        <w:tc>
+          <w:tcPr>
+            <w:tcW w:w="1193" w:type="dxa"/>
+          </w:tcPr>
+          <w:p>
+            <w:pPr>
+              <w:cnfStyle w:val="000000100000" w:firstRow="0" w:lastRow="0" w:firstColumn="0" w:lastColumn="0" w:oddVBand="0" w:evenVBand="0" w:oddHBand="1" w:evenHBand="0" w:firstRowFirstColumn="0" w:firstRowLastColumn="0" w:lastRowFirstColumn="0" w:lastRowLastColumn="0"/>
+              <w:rPr>
+                <w:sz w:val="20"/>
+                <w:szCs w:val="20"/>
+                <w:lang w:val="en-US"/>
+              </w:rPr>
+            </w:pPr>
+            <w:r>
+              <w:rPr>
+                <w:sz w:val="20"/>
+                <w:szCs w:val="20"/>
+                <w:lang w:val="en-US"/>
+              </w:rPr>
+              <w:t>Severe</w:t>
+            </w:r>
+          </w:p>
+        </w:tc>
+        <w:tc>
+          <w:tcPr>
+            <w:tcW w:w="1399" w:type="dxa"/>
+          </w:tcPr>
+          <w:p>
+            <w:pPr>
+              <w:cnfStyle w:val="000000100000" w:firstRow="0" w:lastRow="0" w:firstColumn="0" w:lastColumn="0" w:oddVBand="0" w:evenVBand="0" w:oddHBand="1" w:evenHBand="0" w:firstRowFirstColumn="0" w:firstRowLastColumn="0" w:lastRowFirstColumn="0" w:lastRowLastColumn="0"/>
+              <w:rPr>
+                <w:sz w:val="20"/>
+                <w:szCs w:val="20"/>
+                <w:lang w:val="en-US"/>
+              </w:rPr>
+            </w:pPr>
+            <w:r>
+              <w:rPr>
+                <w:sz w:val="20"/>
+                <w:szCs w:val="20"/>
+                <w:lang w:val="en-US"/>
+              </w:rPr>
+              <w:t>Coding error</w:t>
+            </w:r>
+          </w:p>
+        </w:tc>
+        <w:tc>
+          <w:tcPr>
+            <w:tcW w:w="1118" w:type="dxa"/>
+          </w:tcPr>
+          <w:p>
+            <w:pPr>
+              <w:cnfStyle w:val="000000100000" w:firstRow="0" w:lastRow="0" w:firstColumn="0" w:lastColumn="0" w:oddVBand="0" w:evenVBand="0" w:oddHBand="1" w:evenHBand="0" w:firstRowFirstColumn="0" w:firstRowLastColumn="0" w:lastRowFirstColumn="0" w:lastRowLastColumn="0"/>
+              <w:rPr>
+                <w:sz w:val="20"/>
+                <w:szCs w:val="20"/>
+                <w:lang w:val="en-US"/>
+              </w:rPr>
+            </w:pPr>
+            <w:r>
+              <w:rPr>
+                <w:sz w:val="20"/>
+                <w:szCs w:val="20"/>
+                <w:lang w:val="en-US"/>
+              </w:rPr>
+              <w:t>Wybren</w:t>
+            </w:r>
+          </w:p>
         </w:tc>
       </w:tr>
       <w:tr>
         <w:tc>
           <w:tcPr>
-            <w:tcW w:w="1555" w:type="dxa"/>
-          </w:tcPr>
-          <w:p>
-            <w:r>
-              <w:t>How to recreate:</w:t>
-            </w:r>
-          </w:p>
-        </w:tc>
-        <w:tc>
-          <w:tcPr>
-            <w:tcW w:w="7507" w:type="dxa"/>
-          </w:tcPr>
-          <w:p/>
+            <w:cnfStyle w:val="001000000000" w:firstRow="0" w:lastRow="0" w:firstColumn="1" w:lastColumn="0" w:oddVBand="0" w:evenVBand="0" w:oddHBand="0" w:evenHBand="0" w:firstRowFirstColumn="0" w:firstRowLastColumn="0" w:lastRowFirstColumn="0" w:lastRowLastColumn="0"/>
+            <w:tcW w:w="4162" w:type="dxa"/>
+            <w:gridSpan w:val="3"/>
+          </w:tcPr>
+          <w:p>
+            <w:pPr>
+              <w:rPr>
+                <w:sz w:val="20"/>
+                <w:szCs w:val="20"/>
+                <w:lang w:val="en-US"/>
+              </w:rPr>
+            </w:pPr>
+            <w:r>
+              <w:rPr>
+                <w:sz w:val="20"/>
+                <w:szCs w:val="20"/>
+                <w:lang w:val="en-US"/>
+              </w:rPr>
+              <w:t>Problem</w:t>
+            </w:r>
+          </w:p>
+        </w:tc>
+        <w:tc>
+          <w:tcPr>
+            <w:tcW w:w="5126" w:type="dxa"/>
+            <w:gridSpan w:val="4"/>
+          </w:tcPr>
+          <w:p>
+            <w:pPr>
+              <w:cnfStyle w:val="000000000000" w:firstRow="0" w:lastRow="0" w:firstColumn="0" w:lastColumn="0" w:oddVBand="0" w:evenVBand="0" w:oddHBand="0" w:evenHBand="0" w:firstRowFirstColumn="0" w:firstRowLastColumn="0" w:lastRowFirstColumn="0" w:lastRowLastColumn="0"/>
+              <w:rPr>
+                <w:b/>
+                <w:sz w:val="20"/>
+                <w:szCs w:val="20"/>
+                <w:lang w:val="en-US"/>
+              </w:rPr>
+            </w:pPr>
+            <w:r>
+              <w:rPr>
+                <w:b/>
+                <w:sz w:val="20"/>
+                <w:szCs w:val="20"/>
+                <w:lang w:val="en-US"/>
+              </w:rPr>
+              <w:t>How to reproduce</w:t>
+            </w:r>
+          </w:p>
         </w:tc>
       </w:tr>
       <w:tr>
-        <w:tc>
-          <w:tcPr>
-            <w:tcW w:w="1555" w:type="dxa"/>
-          </w:tcPr>
-          <w:p>
-            <w:r>
-              <w:t>Solution:</w:t>
-            </w:r>
-          </w:p>
-        </w:tc>
-        <w:tc>
-          <w:tcPr>
-            <w:tcW w:w="7507" w:type="dxa"/>
-          </w:tcPr>
-          <w:p/>
+        <w:trPr>
+          <w:cnfStyle w:val="000000100000" w:firstRow="0" w:lastRow="0" w:firstColumn="0" w:lastColumn="0" w:oddVBand="0" w:evenVBand="0" w:oddHBand="1" w:evenHBand="0" w:firstRowFirstColumn="0" w:firstRowLastColumn="0" w:lastRowFirstColumn="0" w:lastRowLastColumn="0"/>
+        </w:trPr>
+        <w:tc>
+          <w:tcPr>
+            <w:cnfStyle w:val="001000000000" w:firstRow="0" w:lastRow="0" w:firstColumn="1" w:lastColumn="0" w:oddVBand="0" w:evenVBand="0" w:oddHBand="0" w:evenHBand="0" w:firstRowFirstColumn="0" w:firstRowLastColumn="0" w:lastRowFirstColumn="0" w:lastRowLastColumn="0"/>
+            <w:tcW w:w="4162" w:type="dxa"/>
+            <w:gridSpan w:val="3"/>
+          </w:tcPr>
+          <w:p>
+            <w:pPr>
+              <w:rPr>
+                <w:b w:val="0"/>
+                <w:sz w:val="20"/>
+                <w:szCs w:val="20"/>
+                <w:lang w:val="en-GB"/>
+              </w:rPr>
+            </w:pPr>
+            <w:proofErr w:type="spellStart"/>
+            <w:r>
+              <w:rPr>
+                <w:b w:val="0"/>
+                <w:lang w:val="en-GB"/>
+              </w:rPr>
+              <w:t>FadeOut</w:t>
+            </w:r>
+            <w:proofErr w:type="spellEnd"/>
+            <w:r>
+              <w:rPr>
+                <w:b w:val="0"/>
+                <w:lang w:val="en-GB"/>
+              </w:rPr>
+              <w:t xml:space="preserve"> </w:t>
+            </w:r>
+            <w:proofErr w:type="spellStart"/>
+            <w:r>
+              <w:rPr>
+                <w:b w:val="0"/>
+                <w:lang w:val="en-GB"/>
+              </w:rPr>
+              <w:t>shader</w:t>
+            </w:r>
+            <w:proofErr w:type="spellEnd"/>
+            <w:r>
+              <w:rPr>
+                <w:b w:val="0"/>
+                <w:lang w:val="en-GB"/>
+              </w:rPr>
+              <w:t xml:space="preserve"> doesn’t work in unity 5.5</w:t>
+            </w:r>
+          </w:p>
+          <w:p>
+            <w:pPr>
+              <w:rPr>
+                <w:b w:val="0"/>
+                <w:sz w:val="20"/>
+                <w:szCs w:val="20"/>
+                <w:lang w:val="en-GB"/>
+              </w:rPr>
+            </w:pPr>
+          </w:p>
+          <w:p>
+            <w:pPr>
+              <w:rPr>
+                <w:b w:val="0"/>
+                <w:sz w:val="20"/>
+                <w:szCs w:val="20"/>
+                <w:lang w:val="en-GB"/>
+              </w:rPr>
+            </w:pPr>
+            <w:r>
+              <w:rPr>
+                <w:sz w:val="20"/>
+                <w:szCs w:val="20"/>
+                <w:lang w:val="en-GB"/>
+              </w:rPr>
+              <w:t>Expected result:</w:t>
+            </w:r>
+            <w:r>
+              <w:rPr>
+                <w:sz w:val="20"/>
+                <w:szCs w:val="20"/>
+                <w:lang w:val="en-GB"/>
+              </w:rPr>
+              <w:br/>
+            </w:r>
+            <w:proofErr w:type="spellStart"/>
+            <w:r>
+              <w:rPr>
+                <w:b w:val="0"/>
+                <w:sz w:val="20"/>
+                <w:szCs w:val="20"/>
+                <w:lang w:val="en-GB"/>
+              </w:rPr>
+              <w:t>Shader</w:t>
+            </w:r>
+            <w:proofErr w:type="spellEnd"/>
+            <w:r>
+              <w:rPr>
+                <w:b w:val="0"/>
+                <w:sz w:val="20"/>
+                <w:szCs w:val="20"/>
+                <w:lang w:val="en-GB"/>
+              </w:rPr>
+              <w:t xml:space="preserve"> fades out objects when they get close to camera</w:t>
+            </w:r>
+            <w:r>
+              <w:rPr>
+                <w:b w:val="0"/>
+                <w:sz w:val="20"/>
+                <w:szCs w:val="20"/>
+                <w:lang w:val="en-GB"/>
+              </w:rPr>
+              <w:br/>
+            </w:r>
+            <w:r>
+              <w:rPr>
+                <w:sz w:val="20"/>
+                <w:szCs w:val="20"/>
+                <w:lang w:val="en-GB"/>
+              </w:rPr>
+              <w:t>Actual result:</w:t>
+            </w:r>
+            <w:r>
+              <w:rPr>
+                <w:sz w:val="20"/>
+                <w:szCs w:val="20"/>
+                <w:lang w:val="en-GB"/>
+              </w:rPr>
+              <w:br/>
+            </w:r>
+            <w:proofErr w:type="spellStart"/>
+            <w:r>
+              <w:rPr>
+                <w:b w:val="0"/>
+                <w:sz w:val="20"/>
+                <w:szCs w:val="20"/>
+                <w:lang w:val="en-GB"/>
+              </w:rPr>
+              <w:t>Shader</w:t>
+            </w:r>
+            <w:proofErr w:type="spellEnd"/>
+            <w:r>
+              <w:rPr>
+                <w:b w:val="0"/>
+                <w:sz w:val="20"/>
+                <w:szCs w:val="20"/>
+                <w:lang w:val="en-GB"/>
+              </w:rPr>
+              <w:t xml:space="preserve"> always fades out objects when in screen, so a hole is pierced straight through the world.</w:t>
+            </w:r>
+          </w:p>
+        </w:tc>
+        <w:tc>
+          <w:tcPr>
+            <w:tcW w:w="5126" w:type="dxa"/>
+            <w:gridSpan w:val="4"/>
+          </w:tcPr>
+          <w:p>
+            <w:pPr>
+              <w:cnfStyle w:val="000000100000" w:firstRow="0" w:lastRow="0" w:firstColumn="0" w:lastColumn="0" w:oddVBand="0" w:evenVBand="0" w:oddHBand="1" w:evenHBand="0" w:firstRowFirstColumn="0" w:firstRowLastColumn="0" w:lastRowFirstColumn="0" w:lastRowLastColumn="0"/>
+              <w:rPr>
+                <w:sz w:val="20"/>
+                <w:szCs w:val="20"/>
+                <w:lang w:val="en-GB"/>
+              </w:rPr>
+            </w:pPr>
+            <w:r>
+              <w:rPr>
+                <w:sz w:val="20"/>
+                <w:szCs w:val="20"/>
+                <w:lang w:val="en-GB"/>
+              </w:rPr>
+              <w:t xml:space="preserve">1: </w:t>
+            </w:r>
+            <w:r>
+              <w:rPr>
+                <w:sz w:val="20"/>
+                <w:szCs w:val="20"/>
+                <w:lang w:val="en-GB"/>
+              </w:rPr>
+              <w:t xml:space="preserve">point the camera of either game or scene at an object with the </w:t>
+            </w:r>
+            <w:proofErr w:type="spellStart"/>
+            <w:r>
+              <w:rPr>
+                <w:sz w:val="20"/>
+                <w:szCs w:val="20"/>
+                <w:lang w:val="en-GB"/>
+              </w:rPr>
+              <w:t>shader</w:t>
+            </w:r>
+            <w:proofErr w:type="spellEnd"/>
+            <w:r>
+              <w:rPr>
+                <w:sz w:val="20"/>
+                <w:szCs w:val="20"/>
+                <w:lang w:val="en-GB"/>
+              </w:rPr>
+              <w:t>, and see for yourself (you do have to be in unity 5.5</w:t>
+            </w:r>
+            <w:r>
+              <w:rPr>
+                <w:sz w:val="20"/>
+                <w:szCs w:val="20"/>
+                <w:lang w:val="en-GB"/>
+              </w:rPr>
+              <w:br/>
+            </w:r>
+          </w:p>
+          <w:p>
+            <w:pPr>
+              <w:cnfStyle w:val="000000100000" w:firstRow="0" w:lastRow="0" w:firstColumn="0" w:lastColumn="0" w:oddVBand="0" w:evenVBand="0" w:oddHBand="1" w:evenHBand="0" w:firstRowFirstColumn="0" w:firstRowLastColumn="0" w:lastRowFirstColumn="0" w:lastRowLastColumn="0"/>
+              <w:rPr>
+                <w:sz w:val="20"/>
+                <w:szCs w:val="20"/>
+                <w:lang w:val="en-GB"/>
+              </w:rPr>
+            </w:pPr>
+          </w:p>
         </w:tc>
       </w:tr>
     </w:tbl>
-    <w:p>
-      <w:bookmarkStart w:id="0" w:name="_GoBack"/>
-      <w:bookmarkEnd w:id="0"/>
-    </w:p>
+    <w:p/>
+    <w:tbl>
+      <w:tblPr>
+        <w:tblStyle w:val="Lichtearcering"/>
+        <w:tblW w:w="0" w:type="auto"/>
+        <w:tblLook w:val="04A0" w:firstRow="1" w:lastRow="0" w:firstColumn="1" w:lastColumn="0" w:noHBand="0" w:noVBand="1"/>
+      </w:tblPr>
+      <w:tblGrid>
+        <w:gridCol w:w="1483"/>
+        <w:gridCol w:w="1149"/>
+        <w:gridCol w:w="1405"/>
+        <w:gridCol w:w="1386"/>
+        <w:gridCol w:w="1177"/>
+        <w:gridCol w:w="1367"/>
+        <w:gridCol w:w="1105"/>
+      </w:tblGrid>
+      <w:tr>
+        <w:trPr>
+          <w:cnfStyle w:val="100000000000" w:firstRow="1" w:lastRow="0" w:firstColumn="0" w:lastColumn="0" w:oddVBand="0" w:evenVBand="0" w:oddHBand="0" w:evenHBand="0" w:firstRowFirstColumn="0" w:firstRowLastColumn="0" w:lastRowFirstColumn="0" w:lastRowLastColumn="0"/>
+        </w:trPr>
+        <w:tc>
+          <w:tcPr>
+            <w:cnfStyle w:val="001000000000" w:firstRow="0" w:lastRow="0" w:firstColumn="1" w:lastColumn="0" w:oddVBand="0" w:evenVBand="0" w:oddHBand="0" w:evenHBand="0" w:firstRowFirstColumn="0" w:firstRowLastColumn="0" w:lastRowFirstColumn="0" w:lastRowLastColumn="0"/>
+            <w:tcW w:w="1526" w:type="dxa"/>
+          </w:tcPr>
+          <w:p>
+            <w:pPr>
+              <w:rPr>
+                <w:sz w:val="20"/>
+                <w:szCs w:val="20"/>
+                <w:lang w:val="en-US"/>
+              </w:rPr>
+            </w:pPr>
+            <w:r>
+              <w:rPr>
+                <w:sz w:val="20"/>
+                <w:szCs w:val="20"/>
+                <w:lang w:val="en-US"/>
+              </w:rPr>
+              <w:t xml:space="preserve">Bug </w:t>
+            </w:r>
+            <w:proofErr w:type="spellStart"/>
+            <w:r>
+              <w:rPr>
+                <w:sz w:val="20"/>
+                <w:szCs w:val="20"/>
+                <w:lang w:val="en-US"/>
+              </w:rPr>
+              <w:t>nr</w:t>
+            </w:r>
+            <w:proofErr w:type="spellEnd"/>
+            <w:r>
+              <w:rPr>
+                <w:sz w:val="20"/>
+                <w:szCs w:val="20"/>
+                <w:lang w:val="en-US"/>
+              </w:rPr>
+              <w:t xml:space="preserve">: </w:t>
+            </w:r>
+          </w:p>
+        </w:tc>
+        <w:tc>
+          <w:tcPr>
+            <w:tcW w:w="1166" w:type="dxa"/>
+          </w:tcPr>
+          <w:p>
+            <w:pPr>
+              <w:cnfStyle w:val="100000000000" w:firstRow="1" w:lastRow="0" w:firstColumn="0" w:lastColumn="0" w:oddVBand="0" w:evenVBand="0" w:oddHBand="0" w:evenHBand="0" w:firstRowFirstColumn="0" w:firstRowLastColumn="0" w:lastRowFirstColumn="0" w:lastRowLastColumn="0"/>
+              <w:rPr>
+                <w:sz w:val="20"/>
+                <w:szCs w:val="20"/>
+                <w:lang w:val="en-US"/>
+              </w:rPr>
+            </w:pPr>
+            <w:r>
+              <w:rPr>
+                <w:sz w:val="20"/>
+                <w:szCs w:val="20"/>
+                <w:lang w:val="en-US"/>
+              </w:rPr>
+              <w:t>Version</w:t>
+            </w:r>
+          </w:p>
+        </w:tc>
+        <w:tc>
+          <w:tcPr>
+            <w:tcW w:w="1470" w:type="dxa"/>
+          </w:tcPr>
+          <w:p>
+            <w:pPr>
+              <w:cnfStyle w:val="100000000000" w:firstRow="1" w:lastRow="0" w:firstColumn="0" w:lastColumn="0" w:oddVBand="0" w:evenVBand="0" w:oddHBand="0" w:evenHBand="0" w:firstRowFirstColumn="0" w:firstRowLastColumn="0" w:lastRowFirstColumn="0" w:lastRowLastColumn="0"/>
+              <w:rPr>
+                <w:sz w:val="20"/>
+                <w:szCs w:val="20"/>
+                <w:lang w:val="en-US"/>
+              </w:rPr>
+            </w:pPr>
+          </w:p>
+        </w:tc>
+        <w:tc>
+          <w:tcPr>
+            <w:tcW w:w="1416" w:type="dxa"/>
+          </w:tcPr>
+          <w:p>
+            <w:pPr>
+              <w:cnfStyle w:val="100000000000" w:firstRow="1" w:lastRow="0" w:firstColumn="0" w:lastColumn="0" w:oddVBand="0" w:evenVBand="0" w:oddHBand="0" w:evenHBand="0" w:firstRowFirstColumn="0" w:firstRowLastColumn="0" w:lastRowFirstColumn="0" w:lastRowLastColumn="0"/>
+              <w:rPr>
+                <w:sz w:val="20"/>
+                <w:szCs w:val="20"/>
+                <w:lang w:val="en-US"/>
+              </w:rPr>
+            </w:pPr>
+            <w:r>
+              <w:rPr>
+                <w:sz w:val="20"/>
+                <w:szCs w:val="20"/>
+                <w:lang w:val="en-US"/>
+              </w:rPr>
+              <w:t>Priority</w:t>
+            </w:r>
+          </w:p>
+        </w:tc>
+        <w:tc>
+          <w:tcPr>
+            <w:tcW w:w="1193" w:type="dxa"/>
+          </w:tcPr>
+          <w:p>
+            <w:pPr>
+              <w:cnfStyle w:val="100000000000" w:firstRow="1" w:lastRow="0" w:firstColumn="0" w:lastColumn="0" w:oddVBand="0" w:evenVBand="0" w:oddHBand="0" w:evenHBand="0" w:firstRowFirstColumn="0" w:firstRowLastColumn="0" w:lastRowFirstColumn="0" w:lastRowLastColumn="0"/>
+              <w:rPr>
+                <w:sz w:val="20"/>
+                <w:szCs w:val="20"/>
+                <w:lang w:val="en-US"/>
+              </w:rPr>
+            </w:pPr>
+            <w:r>
+              <w:rPr>
+                <w:sz w:val="20"/>
+                <w:szCs w:val="20"/>
+                <w:lang w:val="en-US"/>
+              </w:rPr>
+              <w:t>Severity</w:t>
+            </w:r>
+          </w:p>
+        </w:tc>
+        <w:tc>
+          <w:tcPr>
+            <w:tcW w:w="1399" w:type="dxa"/>
+          </w:tcPr>
+          <w:p>
+            <w:pPr>
+              <w:cnfStyle w:val="100000000000" w:firstRow="1" w:lastRow="0" w:firstColumn="0" w:lastColumn="0" w:oddVBand="0" w:evenVBand="0" w:oddHBand="0" w:evenHBand="0" w:firstRowFirstColumn="0" w:firstRowLastColumn="0" w:lastRowFirstColumn="0" w:lastRowLastColumn="0"/>
+              <w:rPr>
+                <w:sz w:val="20"/>
+                <w:szCs w:val="20"/>
+                <w:lang w:val="en-US"/>
+              </w:rPr>
+            </w:pPr>
+            <w:r>
+              <w:rPr>
+                <w:sz w:val="20"/>
+                <w:szCs w:val="20"/>
+                <w:lang w:val="en-US"/>
+              </w:rPr>
+              <w:t>Type</w:t>
+            </w:r>
+          </w:p>
+        </w:tc>
+        <w:tc>
+          <w:tcPr>
+            <w:tcW w:w="1118" w:type="dxa"/>
+          </w:tcPr>
+          <w:p>
+            <w:pPr>
+              <w:cnfStyle w:val="100000000000" w:firstRow="1" w:lastRow="0" w:firstColumn="0" w:lastColumn="0" w:oddVBand="0" w:evenVBand="0" w:oddHBand="0" w:evenHBand="0" w:firstRowFirstColumn="0" w:firstRowLastColumn="0" w:lastRowFirstColumn="0" w:lastRowLastColumn="0"/>
+              <w:rPr>
+                <w:sz w:val="20"/>
+                <w:szCs w:val="20"/>
+                <w:lang w:val="en-US"/>
+              </w:rPr>
+            </w:pPr>
+            <w:r>
+              <w:rPr>
+                <w:sz w:val="20"/>
+                <w:szCs w:val="20"/>
+                <w:lang w:val="en-US"/>
+              </w:rPr>
+              <w:t>Assign to</w:t>
+            </w:r>
+          </w:p>
+        </w:tc>
+      </w:tr>
+      <w:tr>
+        <w:trPr>
+          <w:cnfStyle w:val="000000100000" w:firstRow="0" w:lastRow="0" w:firstColumn="0" w:lastColumn="0" w:oddVBand="0" w:evenVBand="0" w:oddHBand="1" w:evenHBand="0" w:firstRowFirstColumn="0" w:firstRowLastColumn="0" w:lastRowFirstColumn="0" w:lastRowLastColumn="0"/>
+        </w:trPr>
+        <w:tc>
+          <w:tcPr>
+            <w:cnfStyle w:val="001000000000" w:firstRow="0" w:lastRow="0" w:firstColumn="1" w:lastColumn="0" w:oddVBand="0" w:evenVBand="0" w:oddHBand="0" w:evenHBand="0" w:firstRowFirstColumn="0" w:firstRowLastColumn="0" w:lastRowFirstColumn="0" w:lastRowLastColumn="0"/>
+            <w:tcW w:w="1526" w:type="dxa"/>
+          </w:tcPr>
+          <w:p>
+            <w:pPr>
+              <w:rPr>
+                <w:b w:val="0"/>
+                <w:sz w:val="20"/>
+                <w:szCs w:val="20"/>
+                <w:lang w:val="en-US"/>
+              </w:rPr>
+            </w:pPr>
+            <w:r>
+              <w:rPr>
+                <w:b w:val="0"/>
+                <w:sz w:val="20"/>
+                <w:szCs w:val="20"/>
+                <w:lang w:val="en-US"/>
+              </w:rPr>
+              <w:t>00001</w:t>
+            </w:r>
+          </w:p>
+        </w:tc>
+        <w:tc>
+          <w:tcPr>
+            <w:tcW w:w="1166" w:type="dxa"/>
+          </w:tcPr>
+          <w:p>
+            <w:pPr>
+              <w:cnfStyle w:val="000000100000" w:firstRow="0" w:lastRow="0" w:firstColumn="0" w:lastColumn="0" w:oddVBand="0" w:evenVBand="0" w:oddHBand="1" w:evenHBand="0" w:firstRowFirstColumn="0" w:firstRowLastColumn="0" w:lastRowFirstColumn="0" w:lastRowLastColumn="0"/>
+              <w:rPr>
+                <w:sz w:val="20"/>
+                <w:szCs w:val="20"/>
+                <w:lang w:val="en-US"/>
+              </w:rPr>
+            </w:pPr>
+            <w:r>
+              <w:rPr>
+                <w:sz w:val="20"/>
+                <w:szCs w:val="20"/>
+                <w:lang w:val="en-US"/>
+              </w:rPr>
+              <w:t>0.2</w:t>
+            </w:r>
+          </w:p>
+        </w:tc>
+        <w:tc>
+          <w:tcPr>
+            <w:tcW w:w="1470" w:type="dxa"/>
+          </w:tcPr>
+          <w:p>
+            <w:pPr>
+              <w:cnfStyle w:val="000000100000" w:firstRow="0" w:lastRow="0" w:firstColumn="0" w:lastColumn="0" w:oddVBand="0" w:evenVBand="0" w:oddHBand="1" w:evenHBand="0" w:firstRowFirstColumn="0" w:firstRowLastColumn="0" w:lastRowFirstColumn="0" w:lastRowLastColumn="0"/>
+              <w:rPr>
+                <w:sz w:val="20"/>
+                <w:szCs w:val="20"/>
+                <w:lang w:val="en-US"/>
+              </w:rPr>
+            </w:pPr>
+          </w:p>
+        </w:tc>
+        <w:tc>
+          <w:tcPr>
+            <w:tcW w:w="1416" w:type="dxa"/>
+          </w:tcPr>
+          <w:p>
+            <w:pPr>
+              <w:cnfStyle w:val="000000100000" w:firstRow="0" w:lastRow="0" w:firstColumn="0" w:lastColumn="0" w:oddVBand="0" w:evenVBand="0" w:oddHBand="1" w:evenHBand="0" w:firstRowFirstColumn="0" w:firstRowLastColumn="0" w:lastRowFirstColumn="0" w:lastRowLastColumn="0"/>
+              <w:rPr>
+                <w:sz w:val="20"/>
+                <w:szCs w:val="20"/>
+                <w:lang w:val="en-US"/>
+              </w:rPr>
+            </w:pPr>
+            <w:r>
+              <w:rPr>
+                <w:sz w:val="20"/>
+                <w:szCs w:val="20"/>
+                <w:lang w:val="en-US"/>
+              </w:rPr>
+              <w:t>P2</w:t>
+            </w:r>
+          </w:p>
+        </w:tc>
+        <w:tc>
+          <w:tcPr>
+            <w:tcW w:w="1193" w:type="dxa"/>
+          </w:tcPr>
+          <w:p>
+            <w:pPr>
+              <w:cnfStyle w:val="000000100000" w:firstRow="0" w:lastRow="0" w:firstColumn="0" w:lastColumn="0" w:oddVBand="0" w:evenVBand="0" w:oddHBand="1" w:evenHBand="0" w:firstRowFirstColumn="0" w:firstRowLastColumn="0" w:lastRowFirstColumn="0" w:lastRowLastColumn="0"/>
+              <w:rPr>
+                <w:sz w:val="20"/>
+                <w:szCs w:val="20"/>
+                <w:lang w:val="en-US"/>
+              </w:rPr>
+            </w:pPr>
+            <w:r>
+              <w:rPr>
+                <w:sz w:val="20"/>
+                <w:szCs w:val="20"/>
+                <w:lang w:val="en-US"/>
+              </w:rPr>
+              <w:t>Minor</w:t>
+            </w:r>
+          </w:p>
+        </w:tc>
+        <w:tc>
+          <w:tcPr>
+            <w:tcW w:w="1399" w:type="dxa"/>
+          </w:tcPr>
+          <w:p>
+            <w:pPr>
+              <w:cnfStyle w:val="000000100000" w:firstRow="0" w:lastRow="0" w:firstColumn="0" w:lastColumn="0" w:oddVBand="0" w:evenVBand="0" w:oddHBand="1" w:evenHBand="0" w:firstRowFirstColumn="0" w:firstRowLastColumn="0" w:lastRowFirstColumn="0" w:lastRowLastColumn="0"/>
+              <w:rPr>
+                <w:sz w:val="20"/>
+                <w:szCs w:val="20"/>
+                <w:lang w:val="en-US"/>
+              </w:rPr>
+            </w:pPr>
+            <w:r>
+              <w:rPr>
+                <w:sz w:val="20"/>
+                <w:szCs w:val="20"/>
+                <w:lang w:val="en-US"/>
+              </w:rPr>
+              <w:t>Coding error</w:t>
+            </w:r>
+          </w:p>
+        </w:tc>
+        <w:tc>
+          <w:tcPr>
+            <w:tcW w:w="1118" w:type="dxa"/>
+          </w:tcPr>
+          <w:p>
+            <w:pPr>
+              <w:cnfStyle w:val="000000100000" w:firstRow="0" w:lastRow="0" w:firstColumn="0" w:lastColumn="0" w:oddVBand="0" w:evenVBand="0" w:oddHBand="1" w:evenHBand="0" w:firstRowFirstColumn="0" w:firstRowLastColumn="0" w:lastRowFirstColumn="0" w:lastRowLastColumn="0"/>
+              <w:rPr>
+                <w:sz w:val="20"/>
+                <w:szCs w:val="20"/>
+                <w:lang w:val="en-US"/>
+              </w:rPr>
+            </w:pPr>
+            <w:r>
+              <w:rPr>
+                <w:sz w:val="20"/>
+                <w:szCs w:val="20"/>
+                <w:lang w:val="en-US"/>
+              </w:rPr>
+              <w:t>Wybren</w:t>
+            </w:r>
+          </w:p>
+        </w:tc>
+      </w:tr>
+      <w:tr>
+        <w:tc>
+          <w:tcPr>
+            <w:cnfStyle w:val="001000000000" w:firstRow="0" w:lastRow="0" w:firstColumn="1" w:lastColumn="0" w:oddVBand="0" w:evenVBand="0" w:oddHBand="0" w:evenHBand="0" w:firstRowFirstColumn="0" w:firstRowLastColumn="0" w:lastRowFirstColumn="0" w:lastRowLastColumn="0"/>
+            <w:tcW w:w="4162" w:type="dxa"/>
+            <w:gridSpan w:val="3"/>
+          </w:tcPr>
+          <w:p>
+            <w:pPr>
+              <w:rPr>
+                <w:sz w:val="20"/>
+                <w:szCs w:val="20"/>
+                <w:lang w:val="en-US"/>
+              </w:rPr>
+            </w:pPr>
+            <w:r>
+              <w:rPr>
+                <w:sz w:val="20"/>
+                <w:szCs w:val="20"/>
+                <w:lang w:val="en-US"/>
+              </w:rPr>
+              <w:t>Problem</w:t>
+            </w:r>
+          </w:p>
+        </w:tc>
+        <w:tc>
+          <w:tcPr>
+            <w:tcW w:w="5126" w:type="dxa"/>
+            <w:gridSpan w:val="4"/>
+          </w:tcPr>
+          <w:p>
+            <w:pPr>
+              <w:cnfStyle w:val="000000000000" w:firstRow="0" w:lastRow="0" w:firstColumn="0" w:lastColumn="0" w:oddVBand="0" w:evenVBand="0" w:oddHBand="0" w:evenHBand="0" w:firstRowFirstColumn="0" w:firstRowLastColumn="0" w:lastRowFirstColumn="0" w:lastRowLastColumn="0"/>
+              <w:rPr>
+                <w:b/>
+                <w:sz w:val="20"/>
+                <w:szCs w:val="20"/>
+                <w:lang w:val="en-US"/>
+              </w:rPr>
+            </w:pPr>
+            <w:r>
+              <w:rPr>
+                <w:b/>
+                <w:sz w:val="20"/>
+                <w:szCs w:val="20"/>
+                <w:lang w:val="en-US"/>
+              </w:rPr>
+              <w:t>How to reproduce</w:t>
+            </w:r>
+          </w:p>
+        </w:tc>
+      </w:tr>
+      <w:tr>
+        <w:trPr>
+          <w:cnfStyle w:val="000000100000" w:firstRow="0" w:lastRow="0" w:firstColumn="0" w:lastColumn="0" w:oddVBand="0" w:evenVBand="0" w:oddHBand="1" w:evenHBand="0" w:firstRowFirstColumn="0" w:firstRowLastColumn="0" w:lastRowFirstColumn="0" w:lastRowLastColumn="0"/>
+        </w:trPr>
+        <w:tc>
+          <w:tcPr>
+            <w:cnfStyle w:val="001000000000" w:firstRow="0" w:lastRow="0" w:firstColumn="1" w:lastColumn="0" w:oddVBand="0" w:evenVBand="0" w:oddHBand="0" w:evenHBand="0" w:firstRowFirstColumn="0" w:firstRowLastColumn="0" w:lastRowFirstColumn="0" w:lastRowLastColumn="0"/>
+            <w:tcW w:w="4162" w:type="dxa"/>
+            <w:gridSpan w:val="3"/>
+          </w:tcPr>
+          <w:p>
+            <w:pPr>
+              <w:rPr>
+                <w:b w:val="0"/>
+                <w:sz w:val="20"/>
+                <w:szCs w:val="20"/>
+                <w:lang w:val="en-GB"/>
+              </w:rPr>
+            </w:pPr>
+            <w:r>
+              <w:rPr>
+                <w:b w:val="0"/>
+                <w:lang w:val="en-GB"/>
+              </w:rPr>
+              <w:t>Archer &amp; Assassin stop walking when player walks into a room.</w:t>
+            </w:r>
+          </w:p>
+          <w:p>
+            <w:pPr>
+              <w:rPr>
+                <w:b w:val="0"/>
+                <w:sz w:val="20"/>
+                <w:szCs w:val="20"/>
+                <w:lang w:val="en-GB"/>
+              </w:rPr>
+            </w:pPr>
+          </w:p>
+          <w:p>
+            <w:pPr>
+              <w:rPr>
+                <w:b w:val="0"/>
+                <w:sz w:val="20"/>
+                <w:szCs w:val="20"/>
+                <w:lang w:val="en-GB"/>
+              </w:rPr>
+            </w:pPr>
+            <w:r>
+              <w:rPr>
+                <w:sz w:val="20"/>
+                <w:szCs w:val="20"/>
+                <w:lang w:val="en-GB"/>
+              </w:rPr>
+              <w:t>Expected result:</w:t>
+            </w:r>
+            <w:r>
+              <w:rPr>
+                <w:sz w:val="20"/>
+                <w:szCs w:val="20"/>
+                <w:lang w:val="en-GB"/>
+              </w:rPr>
+              <w:br/>
+            </w:r>
+            <w:r>
+              <w:rPr>
+                <w:b w:val="0"/>
+                <w:sz w:val="20"/>
+                <w:szCs w:val="20"/>
+                <w:lang w:val="en-GB"/>
+              </w:rPr>
+              <w:t xml:space="preserve">Archer or assassin </w:t>
+            </w:r>
+            <w:proofErr w:type="spellStart"/>
+            <w:r>
+              <w:rPr>
+                <w:b w:val="0"/>
+                <w:sz w:val="20"/>
+                <w:szCs w:val="20"/>
+                <w:lang w:val="en-GB"/>
+              </w:rPr>
+              <w:t>aqquires</w:t>
+            </w:r>
+            <w:proofErr w:type="spellEnd"/>
+            <w:r>
+              <w:rPr>
+                <w:b w:val="0"/>
+                <w:sz w:val="20"/>
+                <w:szCs w:val="20"/>
+                <w:lang w:val="en-GB"/>
+              </w:rPr>
+              <w:t xml:space="preserve"> new line of sight</w:t>
+            </w:r>
+            <w:r>
+              <w:rPr>
+                <w:b w:val="0"/>
+                <w:sz w:val="20"/>
+                <w:szCs w:val="20"/>
+                <w:lang w:val="en-GB"/>
+              </w:rPr>
+              <w:br/>
+            </w:r>
+            <w:r>
+              <w:rPr>
+                <w:sz w:val="20"/>
+                <w:szCs w:val="20"/>
+                <w:lang w:val="en-GB"/>
+              </w:rPr>
+              <w:t>Actual result:</w:t>
+            </w:r>
+            <w:r>
+              <w:rPr>
+                <w:sz w:val="20"/>
+                <w:szCs w:val="20"/>
+                <w:lang w:val="en-GB"/>
+              </w:rPr>
+              <w:br/>
+            </w:r>
+            <w:r>
+              <w:rPr>
+                <w:b w:val="0"/>
+                <w:sz w:val="20"/>
+                <w:szCs w:val="20"/>
+                <w:lang w:val="en-GB"/>
+              </w:rPr>
+              <w:t>Archer of assassin stops moving.</w:t>
+            </w:r>
+          </w:p>
+        </w:tc>
+        <w:tc>
+          <w:tcPr>
+            <w:tcW w:w="5126" w:type="dxa"/>
+            <w:gridSpan w:val="4"/>
+          </w:tcPr>
+          <w:p>
+            <w:pPr>
+              <w:cnfStyle w:val="000000100000" w:firstRow="0" w:lastRow="0" w:firstColumn="0" w:lastColumn="0" w:oddVBand="0" w:evenVBand="0" w:oddHBand="1" w:evenHBand="0" w:firstRowFirstColumn="0" w:firstRowLastColumn="0" w:lastRowFirstColumn="0" w:lastRowLastColumn="0"/>
+              <w:rPr>
+                <w:sz w:val="20"/>
+                <w:szCs w:val="20"/>
+                <w:lang w:val="en-GB"/>
+              </w:rPr>
+            </w:pPr>
+            <w:r>
+              <w:rPr>
+                <w:sz w:val="20"/>
+                <w:szCs w:val="20"/>
+                <w:lang w:val="en-GB"/>
+              </w:rPr>
+              <w:t>1: Walk into a small room, and make sure you have a wall on each axis of the player.</w:t>
+            </w:r>
+            <w:r>
+              <w:rPr>
+                <w:sz w:val="20"/>
+                <w:szCs w:val="20"/>
+                <w:lang w:val="en-GB"/>
+              </w:rPr>
+              <w:br/>
+            </w:r>
+          </w:p>
+          <w:p>
+            <w:pPr>
+              <w:cnfStyle w:val="000000100000" w:firstRow="0" w:lastRow="0" w:firstColumn="0" w:lastColumn="0" w:oddVBand="0" w:evenVBand="0" w:oddHBand="1" w:evenHBand="0" w:firstRowFirstColumn="0" w:firstRowLastColumn="0" w:lastRowFirstColumn="0" w:lastRowLastColumn="0"/>
+              <w:rPr>
+                <w:sz w:val="20"/>
+                <w:szCs w:val="20"/>
+                <w:lang w:val="en-GB"/>
+              </w:rPr>
+            </w:pPr>
+          </w:p>
+        </w:tc>
+      </w:tr>
+    </w:tbl>
+    <w:p/>
     <w:sectPr>
       <w:pgSz w:w="11906" w:h="16838"/>
       <w:pgMar w:top="1417" w:right="1417" w:bottom="1417" w:left="1417" w:header="708" w:footer="708" w:gutter="0"/>
@@ -654,6 +2246,103 @@
       </w:tblBorders>
     </w:tblPr>
   </w:style>
+  <w:style w:type="table" w:styleId="Lichtearcering">
+    <w:name w:val="Light Shading"/>
+    <w:basedOn w:val="Standaardtabel"/>
+    <w:uiPriority w:val="60"/>
+    <w:rsid w:val="002960AE"/>
+    <w:pPr>
+      <w:spacing w:after="0" w:line="240" w:lineRule="auto"/>
+    </w:pPr>
+    <w:rPr>
+      <w:color w:val="000000" w:themeColor="text1" w:themeShade="BF"/>
+      <w:lang w:val="nl-NL"/>
+    </w:rPr>
+    <w:tblPr>
+      <w:tblStyleRowBandSize w:val="1"/>
+      <w:tblStyleColBandSize w:val="1"/>
+      <w:tblBorders>
+        <w:top w:val="single" w:sz="8" w:space="0" w:color="000000" w:themeColor="text1"/>
+        <w:bottom w:val="single" w:sz="8" w:space="0" w:color="000000" w:themeColor="text1"/>
+      </w:tblBorders>
+    </w:tblPr>
+    <w:tblStylePr w:type="firstRow">
+      <w:pPr>
+        <w:spacing w:before="0" w:after="0" w:line="240" w:lineRule="auto"/>
+      </w:pPr>
+      <w:rPr>
+        <w:b/>
+        <w:bCs/>
+      </w:rPr>
+      <w:tblPr/>
+      <w:tcPr>
+        <w:tcBorders>
+          <w:top w:val="single" w:sz="8" w:space="0" w:color="000000" w:themeColor="text1"/>
+          <w:left w:val="nil"/>
+          <w:bottom w:val="single" w:sz="8" w:space="0" w:color="000000" w:themeColor="text1"/>
+          <w:right w:val="nil"/>
+          <w:insideH w:val="nil"/>
+          <w:insideV w:val="nil"/>
+        </w:tcBorders>
+      </w:tcPr>
+    </w:tblStylePr>
+    <w:tblStylePr w:type="lastRow">
+      <w:pPr>
+        <w:spacing w:before="0" w:after="0" w:line="240" w:lineRule="auto"/>
+      </w:pPr>
+      <w:rPr>
+        <w:b/>
+        <w:bCs/>
+      </w:rPr>
+      <w:tblPr/>
+      <w:tcPr>
+        <w:tcBorders>
+          <w:top w:val="single" w:sz="8" w:space="0" w:color="000000" w:themeColor="text1"/>
+          <w:left w:val="nil"/>
+          <w:bottom w:val="single" w:sz="8" w:space="0" w:color="000000" w:themeColor="text1"/>
+          <w:right w:val="nil"/>
+          <w:insideH w:val="nil"/>
+          <w:insideV w:val="nil"/>
+        </w:tcBorders>
+      </w:tcPr>
+    </w:tblStylePr>
+    <w:tblStylePr w:type="firstCol">
+      <w:rPr>
+        <w:b/>
+        <w:bCs/>
+      </w:rPr>
+    </w:tblStylePr>
+    <w:tblStylePr w:type="lastCol">
+      <w:rPr>
+        <w:b/>
+        <w:bCs/>
+      </w:rPr>
+    </w:tblStylePr>
+    <w:tblStylePr w:type="band1Vert">
+      <w:tblPr/>
+      <w:tcPr>
+        <w:tcBorders>
+          <w:left w:val="nil"/>
+          <w:right w:val="nil"/>
+          <w:insideH w:val="nil"/>
+          <w:insideV w:val="nil"/>
+        </w:tcBorders>
+        <w:shd w:val="clear" w:color="auto" w:fill="C0C0C0" w:themeFill="text1" w:themeFillTint="3F"/>
+      </w:tcPr>
+    </w:tblStylePr>
+    <w:tblStylePr w:type="band1Horz">
+      <w:tblPr/>
+      <w:tcPr>
+        <w:tcBorders>
+          <w:left w:val="nil"/>
+          <w:right w:val="nil"/>
+          <w:insideH w:val="nil"/>
+          <w:insideV w:val="nil"/>
+        </w:tcBorders>
+        <w:shd w:val="clear" w:color="auto" w:fill="C0C0C0" w:themeFill="text1" w:themeFillTint="3F"/>
+      </w:tcPr>
+    </w:tblStylePr>
+  </w:style>
 </w:styles>
 </file>
 

</xml_diff>

<commit_message>
Added more QA Reports, and Quest events
</commit_message>
<xml_diff>
--- a/Paperwork/QA Reports.docx
+++ b/Paperwork/QA Reports.docx
@@ -2,10 +2,7 @@
 <file path=word/document.xml><?xml version="1.0" encoding="utf-8"?>
 <w:document xmlns:wpc="http://schemas.microsoft.com/office/word/2010/wordprocessingCanvas" xmlns:mc="http://schemas.openxmlformats.org/markup-compatibility/2006" xmlns:o="urn:schemas-microsoft-com:office:office" xmlns:r="http://schemas.openxmlformats.org/officeDocument/2006/relationships" xmlns:m="http://schemas.openxmlformats.org/officeDocument/2006/math" xmlns:v="urn:schemas-microsoft-com:vml" xmlns:wp14="http://schemas.microsoft.com/office/word/2010/wordprocessingDrawing" xmlns:wp="http://schemas.openxmlformats.org/drawingml/2006/wordprocessingDrawing" xmlns:w10="urn:schemas-microsoft-com:office:word" xmlns:w="http://schemas.openxmlformats.org/wordprocessingml/2006/main" xmlns:w14="http://schemas.microsoft.com/office/word/2010/wordml" xmlns:w15="http://schemas.microsoft.com/office/word/2012/wordml" xmlns:wpg="http://schemas.microsoft.com/office/word/2010/wordprocessingGroup" xmlns:wpi="http://schemas.microsoft.com/office/word/2010/wordprocessingInk" xmlns:wne="http://schemas.microsoft.com/office/word/2006/wordml" xmlns:wps="http://schemas.microsoft.com/office/word/2010/wordprocessingShape" mc:Ignorable="w14 w15 wp14">
   <w:body>
-    <w:p>
-      <w:bookmarkStart w:id="0" w:name="_GoBack"/>
-      <w:bookmarkEnd w:id="0"/>
-    </w:p>
+    <w:p/>
     <w:tbl>
       <w:tblPr>
         <w:tblStyle w:val="Lichtearcering"/>
@@ -556,15 +553,7 @@
                 <w:szCs w:val="20"/>
                 <w:lang w:val="en-GB"/>
               </w:rPr>
-              <w:t xml:space="preserve">1: </w:t>
-            </w:r>
-            <w:r>
-              <w:rPr>
-                <w:sz w:val="20"/>
-                <w:szCs w:val="20"/>
-                <w:lang w:val="en-GB"/>
-              </w:rPr>
-              <w:t>Walk into a small room, and make sure you have a wall on each axis of the player.</w:t>
+              <w:t>1: Walk into a small room, and make sure you have a wall on each axis of the player.</w:t>
             </w:r>
             <w:r>
               <w:rPr>
@@ -1243,7 +1232,7 @@
         <w:tc>
           <w:tcPr>
             <w:cnfStyle w:val="001000000000" w:firstRow="0" w:lastRow="0" w:firstColumn="1" w:lastColumn="0" w:oddVBand="0" w:evenVBand="0" w:oddHBand="0" w:evenHBand="0" w:firstRowFirstColumn="0" w:firstRowLastColumn="0" w:lastRowFirstColumn="0" w:lastRowLastColumn="0"/>
-            <w:tcW w:w="1526" w:type="dxa"/>
+            <w:tcW w:w="1483" w:type="dxa"/>
           </w:tcPr>
           <w:p>
             <w:pPr>
@@ -1283,7 +1272,7 @@
         </w:tc>
         <w:tc>
           <w:tcPr>
-            <w:tcW w:w="1166" w:type="dxa"/>
+            <w:tcW w:w="1149" w:type="dxa"/>
           </w:tcPr>
           <w:p>
             <w:pPr>
@@ -1306,7 +1295,7 @@
         </w:tc>
         <w:tc>
           <w:tcPr>
-            <w:tcW w:w="1470" w:type="dxa"/>
+            <w:tcW w:w="1405" w:type="dxa"/>
           </w:tcPr>
           <w:p>
             <w:pPr>
@@ -1321,7 +1310,7 @@
         </w:tc>
         <w:tc>
           <w:tcPr>
-            <w:tcW w:w="1416" w:type="dxa"/>
+            <w:tcW w:w="1386" w:type="dxa"/>
           </w:tcPr>
           <w:p>
             <w:pPr>
@@ -1344,7 +1333,7 @@
         </w:tc>
         <w:tc>
           <w:tcPr>
-            <w:tcW w:w="1193" w:type="dxa"/>
+            <w:tcW w:w="1177" w:type="dxa"/>
           </w:tcPr>
           <w:p>
             <w:pPr>
@@ -1367,7 +1356,7 @@
         </w:tc>
         <w:tc>
           <w:tcPr>
-            <w:tcW w:w="1399" w:type="dxa"/>
+            <w:tcW w:w="1367" w:type="dxa"/>
           </w:tcPr>
           <w:p>
             <w:pPr>
@@ -1390,7 +1379,7 @@
         </w:tc>
         <w:tc>
           <w:tcPr>
-            <w:tcW w:w="1118" w:type="dxa"/>
+            <w:tcW w:w="1105" w:type="dxa"/>
           </w:tcPr>
           <w:p>
             <w:pPr>
@@ -1419,31 +1408,40 @@
         <w:tc>
           <w:tcPr>
             <w:cnfStyle w:val="001000000000" w:firstRow="0" w:lastRow="0" w:firstColumn="1" w:lastColumn="0" w:oddVBand="0" w:evenVBand="0" w:oddHBand="0" w:evenHBand="0" w:firstRowFirstColumn="0" w:firstRowLastColumn="0" w:lastRowFirstColumn="0" w:lastRowLastColumn="0"/>
-            <w:tcW w:w="1526" w:type="dxa"/>
-          </w:tcPr>
-          <w:p>
-            <w:pPr>
-              <w:rPr>
-                <w:b w:val="0"/>
-                <w:sz w:val="20"/>
-                <w:szCs w:val="20"/>
-                <w:lang w:val="en-US"/>
-              </w:rPr>
-            </w:pPr>
-            <w:r>
-              <w:rPr>
-                <w:b w:val="0"/>
-                <w:sz w:val="20"/>
-                <w:szCs w:val="20"/>
-                <w:lang w:val="en-US"/>
-              </w:rPr>
-              <w:t>00001</w:t>
-            </w:r>
-          </w:p>
-        </w:tc>
-        <w:tc>
-          <w:tcPr>
-            <w:tcW w:w="1166" w:type="dxa"/>
+            <w:tcW w:w="1483" w:type="dxa"/>
+          </w:tcPr>
+          <w:p>
+            <w:pPr>
+              <w:rPr>
+                <w:b w:val="0"/>
+                <w:sz w:val="20"/>
+                <w:szCs w:val="20"/>
+                <w:lang w:val="en-US"/>
+              </w:rPr>
+            </w:pPr>
+            <w:r>
+              <w:rPr>
+                <w:b w:val="0"/>
+                <w:sz w:val="20"/>
+                <w:szCs w:val="20"/>
+                <w:lang w:val="en-US"/>
+              </w:rPr>
+              <w:t>0000</w:t>
+            </w:r>
+            <w:r>
+              <w:rPr>
+                <w:b w:val="0"/>
+                <w:sz w:val="20"/>
+                <w:szCs w:val="20"/>
+                <w:lang w:val="en-US"/>
+              </w:rPr>
+              <w:t>3</w:t>
+            </w:r>
+          </w:p>
+        </w:tc>
+        <w:tc>
+          <w:tcPr>
+            <w:tcW w:w="1149" w:type="dxa"/>
           </w:tcPr>
           <w:p>
             <w:pPr>
@@ -1466,22 +1464,22 @@
         </w:tc>
         <w:tc>
           <w:tcPr>
-            <w:tcW w:w="1470" w:type="dxa"/>
-          </w:tcPr>
-          <w:p>
-            <w:pPr>
-              <w:cnfStyle w:val="000000100000" w:firstRow="0" w:lastRow="0" w:firstColumn="0" w:lastColumn="0" w:oddVBand="0" w:evenVBand="0" w:oddHBand="1" w:evenHBand="0" w:firstRowFirstColumn="0" w:firstRowLastColumn="0" w:lastRowFirstColumn="0" w:lastRowLastColumn="0"/>
-              <w:rPr>
-                <w:sz w:val="20"/>
-                <w:szCs w:val="20"/>
-                <w:lang w:val="en-US"/>
-              </w:rPr>
-            </w:pPr>
-          </w:p>
-        </w:tc>
-        <w:tc>
-          <w:tcPr>
-            <w:tcW w:w="1416" w:type="dxa"/>
+            <w:tcW w:w="1405" w:type="dxa"/>
+          </w:tcPr>
+          <w:p>
+            <w:pPr>
+              <w:cnfStyle w:val="000000100000" w:firstRow="0" w:lastRow="0" w:firstColumn="0" w:lastColumn="0" w:oddVBand="0" w:evenVBand="0" w:oddHBand="1" w:evenHBand="0" w:firstRowFirstColumn="0" w:firstRowLastColumn="0" w:lastRowFirstColumn="0" w:lastRowLastColumn="0"/>
+              <w:rPr>
+                <w:sz w:val="20"/>
+                <w:szCs w:val="20"/>
+                <w:lang w:val="en-US"/>
+              </w:rPr>
+            </w:pPr>
+          </w:p>
+        </w:tc>
+        <w:tc>
+          <w:tcPr>
+            <w:tcW w:w="1386" w:type="dxa"/>
           </w:tcPr>
           <w:p>
             <w:pPr>
@@ -1504,30 +1502,30 @@
         </w:tc>
         <w:tc>
           <w:tcPr>
-            <w:tcW w:w="1193" w:type="dxa"/>
-          </w:tcPr>
-          <w:p>
-            <w:pPr>
-              <w:cnfStyle w:val="000000100000" w:firstRow="0" w:lastRow="0" w:firstColumn="0" w:lastColumn="0" w:oddVBand="0" w:evenVBand="0" w:oddHBand="1" w:evenHBand="0" w:firstRowFirstColumn="0" w:firstRowLastColumn="0" w:lastRowFirstColumn="0" w:lastRowLastColumn="0"/>
-              <w:rPr>
-                <w:sz w:val="20"/>
-                <w:szCs w:val="20"/>
-                <w:lang w:val="en-US"/>
-              </w:rPr>
-            </w:pPr>
-            <w:r>
-              <w:rPr>
-                <w:sz w:val="20"/>
-                <w:szCs w:val="20"/>
-                <w:lang w:val="en-US"/>
-              </w:rPr>
-              <w:t>Minor</w:t>
-            </w:r>
-          </w:p>
-        </w:tc>
-        <w:tc>
-          <w:tcPr>
-            <w:tcW w:w="1399" w:type="dxa"/>
+            <w:tcW w:w="1177" w:type="dxa"/>
+          </w:tcPr>
+          <w:p>
+            <w:pPr>
+              <w:cnfStyle w:val="000000100000" w:firstRow="0" w:lastRow="0" w:firstColumn="0" w:lastColumn="0" w:oddVBand="0" w:evenVBand="0" w:oddHBand="1" w:evenHBand="0" w:firstRowFirstColumn="0" w:firstRowLastColumn="0" w:lastRowFirstColumn="0" w:lastRowLastColumn="0"/>
+              <w:rPr>
+                <w:sz w:val="20"/>
+                <w:szCs w:val="20"/>
+                <w:lang w:val="en-US"/>
+              </w:rPr>
+            </w:pPr>
+            <w:r>
+              <w:rPr>
+                <w:sz w:val="20"/>
+                <w:szCs w:val="20"/>
+                <w:lang w:val="en-US"/>
+              </w:rPr>
+              <w:t>major</w:t>
+            </w:r>
+          </w:p>
+        </w:tc>
+        <w:tc>
+          <w:tcPr>
+            <w:tcW w:w="1367" w:type="dxa"/>
           </w:tcPr>
           <w:p>
             <w:pPr>
@@ -1550,7 +1548,7 @@
         </w:tc>
         <w:tc>
           <w:tcPr>
-            <w:tcW w:w="1118" w:type="dxa"/>
+            <w:tcW w:w="1105" w:type="dxa"/>
           </w:tcPr>
           <w:p>
             <w:pPr>
@@ -1576,7 +1574,7 @@
         <w:tc>
           <w:tcPr>
             <w:cnfStyle w:val="001000000000" w:firstRow="0" w:lastRow="0" w:firstColumn="1" w:lastColumn="0" w:oddVBand="0" w:evenVBand="0" w:oddHBand="0" w:evenHBand="0" w:firstRowFirstColumn="0" w:firstRowLastColumn="0" w:lastRowFirstColumn="0" w:lastRowLastColumn="0"/>
-            <w:tcW w:w="4162" w:type="dxa"/>
+            <w:tcW w:w="4037" w:type="dxa"/>
             <w:gridSpan w:val="3"/>
           </w:tcPr>
           <w:p>
@@ -1599,7 +1597,7 @@
         </w:tc>
         <w:tc>
           <w:tcPr>
-            <w:tcW w:w="5126" w:type="dxa"/>
+            <w:tcW w:w="5035" w:type="dxa"/>
             <w:gridSpan w:val="4"/>
           </w:tcPr>
           <w:p>
@@ -1631,123 +1629,531 @@
         <w:tc>
           <w:tcPr>
             <w:cnfStyle w:val="001000000000" w:firstRow="0" w:lastRow="0" w:firstColumn="1" w:lastColumn="0" w:oddVBand="0" w:evenVBand="0" w:oddHBand="0" w:evenHBand="0" w:firstRowFirstColumn="0" w:firstRowLastColumn="0" w:lastRowFirstColumn="0" w:lastRowLastColumn="0"/>
+            <w:tcW w:w="4037" w:type="dxa"/>
+            <w:gridSpan w:val="3"/>
+          </w:tcPr>
+          <w:p>
+            <w:pPr>
+              <w:rPr>
+                <w:b w:val="0"/>
+                <w:sz w:val="20"/>
+                <w:szCs w:val="20"/>
+                <w:lang w:val="en-GB"/>
+              </w:rPr>
+            </w:pPr>
+            <w:r>
+              <w:rPr>
+                <w:b w:val="0"/>
+                <w:lang w:val="en-GB"/>
+              </w:rPr>
+              <w:t>Enemy death animation keeps starting over and over</w:t>
+            </w:r>
+          </w:p>
+          <w:p>
+            <w:pPr>
+              <w:rPr>
+                <w:b w:val="0"/>
+                <w:sz w:val="20"/>
+                <w:szCs w:val="20"/>
+                <w:lang w:val="en-GB"/>
+              </w:rPr>
+            </w:pPr>
+            <w:r>
+              <w:rPr>
+                <w:sz w:val="20"/>
+                <w:szCs w:val="20"/>
+                <w:lang w:val="en-GB"/>
+              </w:rPr>
+              <w:t>Expected result:</w:t>
+            </w:r>
+            <w:r>
+              <w:rPr>
+                <w:sz w:val="20"/>
+                <w:szCs w:val="20"/>
+                <w:lang w:val="en-GB"/>
+              </w:rPr>
+              <w:br/>
+            </w:r>
+            <w:r>
+              <w:rPr>
+                <w:b w:val="0"/>
+                <w:sz w:val="20"/>
+                <w:szCs w:val="20"/>
+                <w:lang w:val="en-GB"/>
+              </w:rPr>
+              <w:t>enemy falls to the ground.</w:t>
+            </w:r>
+            <w:r>
+              <w:rPr>
+                <w:b w:val="0"/>
+                <w:sz w:val="20"/>
+                <w:szCs w:val="20"/>
+                <w:lang w:val="en-GB"/>
+              </w:rPr>
+              <w:br/>
+            </w:r>
+            <w:r>
+              <w:rPr>
+                <w:sz w:val="20"/>
+                <w:szCs w:val="20"/>
+                <w:lang w:val="en-GB"/>
+              </w:rPr>
+              <w:t>Actual result:</w:t>
+            </w:r>
+            <w:r>
+              <w:rPr>
+                <w:sz w:val="20"/>
+                <w:szCs w:val="20"/>
+                <w:lang w:val="en-GB"/>
+              </w:rPr>
+              <w:br/>
+            </w:r>
+            <w:r>
+              <w:rPr>
+                <w:b w:val="0"/>
+                <w:sz w:val="20"/>
+                <w:szCs w:val="20"/>
+                <w:lang w:val="en-GB"/>
+              </w:rPr>
+              <w:t>enemy gets some sort of seizure and keeps doing this for eternity</w:t>
+            </w:r>
+          </w:p>
+        </w:tc>
+        <w:tc>
+          <w:tcPr>
+            <w:tcW w:w="5035" w:type="dxa"/>
+            <w:gridSpan w:val="4"/>
+          </w:tcPr>
+          <w:p>
+            <w:pPr>
+              <w:cnfStyle w:val="000000100000" w:firstRow="0" w:lastRow="0" w:firstColumn="0" w:lastColumn="0" w:oddVBand="0" w:evenVBand="0" w:oddHBand="1" w:evenHBand="0" w:firstRowFirstColumn="0" w:firstRowLastColumn="0" w:lastRowFirstColumn="0" w:lastRowLastColumn="0"/>
+              <w:rPr>
+                <w:sz w:val="20"/>
+                <w:szCs w:val="20"/>
+                <w:lang w:val="en-GB"/>
+              </w:rPr>
+            </w:pPr>
+            <w:r>
+              <w:rPr>
+                <w:sz w:val="20"/>
+                <w:szCs w:val="20"/>
+                <w:lang w:val="en-GB"/>
+              </w:rPr>
+              <w:t xml:space="preserve">1: </w:t>
+            </w:r>
+            <w:r>
+              <w:rPr>
+                <w:sz w:val="20"/>
+                <w:szCs w:val="20"/>
+                <w:lang w:val="en-GB"/>
+              </w:rPr>
+              <w:t>kill an enemy</w:t>
+            </w:r>
+            <w:r>
+              <w:rPr>
+                <w:sz w:val="20"/>
+                <w:szCs w:val="20"/>
+                <w:lang w:val="en-GB"/>
+              </w:rPr>
+              <w:br/>
+            </w:r>
+          </w:p>
+          <w:p>
+            <w:pPr>
+              <w:cnfStyle w:val="000000100000" w:firstRow="0" w:lastRow="0" w:firstColumn="0" w:lastColumn="0" w:oddVBand="0" w:evenVBand="0" w:oddHBand="1" w:evenHBand="0" w:firstRowFirstColumn="0" w:firstRowLastColumn="0" w:lastRowFirstColumn="0" w:lastRowLastColumn="0"/>
+              <w:rPr>
+                <w:sz w:val="20"/>
+                <w:szCs w:val="20"/>
+                <w:lang w:val="en-GB"/>
+              </w:rPr>
+            </w:pPr>
+          </w:p>
+        </w:tc>
+      </w:tr>
+    </w:tbl>
+    <w:p/>
+    <w:tbl>
+      <w:tblPr>
+        <w:tblStyle w:val="Lichtearcering"/>
+        <w:tblW w:w="0" w:type="auto"/>
+        <w:tblLook w:val="04A0" w:firstRow="1" w:lastRow="0" w:firstColumn="1" w:lastColumn="0" w:noHBand="0" w:noVBand="1"/>
+      </w:tblPr>
+      <w:tblGrid>
+        <w:gridCol w:w="1483"/>
+        <w:gridCol w:w="1149"/>
+        <w:gridCol w:w="1405"/>
+        <w:gridCol w:w="1386"/>
+        <w:gridCol w:w="1177"/>
+        <w:gridCol w:w="1367"/>
+        <w:gridCol w:w="1105"/>
+      </w:tblGrid>
+      <w:tr>
+        <w:trPr>
+          <w:cnfStyle w:val="100000000000" w:firstRow="1" w:lastRow="0" w:firstColumn="0" w:lastColumn="0" w:oddVBand="0" w:evenVBand="0" w:oddHBand="0" w:evenHBand="0" w:firstRowFirstColumn="0" w:firstRowLastColumn="0" w:lastRowFirstColumn="0" w:lastRowLastColumn="0"/>
+        </w:trPr>
+        <w:tc>
+          <w:tcPr>
+            <w:cnfStyle w:val="001000000000" w:firstRow="0" w:lastRow="0" w:firstColumn="1" w:lastColumn="0" w:oddVBand="0" w:evenVBand="0" w:oddHBand="0" w:evenHBand="0" w:firstRowFirstColumn="0" w:firstRowLastColumn="0" w:lastRowFirstColumn="0" w:lastRowLastColumn="0"/>
+            <w:tcW w:w="1526" w:type="dxa"/>
+          </w:tcPr>
+          <w:p>
+            <w:pPr>
+              <w:rPr>
+                <w:sz w:val="20"/>
+                <w:szCs w:val="20"/>
+                <w:lang w:val="en-US"/>
+              </w:rPr>
+            </w:pPr>
+            <w:r>
+              <w:rPr>
+                <w:sz w:val="20"/>
+                <w:szCs w:val="20"/>
+                <w:lang w:val="en-US"/>
+              </w:rPr>
+              <w:t xml:space="preserve">Bug </w:t>
+            </w:r>
+            <w:proofErr w:type="spellStart"/>
+            <w:r>
+              <w:rPr>
+                <w:sz w:val="20"/>
+                <w:szCs w:val="20"/>
+                <w:lang w:val="en-US"/>
+              </w:rPr>
+              <w:t>nr</w:t>
+            </w:r>
+            <w:proofErr w:type="spellEnd"/>
+            <w:r>
+              <w:rPr>
+                <w:sz w:val="20"/>
+                <w:szCs w:val="20"/>
+                <w:lang w:val="en-US"/>
+              </w:rPr>
+              <w:t xml:space="preserve">: </w:t>
+            </w:r>
+          </w:p>
+        </w:tc>
+        <w:tc>
+          <w:tcPr>
+            <w:tcW w:w="1166" w:type="dxa"/>
+          </w:tcPr>
+          <w:p>
+            <w:pPr>
+              <w:cnfStyle w:val="100000000000" w:firstRow="1" w:lastRow="0" w:firstColumn="0" w:lastColumn="0" w:oddVBand="0" w:evenVBand="0" w:oddHBand="0" w:evenHBand="0" w:firstRowFirstColumn="0" w:firstRowLastColumn="0" w:lastRowFirstColumn="0" w:lastRowLastColumn="0"/>
+              <w:rPr>
+                <w:sz w:val="20"/>
+                <w:szCs w:val="20"/>
+                <w:lang w:val="en-US"/>
+              </w:rPr>
+            </w:pPr>
+            <w:r>
+              <w:rPr>
+                <w:sz w:val="20"/>
+                <w:szCs w:val="20"/>
+                <w:lang w:val="en-US"/>
+              </w:rPr>
+              <w:t>Version</w:t>
+            </w:r>
+          </w:p>
+        </w:tc>
+        <w:tc>
+          <w:tcPr>
+            <w:tcW w:w="1470" w:type="dxa"/>
+          </w:tcPr>
+          <w:p>
+            <w:pPr>
+              <w:cnfStyle w:val="100000000000" w:firstRow="1" w:lastRow="0" w:firstColumn="0" w:lastColumn="0" w:oddVBand="0" w:evenVBand="0" w:oddHBand="0" w:evenHBand="0" w:firstRowFirstColumn="0" w:firstRowLastColumn="0" w:lastRowFirstColumn="0" w:lastRowLastColumn="0"/>
+              <w:rPr>
+                <w:sz w:val="20"/>
+                <w:szCs w:val="20"/>
+                <w:lang w:val="en-US"/>
+              </w:rPr>
+            </w:pPr>
+          </w:p>
+        </w:tc>
+        <w:tc>
+          <w:tcPr>
+            <w:tcW w:w="1416" w:type="dxa"/>
+          </w:tcPr>
+          <w:p>
+            <w:pPr>
+              <w:cnfStyle w:val="100000000000" w:firstRow="1" w:lastRow="0" w:firstColumn="0" w:lastColumn="0" w:oddVBand="0" w:evenVBand="0" w:oddHBand="0" w:evenHBand="0" w:firstRowFirstColumn="0" w:firstRowLastColumn="0" w:lastRowFirstColumn="0" w:lastRowLastColumn="0"/>
+              <w:rPr>
+                <w:sz w:val="20"/>
+                <w:szCs w:val="20"/>
+                <w:lang w:val="en-US"/>
+              </w:rPr>
+            </w:pPr>
+            <w:r>
+              <w:rPr>
+                <w:sz w:val="20"/>
+                <w:szCs w:val="20"/>
+                <w:lang w:val="en-US"/>
+              </w:rPr>
+              <w:t>Priority</w:t>
+            </w:r>
+          </w:p>
+        </w:tc>
+        <w:tc>
+          <w:tcPr>
+            <w:tcW w:w="1193" w:type="dxa"/>
+          </w:tcPr>
+          <w:p>
+            <w:pPr>
+              <w:cnfStyle w:val="100000000000" w:firstRow="1" w:lastRow="0" w:firstColumn="0" w:lastColumn="0" w:oddVBand="0" w:evenVBand="0" w:oddHBand="0" w:evenHBand="0" w:firstRowFirstColumn="0" w:firstRowLastColumn="0" w:lastRowFirstColumn="0" w:lastRowLastColumn="0"/>
+              <w:rPr>
+                <w:sz w:val="20"/>
+                <w:szCs w:val="20"/>
+                <w:lang w:val="en-US"/>
+              </w:rPr>
+            </w:pPr>
+            <w:r>
+              <w:rPr>
+                <w:sz w:val="20"/>
+                <w:szCs w:val="20"/>
+                <w:lang w:val="en-US"/>
+              </w:rPr>
+              <w:t>Severity</w:t>
+            </w:r>
+          </w:p>
+        </w:tc>
+        <w:tc>
+          <w:tcPr>
+            <w:tcW w:w="1399" w:type="dxa"/>
+          </w:tcPr>
+          <w:p>
+            <w:pPr>
+              <w:cnfStyle w:val="100000000000" w:firstRow="1" w:lastRow="0" w:firstColumn="0" w:lastColumn="0" w:oddVBand="0" w:evenVBand="0" w:oddHBand="0" w:evenHBand="0" w:firstRowFirstColumn="0" w:firstRowLastColumn="0" w:lastRowFirstColumn="0" w:lastRowLastColumn="0"/>
+              <w:rPr>
+                <w:sz w:val="20"/>
+                <w:szCs w:val="20"/>
+                <w:lang w:val="en-US"/>
+              </w:rPr>
+            </w:pPr>
+            <w:r>
+              <w:rPr>
+                <w:sz w:val="20"/>
+                <w:szCs w:val="20"/>
+                <w:lang w:val="en-US"/>
+              </w:rPr>
+              <w:t>Type</w:t>
+            </w:r>
+          </w:p>
+        </w:tc>
+        <w:tc>
+          <w:tcPr>
+            <w:tcW w:w="1118" w:type="dxa"/>
+          </w:tcPr>
+          <w:p>
+            <w:pPr>
+              <w:cnfStyle w:val="100000000000" w:firstRow="1" w:lastRow="0" w:firstColumn="0" w:lastColumn="0" w:oddVBand="0" w:evenVBand="0" w:oddHBand="0" w:evenHBand="0" w:firstRowFirstColumn="0" w:firstRowLastColumn="0" w:lastRowFirstColumn="0" w:lastRowLastColumn="0"/>
+              <w:rPr>
+                <w:sz w:val="20"/>
+                <w:szCs w:val="20"/>
+                <w:lang w:val="en-US"/>
+              </w:rPr>
+            </w:pPr>
+            <w:r>
+              <w:rPr>
+                <w:sz w:val="20"/>
+                <w:szCs w:val="20"/>
+                <w:lang w:val="en-US"/>
+              </w:rPr>
+              <w:t>Assign to</w:t>
+            </w:r>
+          </w:p>
+        </w:tc>
+      </w:tr>
+      <w:tr>
+        <w:trPr>
+          <w:cnfStyle w:val="000000100000" w:firstRow="0" w:lastRow="0" w:firstColumn="0" w:lastColumn="0" w:oddVBand="0" w:evenVBand="0" w:oddHBand="1" w:evenHBand="0" w:firstRowFirstColumn="0" w:firstRowLastColumn="0" w:lastRowFirstColumn="0" w:lastRowLastColumn="0"/>
+        </w:trPr>
+        <w:tc>
+          <w:tcPr>
+            <w:cnfStyle w:val="001000000000" w:firstRow="0" w:lastRow="0" w:firstColumn="1" w:lastColumn="0" w:oddVBand="0" w:evenVBand="0" w:oddHBand="0" w:evenHBand="0" w:firstRowFirstColumn="0" w:firstRowLastColumn="0" w:lastRowFirstColumn="0" w:lastRowLastColumn="0"/>
+            <w:tcW w:w="1526" w:type="dxa"/>
+          </w:tcPr>
+          <w:p>
+            <w:pPr>
+              <w:rPr>
+                <w:b w:val="0"/>
+                <w:sz w:val="20"/>
+                <w:szCs w:val="20"/>
+                <w:lang w:val="en-US"/>
+              </w:rPr>
+            </w:pPr>
+            <w:r>
+              <w:rPr>
+                <w:b w:val="0"/>
+                <w:sz w:val="20"/>
+                <w:szCs w:val="20"/>
+                <w:lang w:val="en-US"/>
+              </w:rPr>
+              <w:t>0000</w:t>
+            </w:r>
+            <w:r>
+              <w:rPr>
+                <w:b w:val="0"/>
+                <w:sz w:val="20"/>
+                <w:szCs w:val="20"/>
+                <w:lang w:val="en-US"/>
+              </w:rPr>
+              <w:t>4</w:t>
+            </w:r>
+          </w:p>
+        </w:tc>
+        <w:tc>
+          <w:tcPr>
+            <w:tcW w:w="1166" w:type="dxa"/>
+          </w:tcPr>
+          <w:p>
+            <w:pPr>
+              <w:cnfStyle w:val="000000100000" w:firstRow="0" w:lastRow="0" w:firstColumn="0" w:lastColumn="0" w:oddVBand="0" w:evenVBand="0" w:oddHBand="1" w:evenHBand="0" w:firstRowFirstColumn="0" w:firstRowLastColumn="0" w:lastRowFirstColumn="0" w:lastRowLastColumn="0"/>
+              <w:rPr>
+                <w:sz w:val="20"/>
+                <w:szCs w:val="20"/>
+                <w:lang w:val="en-US"/>
+              </w:rPr>
+            </w:pPr>
+            <w:r>
+              <w:rPr>
+                <w:sz w:val="20"/>
+                <w:szCs w:val="20"/>
+                <w:lang w:val="en-US"/>
+              </w:rPr>
+              <w:t>0.2</w:t>
+            </w:r>
+          </w:p>
+        </w:tc>
+        <w:tc>
+          <w:tcPr>
+            <w:tcW w:w="1470" w:type="dxa"/>
+          </w:tcPr>
+          <w:p>
+            <w:pPr>
+              <w:cnfStyle w:val="000000100000" w:firstRow="0" w:lastRow="0" w:firstColumn="0" w:lastColumn="0" w:oddVBand="0" w:evenVBand="0" w:oddHBand="1" w:evenHBand="0" w:firstRowFirstColumn="0" w:firstRowLastColumn="0" w:lastRowFirstColumn="0" w:lastRowLastColumn="0"/>
+              <w:rPr>
+                <w:sz w:val="20"/>
+                <w:szCs w:val="20"/>
+                <w:lang w:val="en-US"/>
+              </w:rPr>
+            </w:pPr>
+          </w:p>
+        </w:tc>
+        <w:tc>
+          <w:tcPr>
+            <w:tcW w:w="1416" w:type="dxa"/>
+          </w:tcPr>
+          <w:p>
+            <w:pPr>
+              <w:cnfStyle w:val="000000100000" w:firstRow="0" w:lastRow="0" w:firstColumn="0" w:lastColumn="0" w:oddVBand="0" w:evenVBand="0" w:oddHBand="1" w:evenHBand="0" w:firstRowFirstColumn="0" w:firstRowLastColumn="0" w:lastRowFirstColumn="0" w:lastRowLastColumn="0"/>
+              <w:rPr>
+                <w:sz w:val="20"/>
+                <w:szCs w:val="20"/>
+                <w:lang w:val="en-US"/>
+              </w:rPr>
+            </w:pPr>
+            <w:r>
+              <w:rPr>
+                <w:sz w:val="20"/>
+                <w:szCs w:val="20"/>
+                <w:lang w:val="en-US"/>
+              </w:rPr>
+              <w:t>P2</w:t>
+            </w:r>
+          </w:p>
+        </w:tc>
+        <w:tc>
+          <w:tcPr>
+            <w:tcW w:w="1193" w:type="dxa"/>
+          </w:tcPr>
+          <w:p>
+            <w:pPr>
+              <w:cnfStyle w:val="000000100000" w:firstRow="0" w:lastRow="0" w:firstColumn="0" w:lastColumn="0" w:oddVBand="0" w:evenVBand="0" w:oddHBand="1" w:evenHBand="0" w:firstRowFirstColumn="0" w:firstRowLastColumn="0" w:lastRowFirstColumn="0" w:lastRowLastColumn="0"/>
+              <w:rPr>
+                <w:sz w:val="20"/>
+                <w:szCs w:val="20"/>
+                <w:lang w:val="en-US"/>
+              </w:rPr>
+            </w:pPr>
+            <w:r>
+              <w:rPr>
+                <w:sz w:val="20"/>
+                <w:szCs w:val="20"/>
+                <w:lang w:val="en-US"/>
+              </w:rPr>
+              <w:t>Major</w:t>
+            </w:r>
+          </w:p>
+        </w:tc>
+        <w:tc>
+          <w:tcPr>
+            <w:tcW w:w="1399" w:type="dxa"/>
+          </w:tcPr>
+          <w:p>
+            <w:pPr>
+              <w:cnfStyle w:val="000000100000" w:firstRow="0" w:lastRow="0" w:firstColumn="0" w:lastColumn="0" w:oddVBand="0" w:evenVBand="0" w:oddHBand="1" w:evenHBand="0" w:firstRowFirstColumn="0" w:firstRowLastColumn="0" w:lastRowFirstColumn="0" w:lastRowLastColumn="0"/>
+              <w:rPr>
+                <w:sz w:val="20"/>
+                <w:szCs w:val="20"/>
+                <w:lang w:val="en-US"/>
+              </w:rPr>
+            </w:pPr>
+            <w:r>
+              <w:rPr>
+                <w:sz w:val="20"/>
+                <w:szCs w:val="20"/>
+                <w:lang w:val="en-US"/>
+              </w:rPr>
+              <w:t>Coding error</w:t>
+            </w:r>
+          </w:p>
+        </w:tc>
+        <w:tc>
+          <w:tcPr>
+            <w:tcW w:w="1118" w:type="dxa"/>
+          </w:tcPr>
+          <w:p>
+            <w:pPr>
+              <w:cnfStyle w:val="000000100000" w:firstRow="0" w:lastRow="0" w:firstColumn="0" w:lastColumn="0" w:oddVBand="0" w:evenVBand="0" w:oddHBand="1" w:evenHBand="0" w:firstRowFirstColumn="0" w:firstRowLastColumn="0" w:lastRowFirstColumn="0" w:lastRowLastColumn="0"/>
+              <w:rPr>
+                <w:sz w:val="20"/>
+                <w:szCs w:val="20"/>
+                <w:lang w:val="en-US"/>
+              </w:rPr>
+            </w:pPr>
+            <w:r>
+              <w:rPr>
+                <w:sz w:val="20"/>
+                <w:szCs w:val="20"/>
+                <w:lang w:val="en-US"/>
+              </w:rPr>
+              <w:t>Wybren</w:t>
+            </w:r>
+          </w:p>
+        </w:tc>
+      </w:tr>
+      <w:tr>
+        <w:tc>
+          <w:tcPr>
+            <w:cnfStyle w:val="001000000000" w:firstRow="0" w:lastRow="0" w:firstColumn="1" w:lastColumn="0" w:oddVBand="0" w:evenVBand="0" w:oddHBand="0" w:evenHBand="0" w:firstRowFirstColumn="0" w:firstRowLastColumn="0" w:lastRowFirstColumn="0" w:lastRowLastColumn="0"/>
             <w:tcW w:w="4162" w:type="dxa"/>
             <w:gridSpan w:val="3"/>
           </w:tcPr>
           <w:p>
             <w:pPr>
               <w:rPr>
-                <w:b w:val="0"/>
-                <w:sz w:val="20"/>
-                <w:szCs w:val="20"/>
-                <w:lang w:val="en-GB"/>
-              </w:rPr>
-            </w:pPr>
-            <w:r>
-              <w:rPr>
-                <w:b w:val="0"/>
-                <w:lang w:val="en-GB"/>
-              </w:rPr>
-              <w:t>Archer &amp; Assassin stop walking when player walks into a room.</w:t>
-            </w:r>
-          </w:p>
-          <w:p>
-            <w:pPr>
-              <w:rPr>
-                <w:b w:val="0"/>
-                <w:sz w:val="20"/>
-                <w:szCs w:val="20"/>
-                <w:lang w:val="en-GB"/>
-              </w:rPr>
-            </w:pPr>
-          </w:p>
-          <w:p>
-            <w:pPr>
-              <w:rPr>
-                <w:b w:val="0"/>
-                <w:sz w:val="20"/>
-                <w:szCs w:val="20"/>
-                <w:lang w:val="en-GB"/>
-              </w:rPr>
-            </w:pPr>
-            <w:r>
-              <w:rPr>
-                <w:sz w:val="20"/>
-                <w:szCs w:val="20"/>
-                <w:lang w:val="en-GB"/>
-              </w:rPr>
-              <w:t>Expected result:</w:t>
-            </w:r>
-            <w:r>
-              <w:rPr>
-                <w:sz w:val="20"/>
-                <w:szCs w:val="20"/>
-                <w:lang w:val="en-GB"/>
-              </w:rPr>
-              <w:br/>
-            </w:r>
-            <w:r>
-              <w:rPr>
-                <w:b w:val="0"/>
-                <w:sz w:val="20"/>
-                <w:szCs w:val="20"/>
-                <w:lang w:val="en-GB"/>
-              </w:rPr>
-              <w:t xml:space="preserve">Archer or assassin </w:t>
-            </w:r>
-            <w:proofErr w:type="spellStart"/>
-            <w:r>
-              <w:rPr>
-                <w:b w:val="0"/>
-                <w:sz w:val="20"/>
-                <w:szCs w:val="20"/>
-                <w:lang w:val="en-GB"/>
-              </w:rPr>
-              <w:t>aqquires</w:t>
-            </w:r>
-            <w:proofErr w:type="spellEnd"/>
-            <w:r>
-              <w:rPr>
-                <w:b w:val="0"/>
-                <w:sz w:val="20"/>
-                <w:szCs w:val="20"/>
-                <w:lang w:val="en-GB"/>
-              </w:rPr>
-              <w:t xml:space="preserve"> new line of sight</w:t>
-            </w:r>
-            <w:r>
-              <w:rPr>
-                <w:b w:val="0"/>
-                <w:sz w:val="20"/>
-                <w:szCs w:val="20"/>
-                <w:lang w:val="en-GB"/>
-              </w:rPr>
-              <w:br/>
-            </w:r>
-            <w:r>
-              <w:rPr>
-                <w:sz w:val="20"/>
-                <w:szCs w:val="20"/>
-                <w:lang w:val="en-GB"/>
-              </w:rPr>
-              <w:t>Actual result:</w:t>
-            </w:r>
-            <w:r>
-              <w:rPr>
-                <w:sz w:val="20"/>
-                <w:szCs w:val="20"/>
-                <w:lang w:val="en-GB"/>
-              </w:rPr>
-              <w:br/>
-            </w:r>
-            <w:r>
-              <w:rPr>
-                <w:b w:val="0"/>
-                <w:sz w:val="20"/>
-                <w:szCs w:val="20"/>
-                <w:lang w:val="en-GB"/>
-              </w:rPr>
-              <w:t>Archer of assassin stops moving.</w:t>
+                <w:sz w:val="20"/>
+                <w:szCs w:val="20"/>
+                <w:lang w:val="en-US"/>
+              </w:rPr>
+            </w:pPr>
+            <w:r>
+              <w:rPr>
+                <w:sz w:val="20"/>
+                <w:szCs w:val="20"/>
+                <w:lang w:val="en-US"/>
+              </w:rPr>
+              <w:t>Problem</w:t>
             </w:r>
           </w:p>
         </w:tc>
@@ -1758,21 +2164,2490 @@
           </w:tcPr>
           <w:p>
             <w:pPr>
-              <w:cnfStyle w:val="000000100000" w:firstRow="0" w:lastRow="0" w:firstColumn="0" w:lastColumn="0" w:oddVBand="0" w:evenVBand="0" w:oddHBand="1" w:evenHBand="0" w:firstRowFirstColumn="0" w:firstRowLastColumn="0" w:lastRowFirstColumn="0" w:lastRowLastColumn="0"/>
-              <w:rPr>
-                <w:sz w:val="20"/>
-                <w:szCs w:val="20"/>
-                <w:lang w:val="en-GB"/>
-              </w:rPr>
-            </w:pPr>
-            <w:r>
-              <w:rPr>
-                <w:sz w:val="20"/>
-                <w:szCs w:val="20"/>
-                <w:lang w:val="en-GB"/>
-              </w:rPr>
-              <w:t>1: Walk into a small room, and make sure you have a wall on each axis of the player.</w:t>
-            </w:r>
+              <w:cnfStyle w:val="000000000000" w:firstRow="0" w:lastRow="0" w:firstColumn="0" w:lastColumn="0" w:oddVBand="0" w:evenVBand="0" w:oddHBand="0" w:evenHBand="0" w:firstRowFirstColumn="0" w:firstRowLastColumn="0" w:lastRowFirstColumn="0" w:lastRowLastColumn="0"/>
+              <w:rPr>
+                <w:b/>
+                <w:sz w:val="20"/>
+                <w:szCs w:val="20"/>
+                <w:lang w:val="en-US"/>
+              </w:rPr>
+            </w:pPr>
+            <w:r>
+              <w:rPr>
+                <w:b/>
+                <w:sz w:val="20"/>
+                <w:szCs w:val="20"/>
+                <w:lang w:val="en-US"/>
+              </w:rPr>
+              <w:t>How to reproduce</w:t>
+            </w:r>
+          </w:p>
+        </w:tc>
+      </w:tr>
+      <w:tr>
+        <w:trPr>
+          <w:cnfStyle w:val="000000100000" w:firstRow="0" w:lastRow="0" w:firstColumn="0" w:lastColumn="0" w:oddVBand="0" w:evenVBand="0" w:oddHBand="1" w:evenHBand="0" w:firstRowFirstColumn="0" w:firstRowLastColumn="0" w:lastRowFirstColumn="0" w:lastRowLastColumn="0"/>
+        </w:trPr>
+        <w:tc>
+          <w:tcPr>
+            <w:cnfStyle w:val="001000000000" w:firstRow="0" w:lastRow="0" w:firstColumn="1" w:lastColumn="0" w:oddVBand="0" w:evenVBand="0" w:oddHBand="0" w:evenHBand="0" w:firstRowFirstColumn="0" w:firstRowLastColumn="0" w:lastRowFirstColumn="0" w:lastRowLastColumn="0"/>
+            <w:tcW w:w="4162" w:type="dxa"/>
+            <w:gridSpan w:val="3"/>
+          </w:tcPr>
+          <w:p>
+            <w:pPr>
+              <w:rPr>
+                <w:b w:val="0"/>
+                <w:sz w:val="20"/>
+                <w:szCs w:val="20"/>
+                <w:lang w:val="en-GB"/>
+              </w:rPr>
+            </w:pPr>
+            <w:r>
+              <w:rPr>
+                <w:b w:val="0"/>
+                <w:lang w:val="en-GB"/>
+              </w:rPr>
+              <w:t>Enemy keeps moving when dead.</w:t>
+            </w:r>
+          </w:p>
+          <w:p>
+            <w:pPr>
+              <w:rPr>
+                <w:b w:val="0"/>
+                <w:sz w:val="20"/>
+                <w:szCs w:val="20"/>
+                <w:lang w:val="en-GB"/>
+              </w:rPr>
+            </w:pPr>
+          </w:p>
+          <w:p>
+            <w:pPr>
+              <w:rPr>
+                <w:b w:val="0"/>
+                <w:sz w:val="20"/>
+                <w:szCs w:val="20"/>
+                <w:lang w:val="en-GB"/>
+              </w:rPr>
+            </w:pPr>
+            <w:r>
+              <w:rPr>
+                <w:sz w:val="20"/>
+                <w:szCs w:val="20"/>
+                <w:lang w:val="en-GB"/>
+              </w:rPr>
+              <w:t>Expected result:</w:t>
+            </w:r>
+            <w:r>
+              <w:rPr>
+                <w:sz w:val="20"/>
+                <w:szCs w:val="20"/>
+                <w:lang w:val="en-GB"/>
+              </w:rPr>
+              <w:br/>
+            </w:r>
+            <w:r>
+              <w:rPr>
+                <w:b w:val="0"/>
+                <w:sz w:val="20"/>
+                <w:szCs w:val="20"/>
+                <w:lang w:val="en-GB"/>
+              </w:rPr>
+              <w:t>enemy falls to the ground and stops moving.</w:t>
+            </w:r>
+            <w:r>
+              <w:rPr>
+                <w:b w:val="0"/>
+                <w:sz w:val="20"/>
+                <w:szCs w:val="20"/>
+                <w:lang w:val="en-GB"/>
+              </w:rPr>
+              <w:br/>
+            </w:r>
+            <w:r>
+              <w:rPr>
+                <w:sz w:val="20"/>
+                <w:szCs w:val="20"/>
+                <w:lang w:val="en-GB"/>
+              </w:rPr>
+              <w:t>Actual result:</w:t>
+            </w:r>
+            <w:r>
+              <w:rPr>
+                <w:sz w:val="20"/>
+                <w:szCs w:val="20"/>
+                <w:lang w:val="en-GB"/>
+              </w:rPr>
+              <w:br/>
+            </w:r>
+            <w:r>
+              <w:rPr>
+                <w:b w:val="0"/>
+                <w:sz w:val="20"/>
+                <w:szCs w:val="20"/>
+                <w:lang w:val="en-GB"/>
+              </w:rPr>
+              <w:t>enemy falls to the ground and keeps following the player</w:t>
+            </w:r>
+          </w:p>
+        </w:tc>
+        <w:tc>
+          <w:tcPr>
+            <w:tcW w:w="5126" w:type="dxa"/>
+            <w:gridSpan w:val="4"/>
+          </w:tcPr>
+          <w:p>
+            <w:pPr>
+              <w:cnfStyle w:val="000000100000" w:firstRow="0" w:lastRow="0" w:firstColumn="0" w:lastColumn="0" w:oddVBand="0" w:evenVBand="0" w:oddHBand="1" w:evenHBand="0" w:firstRowFirstColumn="0" w:firstRowLastColumn="0" w:lastRowFirstColumn="0" w:lastRowLastColumn="0"/>
+              <w:rPr>
+                <w:sz w:val="20"/>
+                <w:szCs w:val="20"/>
+                <w:lang w:val="en-GB"/>
+              </w:rPr>
+            </w:pPr>
+            <w:r>
+              <w:rPr>
+                <w:sz w:val="20"/>
+                <w:szCs w:val="20"/>
+                <w:lang w:val="en-GB"/>
+              </w:rPr>
+              <w:t xml:space="preserve">1: </w:t>
+            </w:r>
+            <w:r>
+              <w:rPr>
+                <w:sz w:val="20"/>
+                <w:szCs w:val="20"/>
+                <w:lang w:val="en-GB"/>
+              </w:rPr>
+              <w:t>kill an enemy.</w:t>
+            </w:r>
+            <w:r>
+              <w:rPr>
+                <w:sz w:val="20"/>
+                <w:szCs w:val="20"/>
+                <w:lang w:val="en-GB"/>
+              </w:rPr>
+              <w:br/>
+            </w:r>
+          </w:p>
+          <w:p>
+            <w:pPr>
+              <w:cnfStyle w:val="000000100000" w:firstRow="0" w:lastRow="0" w:firstColumn="0" w:lastColumn="0" w:oddVBand="0" w:evenVBand="0" w:oddHBand="1" w:evenHBand="0" w:firstRowFirstColumn="0" w:firstRowLastColumn="0" w:lastRowFirstColumn="0" w:lastRowLastColumn="0"/>
+              <w:rPr>
+                <w:sz w:val="20"/>
+                <w:szCs w:val="20"/>
+                <w:lang w:val="en-GB"/>
+              </w:rPr>
+            </w:pPr>
+          </w:p>
+        </w:tc>
+      </w:tr>
+    </w:tbl>
+    <w:p/>
+    <w:p/>
+    <w:p/>
+    <w:p/>
+    <w:tbl>
+      <w:tblPr>
+        <w:tblStyle w:val="Lichtearcering"/>
+        <w:tblW w:w="0" w:type="auto"/>
+        <w:tblLook w:val="04A0" w:firstRow="1" w:lastRow="0" w:firstColumn="1" w:lastColumn="0" w:noHBand="0" w:noVBand="1"/>
+      </w:tblPr>
+      <w:tblGrid>
+        <w:gridCol w:w="1483"/>
+        <w:gridCol w:w="1149"/>
+        <w:gridCol w:w="1405"/>
+        <w:gridCol w:w="1386"/>
+        <w:gridCol w:w="1177"/>
+        <w:gridCol w:w="1367"/>
+        <w:gridCol w:w="1105"/>
+      </w:tblGrid>
+      <w:tr>
+        <w:trPr>
+          <w:cnfStyle w:val="100000000000" w:firstRow="1" w:lastRow="0" w:firstColumn="0" w:lastColumn="0" w:oddVBand="0" w:evenVBand="0" w:oddHBand="0" w:evenHBand="0" w:firstRowFirstColumn="0" w:firstRowLastColumn="0" w:lastRowFirstColumn="0" w:lastRowLastColumn="0"/>
+        </w:trPr>
+        <w:tc>
+          <w:tcPr>
+            <w:cnfStyle w:val="001000000000" w:firstRow="0" w:lastRow="0" w:firstColumn="1" w:lastColumn="0" w:oddVBand="0" w:evenVBand="0" w:oddHBand="0" w:evenHBand="0" w:firstRowFirstColumn="0" w:firstRowLastColumn="0" w:lastRowFirstColumn="0" w:lastRowLastColumn="0"/>
+            <w:tcW w:w="1483" w:type="dxa"/>
+          </w:tcPr>
+          <w:p>
+            <w:pPr>
+              <w:rPr>
+                <w:sz w:val="20"/>
+                <w:szCs w:val="20"/>
+                <w:lang w:val="en-US"/>
+              </w:rPr>
+            </w:pPr>
+            <w:r>
+              <w:rPr>
+                <w:sz w:val="20"/>
+                <w:szCs w:val="20"/>
+                <w:lang w:val="en-US"/>
+              </w:rPr>
+              <w:t xml:space="preserve">Bug </w:t>
+            </w:r>
+            <w:proofErr w:type="spellStart"/>
+            <w:r>
+              <w:rPr>
+                <w:sz w:val="20"/>
+                <w:szCs w:val="20"/>
+                <w:lang w:val="en-US"/>
+              </w:rPr>
+              <w:t>nr</w:t>
+            </w:r>
+            <w:proofErr w:type="spellEnd"/>
+            <w:r>
+              <w:rPr>
+                <w:sz w:val="20"/>
+                <w:szCs w:val="20"/>
+                <w:lang w:val="en-US"/>
+              </w:rPr>
+              <w:t xml:space="preserve">: </w:t>
+            </w:r>
+          </w:p>
+        </w:tc>
+        <w:tc>
+          <w:tcPr>
+            <w:tcW w:w="1149" w:type="dxa"/>
+          </w:tcPr>
+          <w:p>
+            <w:pPr>
+              <w:cnfStyle w:val="100000000000" w:firstRow="1" w:lastRow="0" w:firstColumn="0" w:lastColumn="0" w:oddVBand="0" w:evenVBand="0" w:oddHBand="0" w:evenHBand="0" w:firstRowFirstColumn="0" w:firstRowLastColumn="0" w:lastRowFirstColumn="0" w:lastRowLastColumn="0"/>
+              <w:rPr>
+                <w:sz w:val="20"/>
+                <w:szCs w:val="20"/>
+                <w:lang w:val="en-US"/>
+              </w:rPr>
+            </w:pPr>
+            <w:r>
+              <w:rPr>
+                <w:sz w:val="20"/>
+                <w:szCs w:val="20"/>
+                <w:lang w:val="en-US"/>
+              </w:rPr>
+              <w:t>Version</w:t>
+            </w:r>
+          </w:p>
+        </w:tc>
+        <w:tc>
+          <w:tcPr>
+            <w:tcW w:w="1405" w:type="dxa"/>
+          </w:tcPr>
+          <w:p>
+            <w:pPr>
+              <w:cnfStyle w:val="100000000000" w:firstRow="1" w:lastRow="0" w:firstColumn="0" w:lastColumn="0" w:oddVBand="0" w:evenVBand="0" w:oddHBand="0" w:evenHBand="0" w:firstRowFirstColumn="0" w:firstRowLastColumn="0" w:lastRowFirstColumn="0" w:lastRowLastColumn="0"/>
+              <w:rPr>
+                <w:sz w:val="20"/>
+                <w:szCs w:val="20"/>
+                <w:lang w:val="en-US"/>
+              </w:rPr>
+            </w:pPr>
+          </w:p>
+        </w:tc>
+        <w:tc>
+          <w:tcPr>
+            <w:tcW w:w="1386" w:type="dxa"/>
+          </w:tcPr>
+          <w:p>
+            <w:pPr>
+              <w:cnfStyle w:val="100000000000" w:firstRow="1" w:lastRow="0" w:firstColumn="0" w:lastColumn="0" w:oddVBand="0" w:evenVBand="0" w:oddHBand="0" w:evenHBand="0" w:firstRowFirstColumn="0" w:firstRowLastColumn="0" w:lastRowFirstColumn="0" w:lastRowLastColumn="0"/>
+              <w:rPr>
+                <w:sz w:val="20"/>
+                <w:szCs w:val="20"/>
+                <w:lang w:val="en-US"/>
+              </w:rPr>
+            </w:pPr>
+            <w:r>
+              <w:rPr>
+                <w:sz w:val="20"/>
+                <w:szCs w:val="20"/>
+                <w:lang w:val="en-US"/>
+              </w:rPr>
+              <w:t>Priority</w:t>
+            </w:r>
+          </w:p>
+        </w:tc>
+        <w:tc>
+          <w:tcPr>
+            <w:tcW w:w="1177" w:type="dxa"/>
+          </w:tcPr>
+          <w:p>
+            <w:pPr>
+              <w:cnfStyle w:val="100000000000" w:firstRow="1" w:lastRow="0" w:firstColumn="0" w:lastColumn="0" w:oddVBand="0" w:evenVBand="0" w:oddHBand="0" w:evenHBand="0" w:firstRowFirstColumn="0" w:firstRowLastColumn="0" w:lastRowFirstColumn="0" w:lastRowLastColumn="0"/>
+              <w:rPr>
+                <w:sz w:val="20"/>
+                <w:szCs w:val="20"/>
+                <w:lang w:val="en-US"/>
+              </w:rPr>
+            </w:pPr>
+            <w:r>
+              <w:rPr>
+                <w:sz w:val="20"/>
+                <w:szCs w:val="20"/>
+                <w:lang w:val="en-US"/>
+              </w:rPr>
+              <w:t>Severity</w:t>
+            </w:r>
+          </w:p>
+        </w:tc>
+        <w:tc>
+          <w:tcPr>
+            <w:tcW w:w="1367" w:type="dxa"/>
+          </w:tcPr>
+          <w:p>
+            <w:pPr>
+              <w:cnfStyle w:val="100000000000" w:firstRow="1" w:lastRow="0" w:firstColumn="0" w:lastColumn="0" w:oddVBand="0" w:evenVBand="0" w:oddHBand="0" w:evenHBand="0" w:firstRowFirstColumn="0" w:firstRowLastColumn="0" w:lastRowFirstColumn="0" w:lastRowLastColumn="0"/>
+              <w:rPr>
+                <w:sz w:val="20"/>
+                <w:szCs w:val="20"/>
+                <w:lang w:val="en-US"/>
+              </w:rPr>
+            </w:pPr>
+            <w:r>
+              <w:rPr>
+                <w:sz w:val="20"/>
+                <w:szCs w:val="20"/>
+                <w:lang w:val="en-US"/>
+              </w:rPr>
+              <w:t>Type</w:t>
+            </w:r>
+          </w:p>
+        </w:tc>
+        <w:tc>
+          <w:tcPr>
+            <w:tcW w:w="1105" w:type="dxa"/>
+          </w:tcPr>
+          <w:p>
+            <w:pPr>
+              <w:cnfStyle w:val="100000000000" w:firstRow="1" w:lastRow="0" w:firstColumn="0" w:lastColumn="0" w:oddVBand="0" w:evenVBand="0" w:oddHBand="0" w:evenHBand="0" w:firstRowFirstColumn="0" w:firstRowLastColumn="0" w:lastRowFirstColumn="0" w:lastRowLastColumn="0"/>
+              <w:rPr>
+                <w:sz w:val="20"/>
+                <w:szCs w:val="20"/>
+                <w:lang w:val="en-US"/>
+              </w:rPr>
+            </w:pPr>
+            <w:r>
+              <w:rPr>
+                <w:sz w:val="20"/>
+                <w:szCs w:val="20"/>
+                <w:lang w:val="en-US"/>
+              </w:rPr>
+              <w:t>Assign to</w:t>
+            </w:r>
+          </w:p>
+        </w:tc>
+      </w:tr>
+      <w:tr>
+        <w:trPr>
+          <w:cnfStyle w:val="000000100000" w:firstRow="0" w:lastRow="0" w:firstColumn="0" w:lastColumn="0" w:oddVBand="0" w:evenVBand="0" w:oddHBand="1" w:evenHBand="0" w:firstRowFirstColumn="0" w:firstRowLastColumn="0" w:lastRowFirstColumn="0" w:lastRowLastColumn="0"/>
+        </w:trPr>
+        <w:tc>
+          <w:tcPr>
+            <w:cnfStyle w:val="001000000000" w:firstRow="0" w:lastRow="0" w:firstColumn="1" w:lastColumn="0" w:oddVBand="0" w:evenVBand="0" w:oddHBand="0" w:evenHBand="0" w:firstRowFirstColumn="0" w:firstRowLastColumn="0" w:lastRowFirstColumn="0" w:lastRowLastColumn="0"/>
+            <w:tcW w:w="1483" w:type="dxa"/>
+          </w:tcPr>
+          <w:p>
+            <w:pPr>
+              <w:rPr>
+                <w:b w:val="0"/>
+                <w:sz w:val="20"/>
+                <w:szCs w:val="20"/>
+                <w:lang w:val="en-US"/>
+              </w:rPr>
+            </w:pPr>
+            <w:r>
+              <w:rPr>
+                <w:b w:val="0"/>
+                <w:sz w:val="20"/>
+                <w:szCs w:val="20"/>
+                <w:lang w:val="en-US"/>
+              </w:rPr>
+              <w:t>0000</w:t>
+            </w:r>
+            <w:r>
+              <w:rPr>
+                <w:b w:val="0"/>
+                <w:sz w:val="20"/>
+                <w:szCs w:val="20"/>
+                <w:lang w:val="en-US"/>
+              </w:rPr>
+              <w:t>5</w:t>
+            </w:r>
+          </w:p>
+        </w:tc>
+        <w:tc>
+          <w:tcPr>
+            <w:tcW w:w="1149" w:type="dxa"/>
+          </w:tcPr>
+          <w:p>
+            <w:pPr>
+              <w:cnfStyle w:val="000000100000" w:firstRow="0" w:lastRow="0" w:firstColumn="0" w:lastColumn="0" w:oddVBand="0" w:evenVBand="0" w:oddHBand="1" w:evenHBand="0" w:firstRowFirstColumn="0" w:firstRowLastColumn="0" w:lastRowFirstColumn="0" w:lastRowLastColumn="0"/>
+              <w:rPr>
+                <w:sz w:val="20"/>
+                <w:szCs w:val="20"/>
+                <w:lang w:val="en-US"/>
+              </w:rPr>
+            </w:pPr>
+            <w:r>
+              <w:rPr>
+                <w:sz w:val="20"/>
+                <w:szCs w:val="20"/>
+                <w:lang w:val="en-US"/>
+              </w:rPr>
+              <w:t>0.2</w:t>
+            </w:r>
+          </w:p>
+        </w:tc>
+        <w:tc>
+          <w:tcPr>
+            <w:tcW w:w="1405" w:type="dxa"/>
+          </w:tcPr>
+          <w:p>
+            <w:pPr>
+              <w:cnfStyle w:val="000000100000" w:firstRow="0" w:lastRow="0" w:firstColumn="0" w:lastColumn="0" w:oddVBand="0" w:evenVBand="0" w:oddHBand="1" w:evenHBand="0" w:firstRowFirstColumn="0" w:firstRowLastColumn="0" w:lastRowFirstColumn="0" w:lastRowLastColumn="0"/>
+              <w:rPr>
+                <w:sz w:val="20"/>
+                <w:szCs w:val="20"/>
+                <w:lang w:val="en-US"/>
+              </w:rPr>
+            </w:pPr>
+          </w:p>
+        </w:tc>
+        <w:tc>
+          <w:tcPr>
+            <w:tcW w:w="1386" w:type="dxa"/>
+          </w:tcPr>
+          <w:p>
+            <w:pPr>
+              <w:cnfStyle w:val="000000100000" w:firstRow="0" w:lastRow="0" w:firstColumn="0" w:lastColumn="0" w:oddVBand="0" w:evenVBand="0" w:oddHBand="1" w:evenHBand="0" w:firstRowFirstColumn="0" w:firstRowLastColumn="0" w:lastRowFirstColumn="0" w:lastRowLastColumn="0"/>
+              <w:rPr>
+                <w:sz w:val="20"/>
+                <w:szCs w:val="20"/>
+                <w:lang w:val="en-US"/>
+              </w:rPr>
+            </w:pPr>
+            <w:r>
+              <w:rPr>
+                <w:sz w:val="20"/>
+                <w:szCs w:val="20"/>
+                <w:lang w:val="en-US"/>
+              </w:rPr>
+              <w:t>P2</w:t>
+            </w:r>
+          </w:p>
+        </w:tc>
+        <w:tc>
+          <w:tcPr>
+            <w:tcW w:w="1177" w:type="dxa"/>
+          </w:tcPr>
+          <w:p>
+            <w:pPr>
+              <w:cnfStyle w:val="000000100000" w:firstRow="0" w:lastRow="0" w:firstColumn="0" w:lastColumn="0" w:oddVBand="0" w:evenVBand="0" w:oddHBand="1" w:evenHBand="0" w:firstRowFirstColumn="0" w:firstRowLastColumn="0" w:lastRowFirstColumn="0" w:lastRowLastColumn="0"/>
+              <w:rPr>
+                <w:sz w:val="20"/>
+                <w:szCs w:val="20"/>
+                <w:lang w:val="en-US"/>
+              </w:rPr>
+            </w:pPr>
+            <w:r>
+              <w:rPr>
+                <w:sz w:val="20"/>
+                <w:szCs w:val="20"/>
+                <w:lang w:val="en-US"/>
+              </w:rPr>
+              <w:t>Minor</w:t>
+            </w:r>
+          </w:p>
+        </w:tc>
+        <w:tc>
+          <w:tcPr>
+            <w:tcW w:w="1367" w:type="dxa"/>
+          </w:tcPr>
+          <w:p>
+            <w:pPr>
+              <w:cnfStyle w:val="000000100000" w:firstRow="0" w:lastRow="0" w:firstColumn="0" w:lastColumn="0" w:oddVBand="0" w:evenVBand="0" w:oddHBand="1" w:evenHBand="0" w:firstRowFirstColumn="0" w:firstRowLastColumn="0" w:lastRowFirstColumn="0" w:lastRowLastColumn="0"/>
+              <w:rPr>
+                <w:sz w:val="20"/>
+                <w:szCs w:val="20"/>
+                <w:lang w:val="en-US"/>
+              </w:rPr>
+            </w:pPr>
+            <w:r>
+              <w:rPr>
+                <w:sz w:val="20"/>
+                <w:szCs w:val="20"/>
+                <w:lang w:val="en-US"/>
+              </w:rPr>
+              <w:t>Coding error</w:t>
+            </w:r>
+          </w:p>
+        </w:tc>
+        <w:tc>
+          <w:tcPr>
+            <w:tcW w:w="1105" w:type="dxa"/>
+          </w:tcPr>
+          <w:p>
+            <w:pPr>
+              <w:cnfStyle w:val="000000100000" w:firstRow="0" w:lastRow="0" w:firstColumn="0" w:lastColumn="0" w:oddVBand="0" w:evenVBand="0" w:oddHBand="1" w:evenHBand="0" w:firstRowFirstColumn="0" w:firstRowLastColumn="0" w:lastRowFirstColumn="0" w:lastRowLastColumn="0"/>
+              <w:rPr>
+                <w:sz w:val="20"/>
+                <w:szCs w:val="20"/>
+                <w:lang w:val="en-US"/>
+              </w:rPr>
+            </w:pPr>
+            <w:r>
+              <w:rPr>
+                <w:sz w:val="20"/>
+                <w:szCs w:val="20"/>
+                <w:lang w:val="en-US"/>
+              </w:rPr>
+              <w:t>Wybren</w:t>
+            </w:r>
+          </w:p>
+        </w:tc>
+      </w:tr>
+      <w:tr>
+        <w:tc>
+          <w:tcPr>
+            <w:cnfStyle w:val="001000000000" w:firstRow="0" w:lastRow="0" w:firstColumn="1" w:lastColumn="0" w:oddVBand="0" w:evenVBand="0" w:oddHBand="0" w:evenHBand="0" w:firstRowFirstColumn="0" w:firstRowLastColumn="0" w:lastRowFirstColumn="0" w:lastRowLastColumn="0"/>
+            <w:tcW w:w="4037" w:type="dxa"/>
+            <w:gridSpan w:val="3"/>
+          </w:tcPr>
+          <w:p>
+            <w:pPr>
+              <w:rPr>
+                <w:sz w:val="20"/>
+                <w:szCs w:val="20"/>
+                <w:lang w:val="en-US"/>
+              </w:rPr>
+            </w:pPr>
+            <w:r>
+              <w:rPr>
+                <w:sz w:val="20"/>
+                <w:szCs w:val="20"/>
+                <w:lang w:val="en-US"/>
+              </w:rPr>
+              <w:t>Problem</w:t>
+            </w:r>
+          </w:p>
+        </w:tc>
+        <w:tc>
+          <w:tcPr>
+            <w:tcW w:w="5035" w:type="dxa"/>
+            <w:gridSpan w:val="4"/>
+          </w:tcPr>
+          <w:p>
+            <w:pPr>
+              <w:cnfStyle w:val="000000000000" w:firstRow="0" w:lastRow="0" w:firstColumn="0" w:lastColumn="0" w:oddVBand="0" w:evenVBand="0" w:oddHBand="0" w:evenHBand="0" w:firstRowFirstColumn="0" w:firstRowLastColumn="0" w:lastRowFirstColumn="0" w:lastRowLastColumn="0"/>
+              <w:rPr>
+                <w:b/>
+                <w:sz w:val="20"/>
+                <w:szCs w:val="20"/>
+                <w:lang w:val="en-US"/>
+              </w:rPr>
+            </w:pPr>
+            <w:r>
+              <w:rPr>
+                <w:b/>
+                <w:sz w:val="20"/>
+                <w:szCs w:val="20"/>
+                <w:lang w:val="en-US"/>
+              </w:rPr>
+              <w:t>How to reproduce</w:t>
+            </w:r>
+          </w:p>
+        </w:tc>
+      </w:tr>
+      <w:tr>
+        <w:trPr>
+          <w:cnfStyle w:val="000000100000" w:firstRow="0" w:lastRow="0" w:firstColumn="0" w:lastColumn="0" w:oddVBand="0" w:evenVBand="0" w:oddHBand="1" w:evenHBand="0" w:firstRowFirstColumn="0" w:firstRowLastColumn="0" w:lastRowFirstColumn="0" w:lastRowLastColumn="0"/>
+        </w:trPr>
+        <w:tc>
+          <w:tcPr>
+            <w:cnfStyle w:val="001000000000" w:firstRow="0" w:lastRow="0" w:firstColumn="1" w:lastColumn="0" w:oddVBand="0" w:evenVBand="0" w:oddHBand="0" w:evenHBand="0" w:firstRowFirstColumn="0" w:firstRowLastColumn="0" w:lastRowFirstColumn="0" w:lastRowLastColumn="0"/>
+            <w:tcW w:w="4037" w:type="dxa"/>
+            <w:gridSpan w:val="3"/>
+          </w:tcPr>
+          <w:p>
+            <w:pPr>
+              <w:rPr>
+                <w:b w:val="0"/>
+                <w:sz w:val="20"/>
+                <w:szCs w:val="20"/>
+                <w:lang w:val="en-GB"/>
+              </w:rPr>
+            </w:pPr>
+            <w:r>
+              <w:rPr>
+                <w:b w:val="0"/>
+                <w:lang w:val="en-GB"/>
+              </w:rPr>
+              <w:t>When enemy is killed before entering combat (</w:t>
+            </w:r>
+            <w:proofErr w:type="spellStart"/>
+            <w:r>
+              <w:rPr>
+                <w:b w:val="0"/>
+                <w:lang w:val="en-GB"/>
+              </w:rPr>
+              <w:t>dragonpunch</w:t>
+            </w:r>
+            <w:proofErr w:type="spellEnd"/>
+            <w:r>
+              <w:rPr>
+                <w:b w:val="0"/>
+                <w:lang w:val="en-GB"/>
+              </w:rPr>
+              <w:t>), the FOV doesn’t stop being draw.</w:t>
+            </w:r>
+          </w:p>
+          <w:p>
+            <w:pPr>
+              <w:rPr>
+                <w:b w:val="0"/>
+                <w:sz w:val="20"/>
+                <w:szCs w:val="20"/>
+                <w:lang w:val="en-GB"/>
+              </w:rPr>
+            </w:pPr>
+            <w:r>
+              <w:rPr>
+                <w:sz w:val="20"/>
+                <w:szCs w:val="20"/>
+                <w:lang w:val="en-GB"/>
+              </w:rPr>
+              <w:t>Expected result:</w:t>
+            </w:r>
+            <w:r>
+              <w:rPr>
+                <w:sz w:val="20"/>
+                <w:szCs w:val="20"/>
+                <w:lang w:val="en-GB"/>
+              </w:rPr>
+              <w:br/>
+            </w:r>
+            <w:r>
+              <w:rPr>
+                <w:b w:val="0"/>
+                <w:sz w:val="20"/>
+                <w:szCs w:val="20"/>
+                <w:lang w:val="en-GB"/>
+              </w:rPr>
+              <w:t>Enemy dies, and no kind of FOV is visible</w:t>
+            </w:r>
+            <w:r>
+              <w:rPr>
+                <w:b w:val="0"/>
+                <w:sz w:val="20"/>
+                <w:szCs w:val="20"/>
+                <w:lang w:val="en-GB"/>
+              </w:rPr>
+              <w:br/>
+            </w:r>
+            <w:r>
+              <w:rPr>
+                <w:sz w:val="20"/>
+                <w:szCs w:val="20"/>
+                <w:lang w:val="en-GB"/>
+              </w:rPr>
+              <w:t>Actual result:</w:t>
+            </w:r>
+            <w:r>
+              <w:rPr>
+                <w:sz w:val="20"/>
+                <w:szCs w:val="20"/>
+                <w:lang w:val="en-GB"/>
+              </w:rPr>
+              <w:br/>
+            </w:r>
+            <w:r>
+              <w:rPr>
+                <w:b w:val="0"/>
+                <w:sz w:val="20"/>
+                <w:szCs w:val="20"/>
+                <w:lang w:val="en-GB"/>
+              </w:rPr>
+              <w:t>Enemy dies, FOV still visible.</w:t>
+            </w:r>
+          </w:p>
+        </w:tc>
+        <w:tc>
+          <w:tcPr>
+            <w:tcW w:w="5035" w:type="dxa"/>
+            <w:gridSpan w:val="4"/>
+          </w:tcPr>
+          <w:p>
+            <w:pPr>
+              <w:cnfStyle w:val="000000100000" w:firstRow="0" w:lastRow="0" w:firstColumn="0" w:lastColumn="0" w:oddVBand="0" w:evenVBand="0" w:oddHBand="1" w:evenHBand="0" w:firstRowFirstColumn="0" w:firstRowLastColumn="0" w:lastRowFirstColumn="0" w:lastRowLastColumn="0"/>
+              <w:rPr>
+                <w:sz w:val="20"/>
+                <w:szCs w:val="20"/>
+                <w:lang w:val="en-GB"/>
+              </w:rPr>
+            </w:pPr>
+            <w:r>
+              <w:rPr>
+                <w:sz w:val="20"/>
+                <w:szCs w:val="20"/>
+                <w:lang w:val="en-GB"/>
+              </w:rPr>
+              <w:t xml:space="preserve">1: </w:t>
+            </w:r>
+            <w:r>
+              <w:rPr>
+                <w:sz w:val="20"/>
+                <w:szCs w:val="20"/>
+                <w:lang w:val="en-GB"/>
+              </w:rPr>
+              <w:t>Kill yet another enemy.</w:t>
+            </w:r>
+            <w:r>
+              <w:rPr>
+                <w:sz w:val="20"/>
+                <w:szCs w:val="20"/>
+                <w:lang w:val="en-GB"/>
+              </w:rPr>
+              <w:br/>
+            </w:r>
+          </w:p>
+          <w:p>
+            <w:pPr>
+              <w:cnfStyle w:val="000000100000" w:firstRow="0" w:lastRow="0" w:firstColumn="0" w:lastColumn="0" w:oddVBand="0" w:evenVBand="0" w:oddHBand="1" w:evenHBand="0" w:firstRowFirstColumn="0" w:firstRowLastColumn="0" w:lastRowFirstColumn="0" w:lastRowLastColumn="0"/>
+              <w:rPr>
+                <w:sz w:val="20"/>
+                <w:szCs w:val="20"/>
+                <w:lang w:val="en-GB"/>
+              </w:rPr>
+            </w:pPr>
+          </w:p>
+        </w:tc>
+      </w:tr>
+    </w:tbl>
+    <w:p/>
+    <w:tbl>
+      <w:tblPr>
+        <w:tblStyle w:val="Lichtearcering"/>
+        <w:tblW w:w="0" w:type="auto"/>
+        <w:tblLook w:val="04A0" w:firstRow="1" w:lastRow="0" w:firstColumn="1" w:lastColumn="0" w:noHBand="0" w:noVBand="1"/>
+      </w:tblPr>
+      <w:tblGrid>
+        <w:gridCol w:w="1483"/>
+        <w:gridCol w:w="1149"/>
+        <w:gridCol w:w="1405"/>
+        <w:gridCol w:w="1386"/>
+        <w:gridCol w:w="1177"/>
+        <w:gridCol w:w="1367"/>
+        <w:gridCol w:w="1105"/>
+      </w:tblGrid>
+      <w:tr>
+        <w:trPr>
+          <w:cnfStyle w:val="100000000000" w:firstRow="1" w:lastRow="0" w:firstColumn="0" w:lastColumn="0" w:oddVBand="0" w:evenVBand="0" w:oddHBand="0" w:evenHBand="0" w:firstRowFirstColumn="0" w:firstRowLastColumn="0" w:lastRowFirstColumn="0" w:lastRowLastColumn="0"/>
+        </w:trPr>
+        <w:tc>
+          <w:tcPr>
+            <w:cnfStyle w:val="001000000000" w:firstRow="0" w:lastRow="0" w:firstColumn="1" w:lastColumn="0" w:oddVBand="0" w:evenVBand="0" w:oddHBand="0" w:evenHBand="0" w:firstRowFirstColumn="0" w:firstRowLastColumn="0" w:lastRowFirstColumn="0" w:lastRowLastColumn="0"/>
+            <w:tcW w:w="1483" w:type="dxa"/>
+          </w:tcPr>
+          <w:p>
+            <w:pPr>
+              <w:rPr>
+                <w:sz w:val="20"/>
+                <w:szCs w:val="20"/>
+                <w:lang w:val="en-US"/>
+              </w:rPr>
+            </w:pPr>
+            <w:r>
+              <w:rPr>
+                <w:sz w:val="20"/>
+                <w:szCs w:val="20"/>
+                <w:lang w:val="en-US"/>
+              </w:rPr>
+              <w:t xml:space="preserve">Bug </w:t>
+            </w:r>
+            <w:proofErr w:type="spellStart"/>
+            <w:r>
+              <w:rPr>
+                <w:sz w:val="20"/>
+                <w:szCs w:val="20"/>
+                <w:lang w:val="en-US"/>
+              </w:rPr>
+              <w:t>nr</w:t>
+            </w:r>
+            <w:proofErr w:type="spellEnd"/>
+            <w:r>
+              <w:rPr>
+                <w:sz w:val="20"/>
+                <w:szCs w:val="20"/>
+                <w:lang w:val="en-US"/>
+              </w:rPr>
+              <w:t xml:space="preserve">: </w:t>
+            </w:r>
+          </w:p>
+        </w:tc>
+        <w:tc>
+          <w:tcPr>
+            <w:tcW w:w="1149" w:type="dxa"/>
+          </w:tcPr>
+          <w:p>
+            <w:pPr>
+              <w:cnfStyle w:val="100000000000" w:firstRow="1" w:lastRow="0" w:firstColumn="0" w:lastColumn="0" w:oddVBand="0" w:evenVBand="0" w:oddHBand="0" w:evenHBand="0" w:firstRowFirstColumn="0" w:firstRowLastColumn="0" w:lastRowFirstColumn="0" w:lastRowLastColumn="0"/>
+              <w:rPr>
+                <w:sz w:val="20"/>
+                <w:szCs w:val="20"/>
+                <w:lang w:val="en-US"/>
+              </w:rPr>
+            </w:pPr>
+            <w:r>
+              <w:rPr>
+                <w:sz w:val="20"/>
+                <w:szCs w:val="20"/>
+                <w:lang w:val="en-US"/>
+              </w:rPr>
+              <w:t>Version</w:t>
+            </w:r>
+          </w:p>
+        </w:tc>
+        <w:tc>
+          <w:tcPr>
+            <w:tcW w:w="1405" w:type="dxa"/>
+          </w:tcPr>
+          <w:p>
+            <w:pPr>
+              <w:cnfStyle w:val="100000000000" w:firstRow="1" w:lastRow="0" w:firstColumn="0" w:lastColumn="0" w:oddVBand="0" w:evenVBand="0" w:oddHBand="0" w:evenHBand="0" w:firstRowFirstColumn="0" w:firstRowLastColumn="0" w:lastRowFirstColumn="0" w:lastRowLastColumn="0"/>
+              <w:rPr>
+                <w:sz w:val="20"/>
+                <w:szCs w:val="20"/>
+                <w:lang w:val="en-US"/>
+              </w:rPr>
+            </w:pPr>
+          </w:p>
+        </w:tc>
+        <w:tc>
+          <w:tcPr>
+            <w:tcW w:w="1386" w:type="dxa"/>
+          </w:tcPr>
+          <w:p>
+            <w:pPr>
+              <w:cnfStyle w:val="100000000000" w:firstRow="1" w:lastRow="0" w:firstColumn="0" w:lastColumn="0" w:oddVBand="0" w:evenVBand="0" w:oddHBand="0" w:evenHBand="0" w:firstRowFirstColumn="0" w:firstRowLastColumn="0" w:lastRowFirstColumn="0" w:lastRowLastColumn="0"/>
+              <w:rPr>
+                <w:sz w:val="20"/>
+                <w:szCs w:val="20"/>
+                <w:lang w:val="en-US"/>
+              </w:rPr>
+            </w:pPr>
+            <w:r>
+              <w:rPr>
+                <w:sz w:val="20"/>
+                <w:szCs w:val="20"/>
+                <w:lang w:val="en-US"/>
+              </w:rPr>
+              <w:t>Priority</w:t>
+            </w:r>
+          </w:p>
+        </w:tc>
+        <w:tc>
+          <w:tcPr>
+            <w:tcW w:w="1177" w:type="dxa"/>
+          </w:tcPr>
+          <w:p>
+            <w:pPr>
+              <w:cnfStyle w:val="100000000000" w:firstRow="1" w:lastRow="0" w:firstColumn="0" w:lastColumn="0" w:oddVBand="0" w:evenVBand="0" w:oddHBand="0" w:evenHBand="0" w:firstRowFirstColumn="0" w:firstRowLastColumn="0" w:lastRowFirstColumn="0" w:lastRowLastColumn="0"/>
+              <w:rPr>
+                <w:sz w:val="20"/>
+                <w:szCs w:val="20"/>
+                <w:lang w:val="en-US"/>
+              </w:rPr>
+            </w:pPr>
+            <w:r>
+              <w:rPr>
+                <w:sz w:val="20"/>
+                <w:szCs w:val="20"/>
+                <w:lang w:val="en-US"/>
+              </w:rPr>
+              <w:t>Severity</w:t>
+            </w:r>
+          </w:p>
+        </w:tc>
+        <w:tc>
+          <w:tcPr>
+            <w:tcW w:w="1367" w:type="dxa"/>
+          </w:tcPr>
+          <w:p>
+            <w:pPr>
+              <w:cnfStyle w:val="100000000000" w:firstRow="1" w:lastRow="0" w:firstColumn="0" w:lastColumn="0" w:oddVBand="0" w:evenVBand="0" w:oddHBand="0" w:evenHBand="0" w:firstRowFirstColumn="0" w:firstRowLastColumn="0" w:lastRowFirstColumn="0" w:lastRowLastColumn="0"/>
+              <w:rPr>
+                <w:sz w:val="20"/>
+                <w:szCs w:val="20"/>
+                <w:lang w:val="en-US"/>
+              </w:rPr>
+            </w:pPr>
+            <w:r>
+              <w:rPr>
+                <w:sz w:val="20"/>
+                <w:szCs w:val="20"/>
+                <w:lang w:val="en-US"/>
+              </w:rPr>
+              <w:t>Type</w:t>
+            </w:r>
+          </w:p>
+        </w:tc>
+        <w:tc>
+          <w:tcPr>
+            <w:tcW w:w="1105" w:type="dxa"/>
+          </w:tcPr>
+          <w:p>
+            <w:pPr>
+              <w:cnfStyle w:val="100000000000" w:firstRow="1" w:lastRow="0" w:firstColumn="0" w:lastColumn="0" w:oddVBand="0" w:evenVBand="0" w:oddHBand="0" w:evenHBand="0" w:firstRowFirstColumn="0" w:firstRowLastColumn="0" w:lastRowFirstColumn="0" w:lastRowLastColumn="0"/>
+              <w:rPr>
+                <w:sz w:val="20"/>
+                <w:szCs w:val="20"/>
+                <w:lang w:val="en-US"/>
+              </w:rPr>
+            </w:pPr>
+            <w:r>
+              <w:rPr>
+                <w:sz w:val="20"/>
+                <w:szCs w:val="20"/>
+                <w:lang w:val="en-US"/>
+              </w:rPr>
+              <w:t>Assign to</w:t>
+            </w:r>
+          </w:p>
+        </w:tc>
+      </w:tr>
+      <w:tr>
+        <w:trPr>
+          <w:cnfStyle w:val="000000100000" w:firstRow="0" w:lastRow="0" w:firstColumn="0" w:lastColumn="0" w:oddVBand="0" w:evenVBand="0" w:oddHBand="1" w:evenHBand="0" w:firstRowFirstColumn="0" w:firstRowLastColumn="0" w:lastRowFirstColumn="0" w:lastRowLastColumn="0"/>
+        </w:trPr>
+        <w:tc>
+          <w:tcPr>
+            <w:cnfStyle w:val="001000000000" w:firstRow="0" w:lastRow="0" w:firstColumn="1" w:lastColumn="0" w:oddVBand="0" w:evenVBand="0" w:oddHBand="0" w:evenHBand="0" w:firstRowFirstColumn="0" w:firstRowLastColumn="0" w:lastRowFirstColumn="0" w:lastRowLastColumn="0"/>
+            <w:tcW w:w="1483" w:type="dxa"/>
+          </w:tcPr>
+          <w:p>
+            <w:pPr>
+              <w:rPr>
+                <w:b w:val="0"/>
+                <w:sz w:val="20"/>
+                <w:szCs w:val="20"/>
+                <w:lang w:val="en-US"/>
+              </w:rPr>
+            </w:pPr>
+            <w:r>
+              <w:rPr>
+                <w:b w:val="0"/>
+                <w:sz w:val="20"/>
+                <w:szCs w:val="20"/>
+                <w:lang w:val="en-US"/>
+              </w:rPr>
+              <w:t>0000</w:t>
+            </w:r>
+            <w:r>
+              <w:rPr>
+                <w:b w:val="0"/>
+                <w:sz w:val="20"/>
+                <w:szCs w:val="20"/>
+                <w:lang w:val="en-US"/>
+              </w:rPr>
+              <w:t>6</w:t>
+            </w:r>
+          </w:p>
+        </w:tc>
+        <w:tc>
+          <w:tcPr>
+            <w:tcW w:w="1149" w:type="dxa"/>
+          </w:tcPr>
+          <w:p>
+            <w:pPr>
+              <w:cnfStyle w:val="000000100000" w:firstRow="0" w:lastRow="0" w:firstColumn="0" w:lastColumn="0" w:oddVBand="0" w:evenVBand="0" w:oddHBand="1" w:evenHBand="0" w:firstRowFirstColumn="0" w:firstRowLastColumn="0" w:lastRowFirstColumn="0" w:lastRowLastColumn="0"/>
+              <w:rPr>
+                <w:sz w:val="20"/>
+                <w:szCs w:val="20"/>
+                <w:lang w:val="en-US"/>
+              </w:rPr>
+            </w:pPr>
+            <w:r>
+              <w:rPr>
+                <w:sz w:val="20"/>
+                <w:szCs w:val="20"/>
+                <w:lang w:val="en-US"/>
+              </w:rPr>
+              <w:t>0.2</w:t>
+            </w:r>
+          </w:p>
+        </w:tc>
+        <w:tc>
+          <w:tcPr>
+            <w:tcW w:w="1405" w:type="dxa"/>
+          </w:tcPr>
+          <w:p>
+            <w:pPr>
+              <w:cnfStyle w:val="000000100000" w:firstRow="0" w:lastRow="0" w:firstColumn="0" w:lastColumn="0" w:oddVBand="0" w:evenVBand="0" w:oddHBand="1" w:evenHBand="0" w:firstRowFirstColumn="0" w:firstRowLastColumn="0" w:lastRowFirstColumn="0" w:lastRowLastColumn="0"/>
+              <w:rPr>
+                <w:sz w:val="20"/>
+                <w:szCs w:val="20"/>
+                <w:lang w:val="en-US"/>
+              </w:rPr>
+            </w:pPr>
+          </w:p>
+        </w:tc>
+        <w:tc>
+          <w:tcPr>
+            <w:tcW w:w="1386" w:type="dxa"/>
+          </w:tcPr>
+          <w:p>
+            <w:pPr>
+              <w:cnfStyle w:val="000000100000" w:firstRow="0" w:lastRow="0" w:firstColumn="0" w:lastColumn="0" w:oddVBand="0" w:evenVBand="0" w:oddHBand="1" w:evenHBand="0" w:firstRowFirstColumn="0" w:firstRowLastColumn="0" w:lastRowFirstColumn="0" w:lastRowLastColumn="0"/>
+              <w:rPr>
+                <w:sz w:val="20"/>
+                <w:szCs w:val="20"/>
+                <w:lang w:val="en-US"/>
+              </w:rPr>
+            </w:pPr>
+            <w:r>
+              <w:rPr>
+                <w:sz w:val="20"/>
+                <w:szCs w:val="20"/>
+                <w:lang w:val="en-US"/>
+              </w:rPr>
+              <w:t>P2</w:t>
+            </w:r>
+          </w:p>
+        </w:tc>
+        <w:tc>
+          <w:tcPr>
+            <w:tcW w:w="1177" w:type="dxa"/>
+          </w:tcPr>
+          <w:p>
+            <w:pPr>
+              <w:cnfStyle w:val="000000100000" w:firstRow="0" w:lastRow="0" w:firstColumn="0" w:lastColumn="0" w:oddVBand="0" w:evenVBand="0" w:oddHBand="1" w:evenHBand="0" w:firstRowFirstColumn="0" w:firstRowLastColumn="0" w:lastRowFirstColumn="0" w:lastRowLastColumn="0"/>
+              <w:rPr>
+                <w:sz w:val="20"/>
+                <w:szCs w:val="20"/>
+                <w:lang w:val="en-US"/>
+              </w:rPr>
+            </w:pPr>
+            <w:r>
+              <w:rPr>
+                <w:sz w:val="20"/>
+                <w:szCs w:val="20"/>
+                <w:lang w:val="en-US"/>
+              </w:rPr>
+              <w:t>Minor</w:t>
+            </w:r>
+          </w:p>
+        </w:tc>
+        <w:tc>
+          <w:tcPr>
+            <w:tcW w:w="1367" w:type="dxa"/>
+          </w:tcPr>
+          <w:p>
+            <w:pPr>
+              <w:cnfStyle w:val="000000100000" w:firstRow="0" w:lastRow="0" w:firstColumn="0" w:lastColumn="0" w:oddVBand="0" w:evenVBand="0" w:oddHBand="1" w:evenHBand="0" w:firstRowFirstColumn="0" w:firstRowLastColumn="0" w:lastRowFirstColumn="0" w:lastRowLastColumn="0"/>
+              <w:rPr>
+                <w:sz w:val="20"/>
+                <w:szCs w:val="20"/>
+                <w:lang w:val="en-US"/>
+              </w:rPr>
+            </w:pPr>
+            <w:r>
+              <w:rPr>
+                <w:sz w:val="20"/>
+                <w:szCs w:val="20"/>
+                <w:lang w:val="en-US"/>
+              </w:rPr>
+              <w:t>Coding error</w:t>
+            </w:r>
+          </w:p>
+        </w:tc>
+        <w:tc>
+          <w:tcPr>
+            <w:tcW w:w="1105" w:type="dxa"/>
+          </w:tcPr>
+          <w:p>
+            <w:pPr>
+              <w:cnfStyle w:val="000000100000" w:firstRow="0" w:lastRow="0" w:firstColumn="0" w:lastColumn="0" w:oddVBand="0" w:evenVBand="0" w:oddHBand="1" w:evenHBand="0" w:firstRowFirstColumn="0" w:firstRowLastColumn="0" w:lastRowFirstColumn="0" w:lastRowLastColumn="0"/>
+              <w:rPr>
+                <w:sz w:val="20"/>
+                <w:szCs w:val="20"/>
+                <w:lang w:val="en-US"/>
+              </w:rPr>
+            </w:pPr>
+            <w:r>
+              <w:rPr>
+                <w:sz w:val="20"/>
+                <w:szCs w:val="20"/>
+                <w:lang w:val="en-US"/>
+              </w:rPr>
+              <w:t>Wybren</w:t>
+            </w:r>
+          </w:p>
+        </w:tc>
+      </w:tr>
+      <w:tr>
+        <w:tc>
+          <w:tcPr>
+            <w:cnfStyle w:val="001000000000" w:firstRow="0" w:lastRow="0" w:firstColumn="1" w:lastColumn="0" w:oddVBand="0" w:evenVBand="0" w:oddHBand="0" w:evenHBand="0" w:firstRowFirstColumn="0" w:firstRowLastColumn="0" w:lastRowFirstColumn="0" w:lastRowLastColumn="0"/>
+            <w:tcW w:w="4037" w:type="dxa"/>
+            <w:gridSpan w:val="3"/>
+          </w:tcPr>
+          <w:p>
+            <w:pPr>
+              <w:rPr>
+                <w:sz w:val="20"/>
+                <w:szCs w:val="20"/>
+                <w:lang w:val="en-US"/>
+              </w:rPr>
+            </w:pPr>
+            <w:r>
+              <w:rPr>
+                <w:sz w:val="20"/>
+                <w:szCs w:val="20"/>
+                <w:lang w:val="en-US"/>
+              </w:rPr>
+              <w:t>Problem</w:t>
+            </w:r>
+          </w:p>
+        </w:tc>
+        <w:tc>
+          <w:tcPr>
+            <w:tcW w:w="5035" w:type="dxa"/>
+            <w:gridSpan w:val="4"/>
+          </w:tcPr>
+          <w:p>
+            <w:pPr>
+              <w:cnfStyle w:val="000000000000" w:firstRow="0" w:lastRow="0" w:firstColumn="0" w:lastColumn="0" w:oddVBand="0" w:evenVBand="0" w:oddHBand="0" w:evenHBand="0" w:firstRowFirstColumn="0" w:firstRowLastColumn="0" w:lastRowFirstColumn="0" w:lastRowLastColumn="0"/>
+              <w:rPr>
+                <w:b/>
+                <w:sz w:val="20"/>
+                <w:szCs w:val="20"/>
+                <w:lang w:val="en-US"/>
+              </w:rPr>
+            </w:pPr>
+            <w:r>
+              <w:rPr>
+                <w:b/>
+                <w:sz w:val="20"/>
+                <w:szCs w:val="20"/>
+                <w:lang w:val="en-US"/>
+              </w:rPr>
+              <w:t>How to reproduce</w:t>
+            </w:r>
+          </w:p>
+        </w:tc>
+      </w:tr>
+      <w:tr>
+        <w:trPr>
+          <w:cnfStyle w:val="000000100000" w:firstRow="0" w:lastRow="0" w:firstColumn="0" w:lastColumn="0" w:oddVBand="0" w:evenVBand="0" w:oddHBand="1" w:evenHBand="0" w:firstRowFirstColumn="0" w:firstRowLastColumn="0" w:lastRowFirstColumn="0" w:lastRowLastColumn="0"/>
+        </w:trPr>
+        <w:tc>
+          <w:tcPr>
+            <w:cnfStyle w:val="001000000000" w:firstRow="0" w:lastRow="0" w:firstColumn="1" w:lastColumn="0" w:oddVBand="0" w:evenVBand="0" w:oddHBand="0" w:evenHBand="0" w:firstRowFirstColumn="0" w:firstRowLastColumn="0" w:lastRowFirstColumn="0" w:lastRowLastColumn="0"/>
+            <w:tcW w:w="4037" w:type="dxa"/>
+            <w:gridSpan w:val="3"/>
+          </w:tcPr>
+          <w:p>
+            <w:pPr>
+              <w:rPr>
+                <w:b w:val="0"/>
+                <w:sz w:val="20"/>
+                <w:szCs w:val="20"/>
+                <w:lang w:val="en-GB"/>
+              </w:rPr>
+            </w:pPr>
+            <w:r>
+              <w:rPr>
+                <w:b w:val="0"/>
+                <w:lang w:val="en-GB"/>
+              </w:rPr>
+              <w:t>Player walks straight through walls</w:t>
+            </w:r>
+          </w:p>
+          <w:p>
+            <w:pPr>
+              <w:rPr>
+                <w:b w:val="0"/>
+                <w:sz w:val="20"/>
+                <w:szCs w:val="20"/>
+                <w:lang w:val="en-GB"/>
+              </w:rPr>
+            </w:pPr>
+          </w:p>
+          <w:p>
+            <w:pPr>
+              <w:rPr>
+                <w:b w:val="0"/>
+                <w:sz w:val="20"/>
+                <w:szCs w:val="20"/>
+                <w:lang w:val="en-GB"/>
+              </w:rPr>
+            </w:pPr>
+            <w:r>
+              <w:rPr>
+                <w:sz w:val="20"/>
+                <w:szCs w:val="20"/>
+                <w:lang w:val="en-GB"/>
+              </w:rPr>
+              <w:t>Expected result:</w:t>
+            </w:r>
+            <w:r>
+              <w:rPr>
+                <w:sz w:val="20"/>
+                <w:szCs w:val="20"/>
+                <w:lang w:val="en-GB"/>
+              </w:rPr>
+              <w:br/>
+            </w:r>
+            <w:r>
+              <w:rPr>
+                <w:b w:val="0"/>
+                <w:sz w:val="20"/>
+                <w:szCs w:val="20"/>
+                <w:lang w:val="en-GB"/>
+              </w:rPr>
+              <w:t>Player stops moving when meeting a wall.</w:t>
+            </w:r>
+            <w:r>
+              <w:rPr>
+                <w:b w:val="0"/>
+                <w:sz w:val="20"/>
+                <w:szCs w:val="20"/>
+                <w:lang w:val="en-GB"/>
+              </w:rPr>
+              <w:br/>
+            </w:r>
+            <w:r>
+              <w:rPr>
+                <w:sz w:val="20"/>
+                <w:szCs w:val="20"/>
+                <w:lang w:val="en-GB"/>
+              </w:rPr>
+              <w:t>Actual result:</w:t>
+            </w:r>
+            <w:r>
+              <w:rPr>
+                <w:sz w:val="20"/>
+                <w:szCs w:val="20"/>
+                <w:lang w:val="en-GB"/>
+              </w:rPr>
+              <w:br/>
+            </w:r>
+            <w:r>
+              <w:rPr>
+                <w:b w:val="0"/>
+                <w:sz w:val="20"/>
+                <w:szCs w:val="20"/>
+                <w:lang w:val="en-GB"/>
+              </w:rPr>
+              <w:t>Player clips straight through the said wall, and continues without a hassle.</w:t>
+            </w:r>
+          </w:p>
+        </w:tc>
+        <w:tc>
+          <w:tcPr>
+            <w:tcW w:w="5035" w:type="dxa"/>
+            <w:gridSpan w:val="4"/>
+          </w:tcPr>
+          <w:p>
+            <w:pPr>
+              <w:cnfStyle w:val="000000100000" w:firstRow="0" w:lastRow="0" w:firstColumn="0" w:lastColumn="0" w:oddVBand="0" w:evenVBand="0" w:oddHBand="1" w:evenHBand="0" w:firstRowFirstColumn="0" w:firstRowLastColumn="0" w:lastRowFirstColumn="0" w:lastRowLastColumn="0"/>
+              <w:rPr>
+                <w:sz w:val="20"/>
+                <w:szCs w:val="20"/>
+                <w:lang w:val="en-GB"/>
+              </w:rPr>
+            </w:pPr>
+            <w:r>
+              <w:rPr>
+                <w:sz w:val="20"/>
+                <w:szCs w:val="20"/>
+                <w:lang w:val="en-GB"/>
+              </w:rPr>
+              <w:t xml:space="preserve">1: </w:t>
+            </w:r>
+            <w:r>
+              <w:rPr>
+                <w:sz w:val="20"/>
+                <w:szCs w:val="20"/>
+                <w:lang w:val="en-GB"/>
+              </w:rPr>
+              <w:t>walk towards a wall in any level.</w:t>
+            </w:r>
+            <w:r>
+              <w:rPr>
+                <w:sz w:val="20"/>
+                <w:szCs w:val="20"/>
+                <w:lang w:val="en-GB"/>
+              </w:rPr>
+              <w:br/>
+            </w:r>
+          </w:p>
+          <w:p>
+            <w:pPr>
+              <w:cnfStyle w:val="000000100000" w:firstRow="0" w:lastRow="0" w:firstColumn="0" w:lastColumn="0" w:oddVBand="0" w:evenVBand="0" w:oddHBand="1" w:evenHBand="0" w:firstRowFirstColumn="0" w:firstRowLastColumn="0" w:lastRowFirstColumn="0" w:lastRowLastColumn="0"/>
+              <w:rPr>
+                <w:sz w:val="20"/>
+                <w:szCs w:val="20"/>
+                <w:lang w:val="en-GB"/>
+              </w:rPr>
+            </w:pPr>
+          </w:p>
+        </w:tc>
+      </w:tr>
+    </w:tbl>
+    <w:p/>
+    <w:tbl>
+      <w:tblPr>
+        <w:tblStyle w:val="Lichtearcering"/>
+        <w:tblW w:w="0" w:type="auto"/>
+        <w:tblLook w:val="04A0" w:firstRow="1" w:lastRow="0" w:firstColumn="1" w:lastColumn="0" w:noHBand="0" w:noVBand="1"/>
+      </w:tblPr>
+      <w:tblGrid>
+        <w:gridCol w:w="1483"/>
+        <w:gridCol w:w="1149"/>
+        <w:gridCol w:w="1405"/>
+        <w:gridCol w:w="1386"/>
+        <w:gridCol w:w="1177"/>
+        <w:gridCol w:w="1367"/>
+        <w:gridCol w:w="1105"/>
+      </w:tblGrid>
+      <w:tr>
+        <w:trPr>
+          <w:cnfStyle w:val="100000000000" w:firstRow="1" w:lastRow="0" w:firstColumn="0" w:lastColumn="0" w:oddVBand="0" w:evenVBand="0" w:oddHBand="0" w:evenHBand="0" w:firstRowFirstColumn="0" w:firstRowLastColumn="0" w:lastRowFirstColumn="0" w:lastRowLastColumn="0"/>
+        </w:trPr>
+        <w:tc>
+          <w:tcPr>
+            <w:cnfStyle w:val="001000000000" w:firstRow="0" w:lastRow="0" w:firstColumn="1" w:lastColumn="0" w:oddVBand="0" w:evenVBand="0" w:oddHBand="0" w:evenHBand="0" w:firstRowFirstColumn="0" w:firstRowLastColumn="0" w:lastRowFirstColumn="0" w:lastRowLastColumn="0"/>
+            <w:tcW w:w="1483" w:type="dxa"/>
+          </w:tcPr>
+          <w:p>
+            <w:pPr>
+              <w:rPr>
+                <w:sz w:val="20"/>
+                <w:szCs w:val="20"/>
+                <w:lang w:val="en-US"/>
+              </w:rPr>
+            </w:pPr>
+            <w:r>
+              <w:rPr>
+                <w:sz w:val="20"/>
+                <w:szCs w:val="20"/>
+                <w:lang w:val="en-US"/>
+              </w:rPr>
+              <w:t xml:space="preserve">Bug </w:t>
+            </w:r>
+            <w:proofErr w:type="spellStart"/>
+            <w:r>
+              <w:rPr>
+                <w:sz w:val="20"/>
+                <w:szCs w:val="20"/>
+                <w:lang w:val="en-US"/>
+              </w:rPr>
+              <w:t>nr</w:t>
+            </w:r>
+            <w:proofErr w:type="spellEnd"/>
+            <w:r>
+              <w:rPr>
+                <w:sz w:val="20"/>
+                <w:szCs w:val="20"/>
+                <w:lang w:val="en-US"/>
+              </w:rPr>
+              <w:t xml:space="preserve">: </w:t>
+            </w:r>
+          </w:p>
+        </w:tc>
+        <w:tc>
+          <w:tcPr>
+            <w:tcW w:w="1149" w:type="dxa"/>
+          </w:tcPr>
+          <w:p>
+            <w:pPr>
+              <w:cnfStyle w:val="100000000000" w:firstRow="1" w:lastRow="0" w:firstColumn="0" w:lastColumn="0" w:oddVBand="0" w:evenVBand="0" w:oddHBand="0" w:evenHBand="0" w:firstRowFirstColumn="0" w:firstRowLastColumn="0" w:lastRowFirstColumn="0" w:lastRowLastColumn="0"/>
+              <w:rPr>
+                <w:sz w:val="20"/>
+                <w:szCs w:val="20"/>
+                <w:lang w:val="en-US"/>
+              </w:rPr>
+            </w:pPr>
+            <w:r>
+              <w:rPr>
+                <w:sz w:val="20"/>
+                <w:szCs w:val="20"/>
+                <w:lang w:val="en-US"/>
+              </w:rPr>
+              <w:t>Version</w:t>
+            </w:r>
+          </w:p>
+        </w:tc>
+        <w:tc>
+          <w:tcPr>
+            <w:tcW w:w="1405" w:type="dxa"/>
+          </w:tcPr>
+          <w:p>
+            <w:pPr>
+              <w:cnfStyle w:val="100000000000" w:firstRow="1" w:lastRow="0" w:firstColumn="0" w:lastColumn="0" w:oddVBand="0" w:evenVBand="0" w:oddHBand="0" w:evenHBand="0" w:firstRowFirstColumn="0" w:firstRowLastColumn="0" w:lastRowFirstColumn="0" w:lastRowLastColumn="0"/>
+              <w:rPr>
+                <w:sz w:val="20"/>
+                <w:szCs w:val="20"/>
+                <w:lang w:val="en-US"/>
+              </w:rPr>
+            </w:pPr>
+          </w:p>
+        </w:tc>
+        <w:tc>
+          <w:tcPr>
+            <w:tcW w:w="1386" w:type="dxa"/>
+          </w:tcPr>
+          <w:p>
+            <w:pPr>
+              <w:cnfStyle w:val="100000000000" w:firstRow="1" w:lastRow="0" w:firstColumn="0" w:lastColumn="0" w:oddVBand="0" w:evenVBand="0" w:oddHBand="0" w:evenHBand="0" w:firstRowFirstColumn="0" w:firstRowLastColumn="0" w:lastRowFirstColumn="0" w:lastRowLastColumn="0"/>
+              <w:rPr>
+                <w:sz w:val="20"/>
+                <w:szCs w:val="20"/>
+                <w:lang w:val="en-US"/>
+              </w:rPr>
+            </w:pPr>
+            <w:r>
+              <w:rPr>
+                <w:sz w:val="20"/>
+                <w:szCs w:val="20"/>
+                <w:lang w:val="en-US"/>
+              </w:rPr>
+              <w:t>Priority</w:t>
+            </w:r>
+          </w:p>
+        </w:tc>
+        <w:tc>
+          <w:tcPr>
+            <w:tcW w:w="1177" w:type="dxa"/>
+          </w:tcPr>
+          <w:p>
+            <w:pPr>
+              <w:cnfStyle w:val="100000000000" w:firstRow="1" w:lastRow="0" w:firstColumn="0" w:lastColumn="0" w:oddVBand="0" w:evenVBand="0" w:oddHBand="0" w:evenHBand="0" w:firstRowFirstColumn="0" w:firstRowLastColumn="0" w:lastRowFirstColumn="0" w:lastRowLastColumn="0"/>
+              <w:rPr>
+                <w:sz w:val="20"/>
+                <w:szCs w:val="20"/>
+                <w:lang w:val="en-US"/>
+              </w:rPr>
+            </w:pPr>
+            <w:r>
+              <w:rPr>
+                <w:sz w:val="20"/>
+                <w:szCs w:val="20"/>
+                <w:lang w:val="en-US"/>
+              </w:rPr>
+              <w:t>Severity</w:t>
+            </w:r>
+          </w:p>
+        </w:tc>
+        <w:tc>
+          <w:tcPr>
+            <w:tcW w:w="1367" w:type="dxa"/>
+          </w:tcPr>
+          <w:p>
+            <w:pPr>
+              <w:cnfStyle w:val="100000000000" w:firstRow="1" w:lastRow="0" w:firstColumn="0" w:lastColumn="0" w:oddVBand="0" w:evenVBand="0" w:oddHBand="0" w:evenHBand="0" w:firstRowFirstColumn="0" w:firstRowLastColumn="0" w:lastRowFirstColumn="0" w:lastRowLastColumn="0"/>
+              <w:rPr>
+                <w:sz w:val="20"/>
+                <w:szCs w:val="20"/>
+                <w:lang w:val="en-US"/>
+              </w:rPr>
+            </w:pPr>
+            <w:r>
+              <w:rPr>
+                <w:sz w:val="20"/>
+                <w:szCs w:val="20"/>
+                <w:lang w:val="en-US"/>
+              </w:rPr>
+              <w:t>Type</w:t>
+            </w:r>
+          </w:p>
+        </w:tc>
+        <w:tc>
+          <w:tcPr>
+            <w:tcW w:w="1105" w:type="dxa"/>
+          </w:tcPr>
+          <w:p>
+            <w:pPr>
+              <w:cnfStyle w:val="100000000000" w:firstRow="1" w:lastRow="0" w:firstColumn="0" w:lastColumn="0" w:oddVBand="0" w:evenVBand="0" w:oddHBand="0" w:evenHBand="0" w:firstRowFirstColumn="0" w:firstRowLastColumn="0" w:lastRowFirstColumn="0" w:lastRowLastColumn="0"/>
+              <w:rPr>
+                <w:sz w:val="20"/>
+                <w:szCs w:val="20"/>
+                <w:lang w:val="en-US"/>
+              </w:rPr>
+            </w:pPr>
+            <w:r>
+              <w:rPr>
+                <w:sz w:val="20"/>
+                <w:szCs w:val="20"/>
+                <w:lang w:val="en-US"/>
+              </w:rPr>
+              <w:t>Assign to</w:t>
+            </w:r>
+          </w:p>
+        </w:tc>
+      </w:tr>
+      <w:tr>
+        <w:trPr>
+          <w:cnfStyle w:val="000000100000" w:firstRow="0" w:lastRow="0" w:firstColumn="0" w:lastColumn="0" w:oddVBand="0" w:evenVBand="0" w:oddHBand="1" w:evenHBand="0" w:firstRowFirstColumn="0" w:firstRowLastColumn="0" w:lastRowFirstColumn="0" w:lastRowLastColumn="0"/>
+        </w:trPr>
+        <w:tc>
+          <w:tcPr>
+            <w:cnfStyle w:val="001000000000" w:firstRow="0" w:lastRow="0" w:firstColumn="1" w:lastColumn="0" w:oddVBand="0" w:evenVBand="0" w:oddHBand="0" w:evenHBand="0" w:firstRowFirstColumn="0" w:firstRowLastColumn="0" w:lastRowFirstColumn="0" w:lastRowLastColumn="0"/>
+            <w:tcW w:w="1483" w:type="dxa"/>
+          </w:tcPr>
+          <w:p>
+            <w:pPr>
+              <w:rPr>
+                <w:b w:val="0"/>
+                <w:sz w:val="20"/>
+                <w:szCs w:val="20"/>
+                <w:lang w:val="en-US"/>
+              </w:rPr>
+            </w:pPr>
+            <w:r>
+              <w:rPr>
+                <w:b w:val="0"/>
+                <w:sz w:val="20"/>
+                <w:szCs w:val="20"/>
+                <w:lang w:val="en-US"/>
+              </w:rPr>
+              <w:t>0000</w:t>
+            </w:r>
+            <w:r>
+              <w:rPr>
+                <w:b w:val="0"/>
+                <w:sz w:val="20"/>
+                <w:szCs w:val="20"/>
+                <w:lang w:val="en-US"/>
+              </w:rPr>
+              <w:t>7</w:t>
+            </w:r>
+          </w:p>
+        </w:tc>
+        <w:tc>
+          <w:tcPr>
+            <w:tcW w:w="1149" w:type="dxa"/>
+          </w:tcPr>
+          <w:p>
+            <w:pPr>
+              <w:cnfStyle w:val="000000100000" w:firstRow="0" w:lastRow="0" w:firstColumn="0" w:lastColumn="0" w:oddVBand="0" w:evenVBand="0" w:oddHBand="1" w:evenHBand="0" w:firstRowFirstColumn="0" w:firstRowLastColumn="0" w:lastRowFirstColumn="0" w:lastRowLastColumn="0"/>
+              <w:rPr>
+                <w:sz w:val="20"/>
+                <w:szCs w:val="20"/>
+                <w:lang w:val="en-US"/>
+              </w:rPr>
+            </w:pPr>
+            <w:r>
+              <w:rPr>
+                <w:sz w:val="20"/>
+                <w:szCs w:val="20"/>
+                <w:lang w:val="en-US"/>
+              </w:rPr>
+              <w:t>0.2</w:t>
+            </w:r>
+          </w:p>
+        </w:tc>
+        <w:tc>
+          <w:tcPr>
+            <w:tcW w:w="1405" w:type="dxa"/>
+          </w:tcPr>
+          <w:p>
+            <w:pPr>
+              <w:cnfStyle w:val="000000100000" w:firstRow="0" w:lastRow="0" w:firstColumn="0" w:lastColumn="0" w:oddVBand="0" w:evenVBand="0" w:oddHBand="1" w:evenHBand="0" w:firstRowFirstColumn="0" w:firstRowLastColumn="0" w:lastRowFirstColumn="0" w:lastRowLastColumn="0"/>
+              <w:rPr>
+                <w:sz w:val="20"/>
+                <w:szCs w:val="20"/>
+                <w:lang w:val="en-US"/>
+              </w:rPr>
+            </w:pPr>
+          </w:p>
+        </w:tc>
+        <w:tc>
+          <w:tcPr>
+            <w:tcW w:w="1386" w:type="dxa"/>
+          </w:tcPr>
+          <w:p>
+            <w:pPr>
+              <w:cnfStyle w:val="000000100000" w:firstRow="0" w:lastRow="0" w:firstColumn="0" w:lastColumn="0" w:oddVBand="0" w:evenVBand="0" w:oddHBand="1" w:evenHBand="0" w:firstRowFirstColumn="0" w:firstRowLastColumn="0" w:lastRowFirstColumn="0" w:lastRowLastColumn="0"/>
+              <w:rPr>
+                <w:sz w:val="20"/>
+                <w:szCs w:val="20"/>
+                <w:lang w:val="en-US"/>
+              </w:rPr>
+            </w:pPr>
+            <w:r>
+              <w:rPr>
+                <w:sz w:val="20"/>
+                <w:szCs w:val="20"/>
+                <w:lang w:val="en-US"/>
+              </w:rPr>
+              <w:t>P2</w:t>
+            </w:r>
+          </w:p>
+        </w:tc>
+        <w:tc>
+          <w:tcPr>
+            <w:tcW w:w="1177" w:type="dxa"/>
+          </w:tcPr>
+          <w:p>
+            <w:pPr>
+              <w:cnfStyle w:val="000000100000" w:firstRow="0" w:lastRow="0" w:firstColumn="0" w:lastColumn="0" w:oddVBand="0" w:evenVBand="0" w:oddHBand="1" w:evenHBand="0" w:firstRowFirstColumn="0" w:firstRowLastColumn="0" w:lastRowFirstColumn="0" w:lastRowLastColumn="0"/>
+              <w:rPr>
+                <w:sz w:val="20"/>
+                <w:szCs w:val="20"/>
+                <w:lang w:val="en-US"/>
+              </w:rPr>
+            </w:pPr>
+            <w:r>
+              <w:rPr>
+                <w:sz w:val="20"/>
+                <w:szCs w:val="20"/>
+                <w:lang w:val="en-US"/>
+              </w:rPr>
+              <w:t>Major</w:t>
+            </w:r>
+          </w:p>
+        </w:tc>
+        <w:tc>
+          <w:tcPr>
+            <w:tcW w:w="1367" w:type="dxa"/>
+          </w:tcPr>
+          <w:p>
+            <w:pPr>
+              <w:cnfStyle w:val="000000100000" w:firstRow="0" w:lastRow="0" w:firstColumn="0" w:lastColumn="0" w:oddVBand="0" w:evenVBand="0" w:oddHBand="1" w:evenHBand="0" w:firstRowFirstColumn="0" w:firstRowLastColumn="0" w:lastRowFirstColumn="0" w:lastRowLastColumn="0"/>
+              <w:rPr>
+                <w:sz w:val="20"/>
+                <w:szCs w:val="20"/>
+                <w:lang w:val="en-US"/>
+              </w:rPr>
+            </w:pPr>
+            <w:r>
+              <w:rPr>
+                <w:sz w:val="20"/>
+                <w:szCs w:val="20"/>
+                <w:lang w:val="en-US"/>
+              </w:rPr>
+              <w:t>Coding error</w:t>
+            </w:r>
+          </w:p>
+        </w:tc>
+        <w:tc>
+          <w:tcPr>
+            <w:tcW w:w="1105" w:type="dxa"/>
+          </w:tcPr>
+          <w:p>
+            <w:pPr>
+              <w:cnfStyle w:val="000000100000" w:firstRow="0" w:lastRow="0" w:firstColumn="0" w:lastColumn="0" w:oddVBand="0" w:evenVBand="0" w:oddHBand="1" w:evenHBand="0" w:firstRowFirstColumn="0" w:firstRowLastColumn="0" w:lastRowFirstColumn="0" w:lastRowLastColumn="0"/>
+              <w:rPr>
+                <w:sz w:val="20"/>
+                <w:szCs w:val="20"/>
+                <w:lang w:val="en-US"/>
+              </w:rPr>
+            </w:pPr>
+            <w:r>
+              <w:rPr>
+                <w:sz w:val="20"/>
+                <w:szCs w:val="20"/>
+                <w:lang w:val="en-US"/>
+              </w:rPr>
+              <w:t>Wybren</w:t>
+            </w:r>
+          </w:p>
+        </w:tc>
+      </w:tr>
+      <w:tr>
+        <w:tc>
+          <w:tcPr>
+            <w:cnfStyle w:val="001000000000" w:firstRow="0" w:lastRow="0" w:firstColumn="1" w:lastColumn="0" w:oddVBand="0" w:evenVBand="0" w:oddHBand="0" w:evenHBand="0" w:firstRowFirstColumn="0" w:firstRowLastColumn="0" w:lastRowFirstColumn="0" w:lastRowLastColumn="0"/>
+            <w:tcW w:w="4037" w:type="dxa"/>
+            <w:gridSpan w:val="3"/>
+          </w:tcPr>
+          <w:p>
+            <w:pPr>
+              <w:rPr>
+                <w:sz w:val="20"/>
+                <w:szCs w:val="20"/>
+                <w:lang w:val="en-US"/>
+              </w:rPr>
+            </w:pPr>
+            <w:r>
+              <w:rPr>
+                <w:sz w:val="20"/>
+                <w:szCs w:val="20"/>
+                <w:lang w:val="en-US"/>
+              </w:rPr>
+              <w:t>Problem</w:t>
+            </w:r>
+          </w:p>
+        </w:tc>
+        <w:tc>
+          <w:tcPr>
+            <w:tcW w:w="5035" w:type="dxa"/>
+            <w:gridSpan w:val="4"/>
+          </w:tcPr>
+          <w:p>
+            <w:pPr>
+              <w:cnfStyle w:val="000000000000" w:firstRow="0" w:lastRow="0" w:firstColumn="0" w:lastColumn="0" w:oddVBand="0" w:evenVBand="0" w:oddHBand="0" w:evenHBand="0" w:firstRowFirstColumn="0" w:firstRowLastColumn="0" w:lastRowFirstColumn="0" w:lastRowLastColumn="0"/>
+              <w:rPr>
+                <w:b/>
+                <w:sz w:val="20"/>
+                <w:szCs w:val="20"/>
+                <w:lang w:val="en-US"/>
+              </w:rPr>
+            </w:pPr>
+            <w:r>
+              <w:rPr>
+                <w:b/>
+                <w:sz w:val="20"/>
+                <w:szCs w:val="20"/>
+                <w:lang w:val="en-US"/>
+              </w:rPr>
+              <w:t>How to reproduce</w:t>
+            </w:r>
+          </w:p>
+        </w:tc>
+      </w:tr>
+      <w:tr>
+        <w:trPr>
+          <w:cnfStyle w:val="000000100000" w:firstRow="0" w:lastRow="0" w:firstColumn="0" w:lastColumn="0" w:oddVBand="0" w:evenVBand="0" w:oddHBand="1" w:evenHBand="0" w:firstRowFirstColumn="0" w:firstRowLastColumn="0" w:lastRowFirstColumn="0" w:lastRowLastColumn="0"/>
+        </w:trPr>
+        <w:tc>
+          <w:tcPr>
+            <w:cnfStyle w:val="001000000000" w:firstRow="0" w:lastRow="0" w:firstColumn="1" w:lastColumn="0" w:oddVBand="0" w:evenVBand="0" w:oddHBand="0" w:evenHBand="0" w:firstRowFirstColumn="0" w:firstRowLastColumn="0" w:lastRowFirstColumn="0" w:lastRowLastColumn="0"/>
+            <w:tcW w:w="4037" w:type="dxa"/>
+            <w:gridSpan w:val="3"/>
+          </w:tcPr>
+          <w:p>
+            <w:pPr>
+              <w:rPr>
+                <w:b w:val="0"/>
+                <w:sz w:val="20"/>
+                <w:szCs w:val="20"/>
+                <w:lang w:val="en-GB"/>
+              </w:rPr>
+            </w:pPr>
+            <w:r>
+              <w:rPr>
+                <w:b w:val="0"/>
+                <w:lang w:val="en-GB"/>
+              </w:rPr>
+              <w:t>When player executes dragon</w:t>
+            </w:r>
+            <w:r>
+              <w:rPr>
+                <w:b w:val="0"/>
+                <w:lang w:val="en-GB"/>
+              </w:rPr>
+              <w:t xml:space="preserve"> </w:t>
+            </w:r>
+            <w:r>
+              <w:rPr>
+                <w:b w:val="0"/>
+                <w:lang w:val="en-GB"/>
+              </w:rPr>
+              <w:t>punch in any other direction that forward, the player rotation is now fucked, and doesn’t rotate back to any other state.</w:t>
+            </w:r>
+          </w:p>
+          <w:p>
+            <w:pPr>
+              <w:rPr>
+                <w:b w:val="0"/>
+                <w:sz w:val="20"/>
+                <w:szCs w:val="20"/>
+                <w:lang w:val="en-GB"/>
+              </w:rPr>
+            </w:pPr>
+            <w:r>
+              <w:rPr>
+                <w:sz w:val="20"/>
+                <w:szCs w:val="20"/>
+                <w:lang w:val="en-GB"/>
+              </w:rPr>
+              <w:t>Expected result:</w:t>
+            </w:r>
+            <w:r>
+              <w:rPr>
+                <w:sz w:val="20"/>
+                <w:szCs w:val="20"/>
+                <w:lang w:val="en-GB"/>
+              </w:rPr>
+              <w:br/>
+            </w:r>
+            <w:r>
+              <w:rPr>
+                <w:b w:val="0"/>
+                <w:sz w:val="20"/>
+                <w:szCs w:val="20"/>
+                <w:lang w:val="en-GB"/>
+              </w:rPr>
+              <w:t>Player executes dragon punch, and is then able to move on without any hassle.</w:t>
+            </w:r>
+            <w:r>
+              <w:rPr>
+                <w:b w:val="0"/>
+                <w:sz w:val="20"/>
+                <w:szCs w:val="20"/>
+                <w:lang w:val="en-GB"/>
+              </w:rPr>
+              <w:br/>
+            </w:r>
+            <w:r>
+              <w:rPr>
+                <w:sz w:val="20"/>
+                <w:szCs w:val="20"/>
+                <w:lang w:val="en-GB"/>
+              </w:rPr>
+              <w:t>Actual result:</w:t>
+            </w:r>
+            <w:r>
+              <w:rPr>
+                <w:sz w:val="20"/>
+                <w:szCs w:val="20"/>
+                <w:lang w:val="en-GB"/>
+              </w:rPr>
+              <w:br/>
+            </w:r>
+            <w:r>
+              <w:rPr>
+                <w:b w:val="0"/>
+                <w:sz w:val="20"/>
+                <w:szCs w:val="20"/>
+                <w:lang w:val="en-GB"/>
+              </w:rPr>
+              <w:t>player rotation is broken, and player is unable to continue playing.</w:t>
+            </w:r>
+          </w:p>
+        </w:tc>
+        <w:tc>
+          <w:tcPr>
+            <w:tcW w:w="5035" w:type="dxa"/>
+            <w:gridSpan w:val="4"/>
+          </w:tcPr>
+          <w:p>
+            <w:pPr>
+              <w:cnfStyle w:val="000000100000" w:firstRow="0" w:lastRow="0" w:firstColumn="0" w:lastColumn="0" w:oddVBand="0" w:evenVBand="0" w:oddHBand="1" w:evenHBand="0" w:firstRowFirstColumn="0" w:firstRowLastColumn="0" w:lastRowFirstColumn="0" w:lastRowLastColumn="0"/>
+              <w:rPr>
+                <w:sz w:val="20"/>
+                <w:szCs w:val="20"/>
+                <w:lang w:val="en-GB"/>
+              </w:rPr>
+            </w:pPr>
+            <w:r>
+              <w:rPr>
+                <w:sz w:val="20"/>
+                <w:szCs w:val="20"/>
+                <w:lang w:val="en-GB"/>
+              </w:rPr>
+              <w:t xml:space="preserve">1: </w:t>
+            </w:r>
+            <w:r>
+              <w:rPr>
+                <w:sz w:val="20"/>
+                <w:szCs w:val="20"/>
+                <w:lang w:val="en-GB"/>
+              </w:rPr>
+              <w:t>Execute dragon</w:t>
+            </w:r>
+            <w:r>
+              <w:rPr>
+                <w:sz w:val="20"/>
+                <w:szCs w:val="20"/>
+                <w:lang w:val="en-GB"/>
+              </w:rPr>
+              <w:t xml:space="preserve"> </w:t>
+            </w:r>
+            <w:r>
+              <w:rPr>
+                <w:sz w:val="20"/>
+                <w:szCs w:val="20"/>
+                <w:lang w:val="en-GB"/>
+              </w:rPr>
+              <w:t>punch by pressing “x”</w:t>
+            </w:r>
+            <w:r>
+              <w:rPr>
+                <w:sz w:val="20"/>
+                <w:szCs w:val="20"/>
+                <w:lang w:val="en-GB"/>
+              </w:rPr>
+              <w:t>.</w:t>
+            </w:r>
+            <w:r>
+              <w:rPr>
+                <w:sz w:val="20"/>
+                <w:szCs w:val="20"/>
+                <w:lang w:val="en-GB"/>
+              </w:rPr>
+              <w:br/>
+            </w:r>
+          </w:p>
+          <w:p>
+            <w:pPr>
+              <w:cnfStyle w:val="000000100000" w:firstRow="0" w:lastRow="0" w:firstColumn="0" w:lastColumn="0" w:oddVBand="0" w:evenVBand="0" w:oddHBand="1" w:evenHBand="0" w:firstRowFirstColumn="0" w:firstRowLastColumn="0" w:lastRowFirstColumn="0" w:lastRowLastColumn="0"/>
+              <w:rPr>
+                <w:sz w:val="20"/>
+                <w:szCs w:val="20"/>
+                <w:lang w:val="en-GB"/>
+              </w:rPr>
+            </w:pPr>
+          </w:p>
+        </w:tc>
+      </w:tr>
+    </w:tbl>
+    <w:p/>
+    <w:tbl>
+      <w:tblPr>
+        <w:tblStyle w:val="Lichtearcering"/>
+        <w:tblW w:w="0" w:type="auto"/>
+        <w:tblLook w:val="04A0" w:firstRow="1" w:lastRow="0" w:firstColumn="1" w:lastColumn="0" w:noHBand="0" w:noVBand="1"/>
+      </w:tblPr>
+      <w:tblGrid>
+        <w:gridCol w:w="1483"/>
+        <w:gridCol w:w="1149"/>
+        <w:gridCol w:w="1405"/>
+        <w:gridCol w:w="1386"/>
+        <w:gridCol w:w="1177"/>
+        <w:gridCol w:w="1367"/>
+        <w:gridCol w:w="1105"/>
+      </w:tblGrid>
+      <w:tr>
+        <w:trPr>
+          <w:cnfStyle w:val="100000000000" w:firstRow="1" w:lastRow="0" w:firstColumn="0" w:lastColumn="0" w:oddVBand="0" w:evenVBand="0" w:oddHBand="0" w:evenHBand="0" w:firstRowFirstColumn="0" w:firstRowLastColumn="0" w:lastRowFirstColumn="0" w:lastRowLastColumn="0"/>
+        </w:trPr>
+        <w:tc>
+          <w:tcPr>
+            <w:cnfStyle w:val="001000000000" w:firstRow="0" w:lastRow="0" w:firstColumn="1" w:lastColumn="0" w:oddVBand="0" w:evenVBand="0" w:oddHBand="0" w:evenHBand="0" w:firstRowFirstColumn="0" w:firstRowLastColumn="0" w:lastRowFirstColumn="0" w:lastRowLastColumn="0"/>
+            <w:tcW w:w="1526" w:type="dxa"/>
+          </w:tcPr>
+          <w:p>
+            <w:pPr>
+              <w:rPr>
+                <w:sz w:val="20"/>
+                <w:szCs w:val="20"/>
+                <w:lang w:val="en-US"/>
+              </w:rPr>
+            </w:pPr>
+            <w:r>
+              <w:rPr>
+                <w:sz w:val="20"/>
+                <w:szCs w:val="20"/>
+                <w:lang w:val="en-US"/>
+              </w:rPr>
+              <w:t xml:space="preserve">Bug </w:t>
+            </w:r>
+            <w:proofErr w:type="spellStart"/>
+            <w:r>
+              <w:rPr>
+                <w:sz w:val="20"/>
+                <w:szCs w:val="20"/>
+                <w:lang w:val="en-US"/>
+              </w:rPr>
+              <w:t>nr</w:t>
+            </w:r>
+            <w:proofErr w:type="spellEnd"/>
+            <w:r>
+              <w:rPr>
+                <w:sz w:val="20"/>
+                <w:szCs w:val="20"/>
+                <w:lang w:val="en-US"/>
+              </w:rPr>
+              <w:t xml:space="preserve">: </w:t>
+            </w:r>
+          </w:p>
+        </w:tc>
+        <w:tc>
+          <w:tcPr>
+            <w:tcW w:w="1166" w:type="dxa"/>
+          </w:tcPr>
+          <w:p>
+            <w:pPr>
+              <w:cnfStyle w:val="100000000000" w:firstRow="1" w:lastRow="0" w:firstColumn="0" w:lastColumn="0" w:oddVBand="0" w:evenVBand="0" w:oddHBand="0" w:evenHBand="0" w:firstRowFirstColumn="0" w:firstRowLastColumn="0" w:lastRowFirstColumn="0" w:lastRowLastColumn="0"/>
+              <w:rPr>
+                <w:sz w:val="20"/>
+                <w:szCs w:val="20"/>
+                <w:lang w:val="en-US"/>
+              </w:rPr>
+            </w:pPr>
+            <w:r>
+              <w:rPr>
+                <w:sz w:val="20"/>
+                <w:szCs w:val="20"/>
+                <w:lang w:val="en-US"/>
+              </w:rPr>
+              <w:t>Version</w:t>
+            </w:r>
+          </w:p>
+        </w:tc>
+        <w:tc>
+          <w:tcPr>
+            <w:tcW w:w="1470" w:type="dxa"/>
+          </w:tcPr>
+          <w:p>
+            <w:pPr>
+              <w:cnfStyle w:val="100000000000" w:firstRow="1" w:lastRow="0" w:firstColumn="0" w:lastColumn="0" w:oddVBand="0" w:evenVBand="0" w:oddHBand="0" w:evenHBand="0" w:firstRowFirstColumn="0" w:firstRowLastColumn="0" w:lastRowFirstColumn="0" w:lastRowLastColumn="0"/>
+              <w:rPr>
+                <w:sz w:val="20"/>
+                <w:szCs w:val="20"/>
+                <w:lang w:val="en-US"/>
+              </w:rPr>
+            </w:pPr>
+          </w:p>
+        </w:tc>
+        <w:tc>
+          <w:tcPr>
+            <w:tcW w:w="1416" w:type="dxa"/>
+          </w:tcPr>
+          <w:p>
+            <w:pPr>
+              <w:cnfStyle w:val="100000000000" w:firstRow="1" w:lastRow="0" w:firstColumn="0" w:lastColumn="0" w:oddVBand="0" w:evenVBand="0" w:oddHBand="0" w:evenHBand="0" w:firstRowFirstColumn="0" w:firstRowLastColumn="0" w:lastRowFirstColumn="0" w:lastRowLastColumn="0"/>
+              <w:rPr>
+                <w:sz w:val="20"/>
+                <w:szCs w:val="20"/>
+                <w:lang w:val="en-US"/>
+              </w:rPr>
+            </w:pPr>
+            <w:r>
+              <w:rPr>
+                <w:sz w:val="20"/>
+                <w:szCs w:val="20"/>
+                <w:lang w:val="en-US"/>
+              </w:rPr>
+              <w:t>Priority</w:t>
+            </w:r>
+          </w:p>
+        </w:tc>
+        <w:tc>
+          <w:tcPr>
+            <w:tcW w:w="1193" w:type="dxa"/>
+          </w:tcPr>
+          <w:p>
+            <w:pPr>
+              <w:cnfStyle w:val="100000000000" w:firstRow="1" w:lastRow="0" w:firstColumn="0" w:lastColumn="0" w:oddVBand="0" w:evenVBand="0" w:oddHBand="0" w:evenHBand="0" w:firstRowFirstColumn="0" w:firstRowLastColumn="0" w:lastRowFirstColumn="0" w:lastRowLastColumn="0"/>
+              <w:rPr>
+                <w:sz w:val="20"/>
+                <w:szCs w:val="20"/>
+                <w:lang w:val="en-US"/>
+              </w:rPr>
+            </w:pPr>
+            <w:r>
+              <w:rPr>
+                <w:sz w:val="20"/>
+                <w:szCs w:val="20"/>
+                <w:lang w:val="en-US"/>
+              </w:rPr>
+              <w:t>Severity</w:t>
+            </w:r>
+          </w:p>
+        </w:tc>
+        <w:tc>
+          <w:tcPr>
+            <w:tcW w:w="1399" w:type="dxa"/>
+          </w:tcPr>
+          <w:p>
+            <w:pPr>
+              <w:cnfStyle w:val="100000000000" w:firstRow="1" w:lastRow="0" w:firstColumn="0" w:lastColumn="0" w:oddVBand="0" w:evenVBand="0" w:oddHBand="0" w:evenHBand="0" w:firstRowFirstColumn="0" w:firstRowLastColumn="0" w:lastRowFirstColumn="0" w:lastRowLastColumn="0"/>
+              <w:rPr>
+                <w:sz w:val="20"/>
+                <w:szCs w:val="20"/>
+                <w:lang w:val="en-US"/>
+              </w:rPr>
+            </w:pPr>
+            <w:r>
+              <w:rPr>
+                <w:sz w:val="20"/>
+                <w:szCs w:val="20"/>
+                <w:lang w:val="en-US"/>
+              </w:rPr>
+              <w:t>Type</w:t>
+            </w:r>
+          </w:p>
+        </w:tc>
+        <w:tc>
+          <w:tcPr>
+            <w:tcW w:w="1118" w:type="dxa"/>
+          </w:tcPr>
+          <w:p>
+            <w:pPr>
+              <w:cnfStyle w:val="100000000000" w:firstRow="1" w:lastRow="0" w:firstColumn="0" w:lastColumn="0" w:oddVBand="0" w:evenVBand="0" w:oddHBand="0" w:evenHBand="0" w:firstRowFirstColumn="0" w:firstRowLastColumn="0" w:lastRowFirstColumn="0" w:lastRowLastColumn="0"/>
+              <w:rPr>
+                <w:sz w:val="20"/>
+                <w:szCs w:val="20"/>
+                <w:lang w:val="en-US"/>
+              </w:rPr>
+            </w:pPr>
+            <w:r>
+              <w:rPr>
+                <w:sz w:val="20"/>
+                <w:szCs w:val="20"/>
+                <w:lang w:val="en-US"/>
+              </w:rPr>
+              <w:t>Assign to</w:t>
+            </w:r>
+          </w:p>
+        </w:tc>
+      </w:tr>
+      <w:tr>
+        <w:trPr>
+          <w:cnfStyle w:val="000000100000" w:firstRow="0" w:lastRow="0" w:firstColumn="0" w:lastColumn="0" w:oddVBand="0" w:evenVBand="0" w:oddHBand="1" w:evenHBand="0" w:firstRowFirstColumn="0" w:firstRowLastColumn="0" w:lastRowFirstColumn="0" w:lastRowLastColumn="0"/>
+        </w:trPr>
+        <w:tc>
+          <w:tcPr>
+            <w:cnfStyle w:val="001000000000" w:firstRow="0" w:lastRow="0" w:firstColumn="1" w:lastColumn="0" w:oddVBand="0" w:evenVBand="0" w:oddHBand="0" w:evenHBand="0" w:firstRowFirstColumn="0" w:firstRowLastColumn="0" w:lastRowFirstColumn="0" w:lastRowLastColumn="0"/>
+            <w:tcW w:w="1526" w:type="dxa"/>
+          </w:tcPr>
+          <w:p>
+            <w:pPr>
+              <w:rPr>
+                <w:b w:val="0"/>
+                <w:sz w:val="20"/>
+                <w:szCs w:val="20"/>
+                <w:lang w:val="en-US"/>
+              </w:rPr>
+            </w:pPr>
+            <w:r>
+              <w:rPr>
+                <w:b w:val="0"/>
+                <w:sz w:val="20"/>
+                <w:szCs w:val="20"/>
+                <w:lang w:val="en-US"/>
+              </w:rPr>
+              <w:t>0000</w:t>
+            </w:r>
+            <w:r>
+              <w:rPr>
+                <w:b w:val="0"/>
+                <w:sz w:val="20"/>
+                <w:szCs w:val="20"/>
+                <w:lang w:val="en-US"/>
+              </w:rPr>
+              <w:t>8</w:t>
+            </w:r>
+          </w:p>
+        </w:tc>
+        <w:tc>
+          <w:tcPr>
+            <w:tcW w:w="1166" w:type="dxa"/>
+          </w:tcPr>
+          <w:p>
+            <w:pPr>
+              <w:cnfStyle w:val="000000100000" w:firstRow="0" w:lastRow="0" w:firstColumn="0" w:lastColumn="0" w:oddVBand="0" w:evenVBand="0" w:oddHBand="1" w:evenHBand="0" w:firstRowFirstColumn="0" w:firstRowLastColumn="0" w:lastRowFirstColumn="0" w:lastRowLastColumn="0"/>
+              <w:rPr>
+                <w:sz w:val="20"/>
+                <w:szCs w:val="20"/>
+                <w:lang w:val="en-US"/>
+              </w:rPr>
+            </w:pPr>
+            <w:r>
+              <w:rPr>
+                <w:sz w:val="20"/>
+                <w:szCs w:val="20"/>
+                <w:lang w:val="en-US"/>
+              </w:rPr>
+              <w:t>0.2</w:t>
+            </w:r>
+          </w:p>
+        </w:tc>
+        <w:tc>
+          <w:tcPr>
+            <w:tcW w:w="1470" w:type="dxa"/>
+          </w:tcPr>
+          <w:p>
+            <w:pPr>
+              <w:cnfStyle w:val="000000100000" w:firstRow="0" w:lastRow="0" w:firstColumn="0" w:lastColumn="0" w:oddVBand="0" w:evenVBand="0" w:oddHBand="1" w:evenHBand="0" w:firstRowFirstColumn="0" w:firstRowLastColumn="0" w:lastRowFirstColumn="0" w:lastRowLastColumn="0"/>
+              <w:rPr>
+                <w:sz w:val="20"/>
+                <w:szCs w:val="20"/>
+                <w:lang w:val="en-US"/>
+              </w:rPr>
+            </w:pPr>
+          </w:p>
+        </w:tc>
+        <w:tc>
+          <w:tcPr>
+            <w:tcW w:w="1416" w:type="dxa"/>
+          </w:tcPr>
+          <w:p>
+            <w:pPr>
+              <w:cnfStyle w:val="000000100000" w:firstRow="0" w:lastRow="0" w:firstColumn="0" w:lastColumn="0" w:oddVBand="0" w:evenVBand="0" w:oddHBand="1" w:evenHBand="0" w:firstRowFirstColumn="0" w:firstRowLastColumn="0" w:lastRowFirstColumn="0" w:lastRowLastColumn="0"/>
+              <w:rPr>
+                <w:sz w:val="20"/>
+                <w:szCs w:val="20"/>
+                <w:lang w:val="en-US"/>
+              </w:rPr>
+            </w:pPr>
+            <w:r>
+              <w:rPr>
+                <w:sz w:val="20"/>
+                <w:szCs w:val="20"/>
+                <w:lang w:val="en-US"/>
+              </w:rPr>
+              <w:t>P2</w:t>
+            </w:r>
+          </w:p>
+        </w:tc>
+        <w:tc>
+          <w:tcPr>
+            <w:tcW w:w="1193" w:type="dxa"/>
+          </w:tcPr>
+          <w:p>
+            <w:pPr>
+              <w:cnfStyle w:val="000000100000" w:firstRow="0" w:lastRow="0" w:firstColumn="0" w:lastColumn="0" w:oddVBand="0" w:evenVBand="0" w:oddHBand="1" w:evenHBand="0" w:firstRowFirstColumn="0" w:firstRowLastColumn="0" w:lastRowFirstColumn="0" w:lastRowLastColumn="0"/>
+              <w:rPr>
+                <w:sz w:val="20"/>
+                <w:szCs w:val="20"/>
+                <w:lang w:val="en-US"/>
+              </w:rPr>
+            </w:pPr>
+            <w:r>
+              <w:rPr>
+                <w:sz w:val="20"/>
+                <w:szCs w:val="20"/>
+                <w:lang w:val="en-US"/>
+              </w:rPr>
+              <w:t>Minor</w:t>
+            </w:r>
+          </w:p>
+        </w:tc>
+        <w:tc>
+          <w:tcPr>
+            <w:tcW w:w="1399" w:type="dxa"/>
+          </w:tcPr>
+          <w:p>
+            <w:pPr>
+              <w:cnfStyle w:val="000000100000" w:firstRow="0" w:lastRow="0" w:firstColumn="0" w:lastColumn="0" w:oddVBand="0" w:evenVBand="0" w:oddHBand="1" w:evenHBand="0" w:firstRowFirstColumn="0" w:firstRowLastColumn="0" w:lastRowFirstColumn="0" w:lastRowLastColumn="0"/>
+              <w:rPr>
+                <w:sz w:val="20"/>
+                <w:szCs w:val="20"/>
+                <w:lang w:val="en-US"/>
+              </w:rPr>
+            </w:pPr>
+            <w:r>
+              <w:rPr>
+                <w:sz w:val="20"/>
+                <w:szCs w:val="20"/>
+                <w:lang w:val="en-US"/>
+              </w:rPr>
+              <w:t>Coding error</w:t>
+            </w:r>
+          </w:p>
+        </w:tc>
+        <w:tc>
+          <w:tcPr>
+            <w:tcW w:w="1118" w:type="dxa"/>
+          </w:tcPr>
+          <w:p>
+            <w:pPr>
+              <w:cnfStyle w:val="000000100000" w:firstRow="0" w:lastRow="0" w:firstColumn="0" w:lastColumn="0" w:oddVBand="0" w:evenVBand="0" w:oddHBand="1" w:evenHBand="0" w:firstRowFirstColumn="0" w:firstRowLastColumn="0" w:lastRowFirstColumn="0" w:lastRowLastColumn="0"/>
+              <w:rPr>
+                <w:sz w:val="20"/>
+                <w:szCs w:val="20"/>
+                <w:lang w:val="en-US"/>
+              </w:rPr>
+            </w:pPr>
+            <w:r>
+              <w:rPr>
+                <w:sz w:val="20"/>
+                <w:szCs w:val="20"/>
+                <w:lang w:val="en-US"/>
+              </w:rPr>
+              <w:t>Wybren</w:t>
+            </w:r>
+          </w:p>
+        </w:tc>
+      </w:tr>
+      <w:tr>
+        <w:tc>
+          <w:tcPr>
+            <w:cnfStyle w:val="001000000000" w:firstRow="0" w:lastRow="0" w:firstColumn="1" w:lastColumn="0" w:oddVBand="0" w:evenVBand="0" w:oddHBand="0" w:evenHBand="0" w:firstRowFirstColumn="0" w:firstRowLastColumn="0" w:lastRowFirstColumn="0" w:lastRowLastColumn="0"/>
+            <w:tcW w:w="4162" w:type="dxa"/>
+            <w:gridSpan w:val="3"/>
+          </w:tcPr>
+          <w:p>
+            <w:pPr>
+              <w:rPr>
+                <w:sz w:val="20"/>
+                <w:szCs w:val="20"/>
+                <w:lang w:val="en-US"/>
+              </w:rPr>
+            </w:pPr>
+            <w:r>
+              <w:rPr>
+                <w:sz w:val="20"/>
+                <w:szCs w:val="20"/>
+                <w:lang w:val="en-US"/>
+              </w:rPr>
+              <w:t>Problem</w:t>
+            </w:r>
+          </w:p>
+        </w:tc>
+        <w:tc>
+          <w:tcPr>
+            <w:tcW w:w="5126" w:type="dxa"/>
+            <w:gridSpan w:val="4"/>
+          </w:tcPr>
+          <w:p>
+            <w:pPr>
+              <w:cnfStyle w:val="000000000000" w:firstRow="0" w:lastRow="0" w:firstColumn="0" w:lastColumn="0" w:oddVBand="0" w:evenVBand="0" w:oddHBand="0" w:evenHBand="0" w:firstRowFirstColumn="0" w:firstRowLastColumn="0" w:lastRowFirstColumn="0" w:lastRowLastColumn="0"/>
+              <w:rPr>
+                <w:b/>
+                <w:sz w:val="20"/>
+                <w:szCs w:val="20"/>
+                <w:lang w:val="en-US"/>
+              </w:rPr>
+            </w:pPr>
+            <w:r>
+              <w:rPr>
+                <w:b/>
+                <w:sz w:val="20"/>
+                <w:szCs w:val="20"/>
+                <w:lang w:val="en-US"/>
+              </w:rPr>
+              <w:t>How to reproduce</w:t>
+            </w:r>
+          </w:p>
+        </w:tc>
+      </w:tr>
+      <w:tr>
+        <w:trPr>
+          <w:cnfStyle w:val="000000100000" w:firstRow="0" w:lastRow="0" w:firstColumn="0" w:lastColumn="0" w:oddVBand="0" w:evenVBand="0" w:oddHBand="1" w:evenHBand="0" w:firstRowFirstColumn="0" w:firstRowLastColumn="0" w:lastRowFirstColumn="0" w:lastRowLastColumn="0"/>
+        </w:trPr>
+        <w:tc>
+          <w:tcPr>
+            <w:cnfStyle w:val="001000000000" w:firstRow="0" w:lastRow="0" w:firstColumn="1" w:lastColumn="0" w:oddVBand="0" w:evenVBand="0" w:oddHBand="0" w:evenHBand="0" w:firstRowFirstColumn="0" w:firstRowLastColumn="0" w:lastRowFirstColumn="0" w:lastRowLastColumn="0"/>
+            <w:tcW w:w="4162" w:type="dxa"/>
+            <w:gridSpan w:val="3"/>
+          </w:tcPr>
+          <w:p>
+            <w:pPr>
+              <w:rPr>
+                <w:b w:val="0"/>
+                <w:sz w:val="20"/>
+                <w:szCs w:val="20"/>
+                <w:lang w:val="en-GB"/>
+              </w:rPr>
+            </w:pPr>
+            <w:r>
+              <w:rPr>
+                <w:b w:val="0"/>
+                <w:lang w:val="en-GB"/>
+              </w:rPr>
+              <w:t>Last quest objective keeps active after activation</w:t>
+            </w:r>
+          </w:p>
+          <w:p>
+            <w:pPr>
+              <w:rPr>
+                <w:b w:val="0"/>
+                <w:sz w:val="20"/>
+                <w:szCs w:val="20"/>
+                <w:lang w:val="en-GB"/>
+              </w:rPr>
+            </w:pPr>
+          </w:p>
+          <w:p>
+            <w:pPr>
+              <w:rPr>
+                <w:b w:val="0"/>
+                <w:sz w:val="20"/>
+                <w:szCs w:val="20"/>
+                <w:lang w:val="en-GB"/>
+              </w:rPr>
+            </w:pPr>
+            <w:r>
+              <w:rPr>
+                <w:sz w:val="20"/>
+                <w:szCs w:val="20"/>
+                <w:lang w:val="en-GB"/>
+              </w:rPr>
+              <w:t>Expected result:</w:t>
+            </w:r>
+            <w:r>
+              <w:rPr>
+                <w:sz w:val="20"/>
+                <w:szCs w:val="20"/>
+                <w:lang w:val="en-GB"/>
+              </w:rPr>
+              <w:br/>
+            </w:r>
+            <w:r>
+              <w:rPr>
+                <w:b w:val="0"/>
+                <w:sz w:val="20"/>
+                <w:szCs w:val="20"/>
+                <w:lang w:val="en-GB"/>
+              </w:rPr>
+              <w:t>quest objective is triggered, and then deletes itself.</w:t>
+            </w:r>
+            <w:r>
+              <w:rPr>
+                <w:b w:val="0"/>
+                <w:sz w:val="20"/>
+                <w:szCs w:val="20"/>
+                <w:lang w:val="en-GB"/>
+              </w:rPr>
+              <w:br/>
+            </w:r>
+            <w:r>
+              <w:rPr>
+                <w:sz w:val="20"/>
+                <w:szCs w:val="20"/>
+                <w:lang w:val="en-GB"/>
+              </w:rPr>
+              <w:t>Actual result:</w:t>
+            </w:r>
+            <w:r>
+              <w:rPr>
+                <w:sz w:val="20"/>
+                <w:szCs w:val="20"/>
+                <w:lang w:val="en-GB"/>
+              </w:rPr>
+              <w:br/>
+            </w:r>
+            <w:r>
+              <w:rPr>
+                <w:b w:val="0"/>
+                <w:sz w:val="20"/>
+                <w:szCs w:val="20"/>
+                <w:lang w:val="en-GB"/>
+              </w:rPr>
+              <w:t>quest objective is triggered, and then stays active.</w:t>
+            </w:r>
+          </w:p>
+        </w:tc>
+        <w:tc>
+          <w:tcPr>
+            <w:tcW w:w="5126" w:type="dxa"/>
+            <w:gridSpan w:val="4"/>
+          </w:tcPr>
+          <w:p>
+            <w:pPr>
+              <w:cnfStyle w:val="000000100000" w:firstRow="0" w:lastRow="0" w:firstColumn="0" w:lastColumn="0" w:oddVBand="0" w:evenVBand="0" w:oddHBand="1" w:evenHBand="0" w:firstRowFirstColumn="0" w:firstRowLastColumn="0" w:lastRowFirstColumn="0" w:lastRowLastColumn="0"/>
+              <w:rPr>
+                <w:sz w:val="20"/>
+                <w:szCs w:val="20"/>
+                <w:lang w:val="en-GB"/>
+              </w:rPr>
+            </w:pPr>
+            <w:r>
+              <w:rPr>
+                <w:sz w:val="20"/>
+                <w:szCs w:val="20"/>
+                <w:lang w:val="en-GB"/>
+              </w:rPr>
+              <w:t xml:space="preserve">1: </w:t>
+            </w:r>
+            <w:r>
+              <w:rPr>
+                <w:sz w:val="20"/>
+                <w:szCs w:val="20"/>
+                <w:lang w:val="en-GB"/>
+              </w:rPr>
+              <w:t>trigger the last objective in any scene.</w:t>
+            </w:r>
+            <w:bookmarkStart w:id="0" w:name="_GoBack"/>
+            <w:bookmarkEnd w:id="0"/>
             <w:r>
               <w:rPr>
                 <w:sz w:val="20"/>

</xml_diff>